<commit_message>
ODD Aggiunta paragrafo package
</commit_message>
<xml_diff>
--- a/Documentazione/ODD.docx
+++ b/Documentazione/ODD.docx
@@ -2613,16 +2613,7 @@
           <w:sz w:val="26"/>
           <w:szCs w:val="26"/>
         </w:rPr>
-        <w:t>Portabilità</w:t>
-      </w:r>
-      <w:r>
-        <w:rPr>
-          <w:b/>
-          <w:bCs/>
-          <w:sz w:val="26"/>
-          <w:szCs w:val="26"/>
-        </w:rPr>
-        <w:t xml:space="preserve"> </w:t>
+        <w:t xml:space="preserve">Portabilità </w:t>
       </w:r>
       <w:r>
         <w:rPr>
@@ -3334,10 +3325,7 @@
         <w:ind w:left="426"/>
       </w:pPr>
       <w:r>
-        <w:t xml:space="preserve">Il </w:t>
-      </w:r>
-      <w:r>
-        <w:t xml:space="preserve">nome di un metodo o di una variabile di istanza deve rispettare il seguente formato: </w:t>
+        <w:t xml:space="preserve">Il nome di un metodo o di una variabile di istanza deve rispettare il seguente formato: </w:t>
       </w:r>
       <w:proofErr w:type="spellStart"/>
       <w:r>
@@ -3411,10 +3399,7 @@
         <w:t xml:space="preserve"> </w:t>
       </w:r>
       <w:r>
-        <w:t>formato</w:t>
-      </w:r>
-      <w:r>
-        <w:t xml:space="preserve"> </w:t>
+        <w:t xml:space="preserve">formato </w:t>
       </w:r>
       <w:r>
         <w:rPr>
@@ -3519,10 +3504,7 @@
         <w:t xml:space="preserve"> </w:t>
       </w:r>
       <w:r>
-        <w:t xml:space="preserve">contiene dei sub-package </w:t>
-      </w:r>
-      <w:r>
-        <w:t xml:space="preserve">in cui sono presenti </w:t>
+        <w:t xml:space="preserve">contiene dei sub-package in cui sono presenti </w:t>
       </w:r>
       <w:r>
         <w:t>tutte le classi che fanno riferimento ad entità persistenti (Bean e DAO).</w:t>
@@ -3835,13 +3817,713 @@
         <w:ind w:left="709"/>
       </w:pPr>
       <w:r>
+        <w:lastRenderedPageBreak/>
         <w:t>Packages</w:t>
       </w:r>
     </w:p>
     <w:p>
       <w:pPr>
+        <w:pStyle w:val="GpsTitolo1"/>
+        <w:numPr>
+          <w:ilvl w:val="1"/>
+          <w:numId w:val="33"/>
+        </w:numPr>
+        <w:rPr>
+          <w:color w:val="3E762A" w:themeColor="accent1" w:themeShade="BF"/>
+        </w:rPr>
+      </w:pPr>
+      <w:r>
+        <w:rPr>
+          <w:color w:val="3E762A" w:themeColor="accent1" w:themeShade="BF"/>
+        </w:rPr>
+        <w:t>Interface</w:t>
+      </w:r>
+    </w:p>
+    <w:p>
+      <w:pPr>
         <w:pStyle w:val="Gpstesto"/>
       </w:pPr>
+      <w:r>
+        <w:t>Questo package contiene</w:t>
+      </w:r>
+      <w:r>
+        <w:t xml:space="preserve"> i seguenti sub-package e le seguenti classi</w:t>
+      </w:r>
+      <w:r>
+        <w:t>:</w:t>
+      </w:r>
+    </w:p>
+    <w:p>
+      <w:pPr>
+        <w:pStyle w:val="Gpstesto"/>
+        <w:numPr>
+          <w:ilvl w:val="0"/>
+          <w:numId w:val="38"/>
+        </w:numPr>
+      </w:pPr>
+      <w:r>
+        <w:t xml:space="preserve">Package </w:t>
+      </w:r>
+      <w:proofErr w:type="spellStart"/>
+      <w:r>
+        <w:t>StudenteGUI</w:t>
+      </w:r>
+      <w:proofErr w:type="spellEnd"/>
+      <w:r>
+        <w:t>:</w:t>
+      </w:r>
+    </w:p>
+    <w:p>
+      <w:pPr>
+        <w:pStyle w:val="Gpstesto"/>
+        <w:numPr>
+          <w:ilvl w:val="1"/>
+          <w:numId w:val="38"/>
+        </w:numPr>
+      </w:pPr>
+      <w:proofErr w:type="spellStart"/>
+      <w:r>
+        <w:t>SendGP</w:t>
+      </w:r>
+      <w:proofErr w:type="spellEnd"/>
+    </w:p>
+    <w:p>
+      <w:pPr>
+        <w:pStyle w:val="Gpstesto"/>
+        <w:numPr>
+          <w:ilvl w:val="0"/>
+          <w:numId w:val="35"/>
+        </w:numPr>
+      </w:pPr>
+      <w:r>
+        <w:t xml:space="preserve">Package </w:t>
+      </w:r>
+      <w:proofErr w:type="spellStart"/>
+      <w:r>
+        <w:t>DocenteGUI</w:t>
+      </w:r>
+      <w:proofErr w:type="spellEnd"/>
+      <w:r>
+        <w:t>:</w:t>
+      </w:r>
+    </w:p>
+    <w:p>
+      <w:pPr>
+        <w:pStyle w:val="Gpstesto"/>
+        <w:numPr>
+          <w:ilvl w:val="1"/>
+          <w:numId w:val="35"/>
+        </w:numPr>
+      </w:pPr>
+      <w:proofErr w:type="spellStart"/>
+      <w:r>
+        <w:t>AvviaSessione</w:t>
+      </w:r>
+      <w:proofErr w:type="spellEnd"/>
+    </w:p>
+    <w:p>
+      <w:pPr>
+        <w:pStyle w:val="Gpstesto"/>
+        <w:numPr>
+          <w:ilvl w:val="1"/>
+          <w:numId w:val="35"/>
+        </w:numPr>
+      </w:pPr>
+      <w:proofErr w:type="spellStart"/>
+      <w:r>
+        <w:t>ElencoEsiti</w:t>
+      </w:r>
+      <w:proofErr w:type="spellEnd"/>
+    </w:p>
+    <w:p>
+      <w:pPr>
+        <w:pStyle w:val="Gpstesto"/>
+        <w:numPr>
+          <w:ilvl w:val="1"/>
+          <w:numId w:val="35"/>
+        </w:numPr>
+      </w:pPr>
+      <w:proofErr w:type="spellStart"/>
+      <w:r>
+        <w:t>AnteprimaReport</w:t>
+      </w:r>
+      <w:proofErr w:type="spellEnd"/>
+    </w:p>
+    <w:p>
+      <w:pPr>
+        <w:pStyle w:val="Gpstesto"/>
+        <w:numPr>
+          <w:ilvl w:val="1"/>
+          <w:numId w:val="35"/>
+        </w:numPr>
+      </w:pPr>
+      <w:r>
+        <w:t>Registrazione</w:t>
+      </w:r>
+    </w:p>
+    <w:p>
+      <w:pPr>
+        <w:pStyle w:val="Gpstesto"/>
+        <w:numPr>
+          <w:ilvl w:val="0"/>
+          <w:numId w:val="35"/>
+        </w:numPr>
+      </w:pPr>
+      <w:r>
+        <w:t xml:space="preserve">Package </w:t>
+      </w:r>
+      <w:proofErr w:type="spellStart"/>
+      <w:r>
+        <w:t>DirettoreDiDipartimentoGUI</w:t>
+      </w:r>
+      <w:proofErr w:type="spellEnd"/>
+      <w:r>
+        <w:t>:</w:t>
+      </w:r>
+    </w:p>
+    <w:p>
+      <w:pPr>
+        <w:pStyle w:val="Gpstesto"/>
+        <w:numPr>
+          <w:ilvl w:val="1"/>
+          <w:numId w:val="35"/>
+        </w:numPr>
+      </w:pPr>
+      <w:proofErr w:type="spellStart"/>
+      <w:r>
+        <w:t>HomePage</w:t>
+      </w:r>
+      <w:proofErr w:type="spellEnd"/>
+    </w:p>
+    <w:p>
+      <w:pPr>
+        <w:pStyle w:val="Gpstesto"/>
+        <w:numPr>
+          <w:ilvl w:val="1"/>
+          <w:numId w:val="35"/>
+        </w:numPr>
+      </w:pPr>
+      <w:proofErr w:type="spellStart"/>
+      <w:r>
+        <w:t>GestioneReport</w:t>
+      </w:r>
+      <w:proofErr w:type="spellEnd"/>
+    </w:p>
+    <w:p>
+      <w:pPr>
+        <w:pStyle w:val="Gpstesto"/>
+        <w:numPr>
+          <w:ilvl w:val="1"/>
+          <w:numId w:val="35"/>
+        </w:numPr>
+      </w:pPr>
+      <w:proofErr w:type="spellStart"/>
+      <w:r>
+        <w:t>GestioneFormato</w:t>
+      </w:r>
+      <w:proofErr w:type="spellEnd"/>
+    </w:p>
+    <w:p>
+      <w:pPr>
+        <w:pStyle w:val="Gpstesto"/>
+        <w:numPr>
+          <w:ilvl w:val="0"/>
+          <w:numId w:val="35"/>
+        </w:numPr>
+        <w:rPr>
+          <w:highlight w:val="yellow"/>
+        </w:rPr>
+      </w:pPr>
+      <w:r>
+        <w:rPr>
+          <w:highlight w:val="yellow"/>
+        </w:rPr>
+        <w:t xml:space="preserve">Package </w:t>
+      </w:r>
+      <w:proofErr w:type="spellStart"/>
+      <w:r>
+        <w:rPr>
+          <w:highlight w:val="yellow"/>
+        </w:rPr>
+        <w:t>AutenticazioneGUI</w:t>
+      </w:r>
+      <w:proofErr w:type="spellEnd"/>
+    </w:p>
+    <w:p>
+      <w:pPr>
+        <w:pStyle w:val="Gpstesto"/>
+        <w:numPr>
+          <w:ilvl w:val="1"/>
+          <w:numId w:val="35"/>
+        </w:numPr>
+        <w:rPr>
+          <w:highlight w:val="yellow"/>
+        </w:rPr>
+      </w:pPr>
+      <w:r>
+        <w:rPr>
+          <w:highlight w:val="yellow"/>
+        </w:rPr>
+        <w:t>Login</w:t>
+      </w:r>
+    </w:p>
+    <w:p>
+      <w:pPr>
+        <w:pStyle w:val="Gpstesto"/>
+        <w:ind w:left="2160"/>
+      </w:pPr>
+    </w:p>
+    <w:p>
+      <w:pPr>
+        <w:pStyle w:val="GpsTitolo1"/>
+        <w:numPr>
+          <w:ilvl w:val="1"/>
+          <w:numId w:val="33"/>
+        </w:numPr>
+        <w:rPr>
+          <w:color w:val="3E762A" w:themeColor="accent1" w:themeShade="BF"/>
+        </w:rPr>
+      </w:pPr>
+      <w:r>
+        <w:rPr>
+          <w:color w:val="3E762A" w:themeColor="accent1" w:themeShade="BF"/>
+        </w:rPr>
+        <w:t xml:space="preserve">Application </w:t>
+      </w:r>
+      <w:proofErr w:type="spellStart"/>
+      <w:r>
+        <w:rPr>
+          <w:color w:val="3E762A" w:themeColor="accent1" w:themeShade="BF"/>
+        </w:rPr>
+        <w:t>Logic</w:t>
+      </w:r>
+      <w:proofErr w:type="spellEnd"/>
+    </w:p>
+    <w:p>
+      <w:pPr>
+        <w:pStyle w:val="Gpstesto"/>
+      </w:pPr>
+      <w:r>
+        <w:t>Questo package contiene le seguenti classi:</w:t>
+      </w:r>
+    </w:p>
+    <w:p>
+      <w:pPr>
+        <w:pStyle w:val="Gpstesto"/>
+        <w:numPr>
+          <w:ilvl w:val="0"/>
+          <w:numId w:val="36"/>
+        </w:numPr>
+      </w:pPr>
+      <w:proofErr w:type="spellStart"/>
+      <w:r>
+        <w:t>SessionController</w:t>
+      </w:r>
+      <w:proofErr w:type="spellEnd"/>
+    </w:p>
+    <w:p>
+      <w:pPr>
+        <w:pStyle w:val="Gpstesto"/>
+        <w:numPr>
+          <w:ilvl w:val="0"/>
+          <w:numId w:val="36"/>
+        </w:numPr>
+      </w:pPr>
+      <w:proofErr w:type="spellStart"/>
+      <w:r>
+        <w:t>AccessController</w:t>
+      </w:r>
+      <w:proofErr w:type="spellEnd"/>
+    </w:p>
+    <w:p>
+      <w:pPr>
+        <w:pStyle w:val="Gpstesto"/>
+        <w:numPr>
+          <w:ilvl w:val="0"/>
+          <w:numId w:val="36"/>
+        </w:numPr>
+      </w:pPr>
+      <w:proofErr w:type="spellStart"/>
+      <w:r>
+        <w:t>ReportController</w:t>
+      </w:r>
+      <w:proofErr w:type="spellEnd"/>
+    </w:p>
+    <w:p>
+      <w:pPr>
+        <w:pStyle w:val="Gpstesto"/>
+        <w:ind w:left="840"/>
+      </w:pPr>
+    </w:p>
+    <w:p>
+      <w:pPr>
+        <w:pStyle w:val="GpsTitolo1"/>
+        <w:numPr>
+          <w:ilvl w:val="1"/>
+          <w:numId w:val="33"/>
+        </w:numPr>
+        <w:rPr>
+          <w:color w:val="3E762A" w:themeColor="accent1" w:themeShade="BF"/>
+        </w:rPr>
+      </w:pPr>
+      <w:r>
+        <w:rPr>
+          <w:color w:val="3E762A" w:themeColor="accent1" w:themeShade="BF"/>
+        </w:rPr>
+        <w:t>Storage</w:t>
+      </w:r>
+    </w:p>
+    <w:p>
+      <w:pPr>
+        <w:pStyle w:val="Gpstesto"/>
+      </w:pPr>
+      <w:r>
+        <w:t>Questo package contiene i seguenti sub-package e le seguenti classi:</w:t>
+      </w:r>
+    </w:p>
+    <w:p>
+      <w:pPr>
+        <w:pStyle w:val="Gpstesto"/>
+        <w:numPr>
+          <w:ilvl w:val="0"/>
+          <w:numId w:val="37"/>
+        </w:numPr>
+      </w:pPr>
+      <w:r>
+        <w:t xml:space="preserve">Package </w:t>
+      </w:r>
+      <w:proofErr w:type="spellStart"/>
+      <w:r>
+        <w:t>DirettoreDiDipartimento</w:t>
+      </w:r>
+      <w:proofErr w:type="spellEnd"/>
+      <w:r>
+        <w:t>:</w:t>
+      </w:r>
+    </w:p>
+    <w:p>
+      <w:pPr>
+        <w:pStyle w:val="Gpstesto"/>
+        <w:numPr>
+          <w:ilvl w:val="1"/>
+          <w:numId w:val="37"/>
+        </w:numPr>
+      </w:pPr>
+      <w:proofErr w:type="spellStart"/>
+      <w:r>
+        <w:lastRenderedPageBreak/>
+        <w:t>DirettoreDiDipartimento</w:t>
+      </w:r>
+      <w:proofErr w:type="spellEnd"/>
+    </w:p>
+    <w:p>
+      <w:pPr>
+        <w:pStyle w:val="Gpstesto"/>
+        <w:numPr>
+          <w:ilvl w:val="1"/>
+          <w:numId w:val="37"/>
+        </w:numPr>
+      </w:pPr>
+      <w:proofErr w:type="spellStart"/>
+      <w:r>
+        <w:t>DirettoreDiDipartimento</w:t>
+      </w:r>
+      <w:r>
+        <w:t>DAO</w:t>
+      </w:r>
+      <w:proofErr w:type="spellEnd"/>
+    </w:p>
+    <w:p>
+      <w:pPr>
+        <w:pStyle w:val="Gpstesto"/>
+        <w:numPr>
+          <w:ilvl w:val="0"/>
+          <w:numId w:val="37"/>
+        </w:numPr>
+      </w:pPr>
+      <w:r>
+        <w:t xml:space="preserve">Package </w:t>
+      </w:r>
+      <w:r>
+        <w:t>Docente</w:t>
+      </w:r>
+      <w:r>
+        <w:t>:</w:t>
+      </w:r>
+    </w:p>
+    <w:p>
+      <w:pPr>
+        <w:pStyle w:val="Gpstesto"/>
+        <w:numPr>
+          <w:ilvl w:val="1"/>
+          <w:numId w:val="37"/>
+        </w:numPr>
+      </w:pPr>
+      <w:r>
+        <w:t>Docente</w:t>
+      </w:r>
+      <w:r>
+        <w:t xml:space="preserve"> </w:t>
+      </w:r>
+    </w:p>
+    <w:p>
+      <w:pPr>
+        <w:pStyle w:val="Gpstesto"/>
+        <w:numPr>
+          <w:ilvl w:val="1"/>
+          <w:numId w:val="37"/>
+        </w:numPr>
+      </w:pPr>
+      <w:proofErr w:type="spellStart"/>
+      <w:r>
+        <w:t>Docente</w:t>
+      </w:r>
+      <w:r>
+        <w:t>DAO</w:t>
+      </w:r>
+      <w:proofErr w:type="spellEnd"/>
+    </w:p>
+    <w:p>
+      <w:pPr>
+        <w:pStyle w:val="Gpstesto"/>
+        <w:numPr>
+          <w:ilvl w:val="0"/>
+          <w:numId w:val="37"/>
+        </w:numPr>
+      </w:pPr>
+      <w:r>
+        <w:t>Package</w:t>
+      </w:r>
+      <w:r>
+        <w:t xml:space="preserve"> Esito</w:t>
+      </w:r>
+      <w:r>
+        <w:t>:</w:t>
+      </w:r>
+    </w:p>
+    <w:p>
+      <w:pPr>
+        <w:pStyle w:val="Gpstesto"/>
+        <w:numPr>
+          <w:ilvl w:val="1"/>
+          <w:numId w:val="37"/>
+        </w:numPr>
+      </w:pPr>
+      <w:r>
+        <w:t>Esit</w:t>
+      </w:r>
+      <w:r>
+        <w:t>o</w:t>
+      </w:r>
+    </w:p>
+    <w:p>
+      <w:pPr>
+        <w:pStyle w:val="Gpstesto"/>
+        <w:numPr>
+          <w:ilvl w:val="1"/>
+          <w:numId w:val="37"/>
+        </w:numPr>
+      </w:pPr>
+      <w:proofErr w:type="spellStart"/>
+      <w:r>
+        <w:t>Esito</w:t>
+      </w:r>
+      <w:r>
+        <w:t>DAO</w:t>
+      </w:r>
+      <w:proofErr w:type="spellEnd"/>
+    </w:p>
+    <w:p>
+      <w:pPr>
+        <w:pStyle w:val="Gpstesto"/>
+        <w:numPr>
+          <w:ilvl w:val="0"/>
+          <w:numId w:val="37"/>
+        </w:numPr>
+      </w:pPr>
+      <w:r>
+        <w:t>Package Dipartimento:</w:t>
+      </w:r>
+    </w:p>
+    <w:p>
+      <w:pPr>
+        <w:pStyle w:val="Gpstesto"/>
+        <w:numPr>
+          <w:ilvl w:val="1"/>
+          <w:numId w:val="37"/>
+        </w:numPr>
+      </w:pPr>
+      <w:r>
+        <w:t>Dipartimento</w:t>
+      </w:r>
+    </w:p>
+    <w:p>
+      <w:pPr>
+        <w:pStyle w:val="Gpstesto"/>
+        <w:numPr>
+          <w:ilvl w:val="1"/>
+          <w:numId w:val="37"/>
+        </w:numPr>
+      </w:pPr>
+      <w:proofErr w:type="spellStart"/>
+      <w:r>
+        <w:t>DipartimentoDAO</w:t>
+      </w:r>
+      <w:proofErr w:type="spellEnd"/>
+    </w:p>
+    <w:p>
+      <w:pPr>
+        <w:pStyle w:val="Gpstesto"/>
+        <w:numPr>
+          <w:ilvl w:val="0"/>
+          <w:numId w:val="37"/>
+        </w:numPr>
+      </w:pPr>
+      <w:r>
+        <w:t xml:space="preserve">Package </w:t>
+      </w:r>
+      <w:r>
+        <w:t>Report</w:t>
+      </w:r>
+      <w:r>
+        <w:t>:</w:t>
+      </w:r>
+    </w:p>
+    <w:p>
+      <w:pPr>
+        <w:pStyle w:val="Gpstesto"/>
+        <w:numPr>
+          <w:ilvl w:val="1"/>
+          <w:numId w:val="37"/>
+        </w:numPr>
+      </w:pPr>
+      <w:r>
+        <w:t>Report</w:t>
+      </w:r>
+    </w:p>
+    <w:p>
+      <w:pPr>
+        <w:pStyle w:val="Gpstesto"/>
+        <w:numPr>
+          <w:ilvl w:val="1"/>
+          <w:numId w:val="37"/>
+        </w:numPr>
+      </w:pPr>
+      <w:proofErr w:type="spellStart"/>
+      <w:r>
+        <w:t>Report</w:t>
+      </w:r>
+      <w:r>
+        <w:t>DAO</w:t>
+      </w:r>
+      <w:proofErr w:type="spellEnd"/>
+    </w:p>
+    <w:p>
+      <w:pPr>
+        <w:pStyle w:val="Gpstesto"/>
+        <w:numPr>
+          <w:ilvl w:val="0"/>
+          <w:numId w:val="37"/>
+        </w:numPr>
+      </w:pPr>
+      <w:r>
+        <w:t xml:space="preserve">Package </w:t>
+      </w:r>
+      <w:proofErr w:type="spellStart"/>
+      <w:r>
+        <w:t>SessioneDiValidazione</w:t>
+      </w:r>
+      <w:proofErr w:type="spellEnd"/>
+      <w:r>
+        <w:t>:</w:t>
+      </w:r>
+    </w:p>
+    <w:p>
+      <w:pPr>
+        <w:pStyle w:val="Gpstesto"/>
+        <w:numPr>
+          <w:ilvl w:val="1"/>
+          <w:numId w:val="37"/>
+        </w:numPr>
+      </w:pPr>
+      <w:proofErr w:type="spellStart"/>
+      <w:r>
+        <w:t>SessioneDiValidazione</w:t>
+      </w:r>
+      <w:proofErr w:type="spellEnd"/>
+      <w:r>
+        <w:t xml:space="preserve"> </w:t>
+      </w:r>
+    </w:p>
+    <w:p>
+      <w:pPr>
+        <w:pStyle w:val="Gpstesto"/>
+        <w:numPr>
+          <w:ilvl w:val="1"/>
+          <w:numId w:val="37"/>
+        </w:numPr>
+      </w:pPr>
+      <w:proofErr w:type="spellStart"/>
+      <w:r>
+        <w:t>SessioneDiValidazione</w:t>
+      </w:r>
+      <w:r>
+        <w:t>D</w:t>
+      </w:r>
+      <w:r>
+        <w:t>AO</w:t>
+      </w:r>
+      <w:proofErr w:type="spellEnd"/>
+    </w:p>
+    <w:p>
+      <w:pPr>
+        <w:pStyle w:val="Gpstesto"/>
+        <w:numPr>
+          <w:ilvl w:val="0"/>
+          <w:numId w:val="37"/>
+        </w:numPr>
+      </w:pPr>
+      <w:r>
+        <w:t xml:space="preserve">Package </w:t>
+      </w:r>
+      <w:r>
+        <w:t>Formato</w:t>
+      </w:r>
+      <w:r>
+        <w:t>:</w:t>
+      </w:r>
+    </w:p>
+    <w:p>
+      <w:pPr>
+        <w:pStyle w:val="Gpstesto"/>
+        <w:numPr>
+          <w:ilvl w:val="1"/>
+          <w:numId w:val="37"/>
+        </w:numPr>
+      </w:pPr>
+      <w:r>
+        <w:t>Formato</w:t>
+      </w:r>
+      <w:r>
+        <w:t xml:space="preserve"> </w:t>
+      </w:r>
+    </w:p>
+    <w:p>
+      <w:pPr>
+        <w:pStyle w:val="Gpstesto"/>
+        <w:numPr>
+          <w:ilvl w:val="1"/>
+          <w:numId w:val="37"/>
+        </w:numPr>
+      </w:pPr>
+      <w:proofErr w:type="spellStart"/>
+      <w:r>
+        <w:t>Formato</w:t>
+      </w:r>
+      <w:r>
+        <w:t>DAO</w:t>
+      </w:r>
+      <w:proofErr w:type="spellEnd"/>
     </w:p>
     <w:p>
       <w:pPr>
@@ -3858,7 +4540,6 @@
         <w:ind w:left="709"/>
       </w:pPr>
       <w:r>
-        <w:lastRenderedPageBreak/>
         <w:t xml:space="preserve">Class </w:t>
       </w:r>
       <w:proofErr w:type="spellStart"/>
@@ -3915,6 +4596,7 @@
         <w:ind w:left="709"/>
       </w:pPr>
       <w:r>
+        <w:lastRenderedPageBreak/>
         <w:t>Glossario</w:t>
       </w:r>
     </w:p>
@@ -4759,6 +5441,119 @@
 <file path=word/numbering.xml><?xml version="1.0" encoding="utf-8"?>
 <w:numbering xmlns:wpc="http://schemas.microsoft.com/office/word/2010/wordprocessingCanvas" xmlns:cx="http://schemas.microsoft.com/office/drawing/2014/chartex" xmlns:cx1="http://schemas.microsoft.com/office/drawing/2015/9/8/chartex" xmlns:cx2="http://schemas.microsoft.com/office/drawing/2015/10/21/chartex" xmlns:cx3="http://schemas.microsoft.com/office/drawing/2016/5/9/chartex" xmlns:cx4="http://schemas.microsoft.com/office/drawing/2016/5/10/chartex" xmlns:cx5="http://schemas.microsoft.com/office/drawing/2016/5/11/chartex" xmlns:cx6="http://schemas.microsoft.com/office/drawing/2016/5/12/chartex" xmlns:cx7="http://schemas.microsoft.com/office/drawing/2016/5/13/chartex" xmlns:cx8="http://schemas.microsoft.com/office/drawing/2016/5/14/chartex" xmlns:mc="http://schemas.openxmlformats.org/markup-compatibility/2006" xmlns:aink="http://schemas.microsoft.com/office/drawing/2016/ink" xmlns:am3d="http://schemas.microsoft.com/office/drawing/2017/model3d" xmlns:o="urn:schemas-microsoft-com:office:office" xmlns:r="http://schemas.openxmlformats.org/officeDocument/2006/relationships" xmlns:m="http://schemas.openxmlformats.org/officeDocument/2006/math" xmlns:v="urn:schemas-microsoft-com:vml" xmlns:wp14="http://schemas.microsoft.com/office/word/2010/wordprocessingDrawing" xmlns:wp="http://schemas.openxmlformats.org/drawingml/2006/wordprocessingDrawing" xmlns:w10="urn:schemas-microsoft-com:office:word" xmlns:w="http://schemas.openxmlformats.org/wordprocessingml/2006/main" xmlns:w14="http://schemas.microsoft.com/office/word/2010/wordml" xmlns:w15="http://schemas.microsoft.com/office/word/2012/wordml" xmlns:w16cex="http://schemas.microsoft.com/office/word/2018/wordml/cex" xmlns:w16cid="http://schemas.microsoft.com/office/word/2016/wordml/cid" xmlns:w16="http://schemas.microsoft.com/office/word/2018/wordml" xmlns:w16sdtdh="http://schemas.microsoft.com/office/word/2020/wordml/sdtdatahash" xmlns:w16se="http://schemas.microsoft.com/office/word/2015/wordml/symex" xmlns:wpg="http://schemas.microsoft.com/office/word/2010/wordprocessingGroup" xmlns:wpi="http://schemas.microsoft.com/office/word/2010/wordprocessingInk" xmlns:wne="http://schemas.microsoft.com/office/word/2006/wordml" xmlns:wps="http://schemas.microsoft.com/office/word/2010/wordprocessingShape" mc:Ignorable="w14 w15 w16se w16cid w16 w16cex w16sdtdh wp14">
   <w:abstractNum w:abstractNumId="0" w15:restartNumberingAfterBreak="0">
+    <w:nsid w:val="0047449E"/>
+    <w:multiLevelType w:val="hybridMultilevel"/>
+    <w:tmpl w:val="5054F960"/>
+    <w:lvl w:ilvl="0" w:tplc="04100001">
+      <w:start w:val="1"/>
+      <w:numFmt w:val="bullet"/>
+      <w:lvlText w:val=""/>
+      <w:lvlJc w:val="left"/>
+      <w:pPr>
+        <w:ind w:left="720" w:hanging="360"/>
+      </w:pPr>
+      <w:rPr>
+        <w:rFonts w:ascii="Symbol" w:hAnsi="Symbol" w:hint="default"/>
+      </w:rPr>
+    </w:lvl>
+    <w:lvl w:ilvl="1" w:tplc="04100003">
+      <w:start w:val="1"/>
+      <w:numFmt w:val="bullet"/>
+      <w:lvlText w:val="o"/>
+      <w:lvlJc w:val="left"/>
+      <w:pPr>
+        <w:ind w:left="1440" w:hanging="360"/>
+      </w:pPr>
+      <w:rPr>
+        <w:rFonts w:ascii="Courier New" w:hAnsi="Courier New" w:cs="Courier New" w:hint="default"/>
+      </w:rPr>
+    </w:lvl>
+    <w:lvl w:ilvl="2" w:tplc="04100005" w:tentative="1">
+      <w:start w:val="1"/>
+      <w:numFmt w:val="bullet"/>
+      <w:lvlText w:val=""/>
+      <w:lvlJc w:val="left"/>
+      <w:pPr>
+        <w:ind w:left="2160" w:hanging="360"/>
+      </w:pPr>
+      <w:rPr>
+        <w:rFonts w:ascii="Wingdings" w:hAnsi="Wingdings" w:hint="default"/>
+      </w:rPr>
+    </w:lvl>
+    <w:lvl w:ilvl="3" w:tplc="04100001" w:tentative="1">
+      <w:start w:val="1"/>
+      <w:numFmt w:val="bullet"/>
+      <w:lvlText w:val=""/>
+      <w:lvlJc w:val="left"/>
+      <w:pPr>
+        <w:ind w:left="2880" w:hanging="360"/>
+      </w:pPr>
+      <w:rPr>
+        <w:rFonts w:ascii="Symbol" w:hAnsi="Symbol" w:hint="default"/>
+      </w:rPr>
+    </w:lvl>
+    <w:lvl w:ilvl="4" w:tplc="04100003" w:tentative="1">
+      <w:start w:val="1"/>
+      <w:numFmt w:val="bullet"/>
+      <w:lvlText w:val="o"/>
+      <w:lvlJc w:val="left"/>
+      <w:pPr>
+        <w:ind w:left="3600" w:hanging="360"/>
+      </w:pPr>
+      <w:rPr>
+        <w:rFonts w:ascii="Courier New" w:hAnsi="Courier New" w:cs="Courier New" w:hint="default"/>
+      </w:rPr>
+    </w:lvl>
+    <w:lvl w:ilvl="5" w:tplc="04100005" w:tentative="1">
+      <w:start w:val="1"/>
+      <w:numFmt w:val="bullet"/>
+      <w:lvlText w:val=""/>
+      <w:lvlJc w:val="left"/>
+      <w:pPr>
+        <w:ind w:left="4320" w:hanging="360"/>
+      </w:pPr>
+      <w:rPr>
+        <w:rFonts w:ascii="Wingdings" w:hAnsi="Wingdings" w:hint="default"/>
+      </w:rPr>
+    </w:lvl>
+    <w:lvl w:ilvl="6" w:tplc="04100001" w:tentative="1">
+      <w:start w:val="1"/>
+      <w:numFmt w:val="bullet"/>
+      <w:lvlText w:val=""/>
+      <w:lvlJc w:val="left"/>
+      <w:pPr>
+        <w:ind w:left="5040" w:hanging="360"/>
+      </w:pPr>
+      <w:rPr>
+        <w:rFonts w:ascii="Symbol" w:hAnsi="Symbol" w:hint="default"/>
+      </w:rPr>
+    </w:lvl>
+    <w:lvl w:ilvl="7" w:tplc="04100003" w:tentative="1">
+      <w:start w:val="1"/>
+      <w:numFmt w:val="bullet"/>
+      <w:lvlText w:val="o"/>
+      <w:lvlJc w:val="left"/>
+      <w:pPr>
+        <w:ind w:left="5760" w:hanging="360"/>
+      </w:pPr>
+      <w:rPr>
+        <w:rFonts w:ascii="Courier New" w:hAnsi="Courier New" w:cs="Courier New" w:hint="default"/>
+      </w:rPr>
+    </w:lvl>
+    <w:lvl w:ilvl="8" w:tplc="04100005" w:tentative="1">
+      <w:start w:val="1"/>
+      <w:numFmt w:val="bullet"/>
+      <w:lvlText w:val=""/>
+      <w:lvlJc w:val="left"/>
+      <w:pPr>
+        <w:ind w:left="6480" w:hanging="360"/>
+      </w:pPr>
+      <w:rPr>
+        <w:rFonts w:ascii="Wingdings" w:hAnsi="Wingdings" w:hint="default"/>
+      </w:rPr>
+    </w:lvl>
+  </w:abstractNum>
+  <w:abstractNum w:abstractNumId="1" w15:restartNumberingAfterBreak="0">
     <w:nsid w:val="01776711"/>
     <w:multiLevelType w:val="hybridMultilevel"/>
     <w:tmpl w:val="90A826DE"/>
@@ -4871,7 +5666,7 @@
       </w:rPr>
     </w:lvl>
   </w:abstractNum>
-  <w:abstractNum w:abstractNumId="1" w15:restartNumberingAfterBreak="0">
+  <w:abstractNum w:abstractNumId="2" w15:restartNumberingAfterBreak="0">
     <w:nsid w:val="05A11F79"/>
     <w:multiLevelType w:val="hybridMultilevel"/>
     <w:tmpl w:val="479E031A"/>
@@ -4984,7 +5779,7 @@
       </w:rPr>
     </w:lvl>
   </w:abstractNum>
-  <w:abstractNum w:abstractNumId="2" w15:restartNumberingAfterBreak="0">
+  <w:abstractNum w:abstractNumId="3" w15:restartNumberingAfterBreak="0">
     <w:nsid w:val="07FC02CD"/>
     <w:multiLevelType w:val="hybridMultilevel"/>
     <w:tmpl w:val="CF34BB3A"/>
@@ -5074,7 +5869,120 @@
       </w:pPr>
     </w:lvl>
   </w:abstractNum>
-  <w:abstractNum w:abstractNumId="3" w15:restartNumberingAfterBreak="0">
+  <w:abstractNum w:abstractNumId="4" w15:restartNumberingAfterBreak="0">
+    <w:nsid w:val="0BD21C87"/>
+    <w:multiLevelType w:val="hybridMultilevel"/>
+    <w:tmpl w:val="A07E6E54"/>
+    <w:lvl w:ilvl="0" w:tplc="04100003">
+      <w:start w:val="1"/>
+      <w:numFmt w:val="bullet"/>
+      <w:lvlText w:val="o"/>
+      <w:lvlJc w:val="left"/>
+      <w:pPr>
+        <w:ind w:left="720" w:hanging="360"/>
+      </w:pPr>
+      <w:rPr>
+        <w:rFonts w:ascii="Courier New" w:hAnsi="Courier New" w:cs="Courier New" w:hint="default"/>
+      </w:rPr>
+    </w:lvl>
+    <w:lvl w:ilvl="1" w:tplc="04100003" w:tentative="1">
+      <w:start w:val="1"/>
+      <w:numFmt w:val="bullet"/>
+      <w:lvlText w:val="o"/>
+      <w:lvlJc w:val="left"/>
+      <w:pPr>
+        <w:ind w:left="1440" w:hanging="360"/>
+      </w:pPr>
+      <w:rPr>
+        <w:rFonts w:ascii="Courier New" w:hAnsi="Courier New" w:cs="Courier New" w:hint="default"/>
+      </w:rPr>
+    </w:lvl>
+    <w:lvl w:ilvl="2" w:tplc="04100005" w:tentative="1">
+      <w:start w:val="1"/>
+      <w:numFmt w:val="bullet"/>
+      <w:lvlText w:val=""/>
+      <w:lvlJc w:val="left"/>
+      <w:pPr>
+        <w:ind w:left="2160" w:hanging="360"/>
+      </w:pPr>
+      <w:rPr>
+        <w:rFonts w:ascii="Wingdings" w:hAnsi="Wingdings" w:hint="default"/>
+      </w:rPr>
+    </w:lvl>
+    <w:lvl w:ilvl="3" w:tplc="04100001" w:tentative="1">
+      <w:start w:val="1"/>
+      <w:numFmt w:val="bullet"/>
+      <w:lvlText w:val=""/>
+      <w:lvlJc w:val="left"/>
+      <w:pPr>
+        <w:ind w:left="2880" w:hanging="360"/>
+      </w:pPr>
+      <w:rPr>
+        <w:rFonts w:ascii="Symbol" w:hAnsi="Symbol" w:hint="default"/>
+      </w:rPr>
+    </w:lvl>
+    <w:lvl w:ilvl="4" w:tplc="04100003" w:tentative="1">
+      <w:start w:val="1"/>
+      <w:numFmt w:val="bullet"/>
+      <w:lvlText w:val="o"/>
+      <w:lvlJc w:val="left"/>
+      <w:pPr>
+        <w:ind w:left="3600" w:hanging="360"/>
+      </w:pPr>
+      <w:rPr>
+        <w:rFonts w:ascii="Courier New" w:hAnsi="Courier New" w:cs="Courier New" w:hint="default"/>
+      </w:rPr>
+    </w:lvl>
+    <w:lvl w:ilvl="5" w:tplc="04100005" w:tentative="1">
+      <w:start w:val="1"/>
+      <w:numFmt w:val="bullet"/>
+      <w:lvlText w:val=""/>
+      <w:lvlJc w:val="left"/>
+      <w:pPr>
+        <w:ind w:left="4320" w:hanging="360"/>
+      </w:pPr>
+      <w:rPr>
+        <w:rFonts w:ascii="Wingdings" w:hAnsi="Wingdings" w:hint="default"/>
+      </w:rPr>
+    </w:lvl>
+    <w:lvl w:ilvl="6" w:tplc="04100001" w:tentative="1">
+      <w:start w:val="1"/>
+      <w:numFmt w:val="bullet"/>
+      <w:lvlText w:val=""/>
+      <w:lvlJc w:val="left"/>
+      <w:pPr>
+        <w:ind w:left="5040" w:hanging="360"/>
+      </w:pPr>
+      <w:rPr>
+        <w:rFonts w:ascii="Symbol" w:hAnsi="Symbol" w:hint="default"/>
+      </w:rPr>
+    </w:lvl>
+    <w:lvl w:ilvl="7" w:tplc="04100003" w:tentative="1">
+      <w:start w:val="1"/>
+      <w:numFmt w:val="bullet"/>
+      <w:lvlText w:val="o"/>
+      <w:lvlJc w:val="left"/>
+      <w:pPr>
+        <w:ind w:left="5760" w:hanging="360"/>
+      </w:pPr>
+      <w:rPr>
+        <w:rFonts w:ascii="Courier New" w:hAnsi="Courier New" w:cs="Courier New" w:hint="default"/>
+      </w:rPr>
+    </w:lvl>
+    <w:lvl w:ilvl="8" w:tplc="04100005" w:tentative="1">
+      <w:start w:val="1"/>
+      <w:numFmt w:val="bullet"/>
+      <w:lvlText w:val=""/>
+      <w:lvlJc w:val="left"/>
+      <w:pPr>
+        <w:ind w:left="6480" w:hanging="360"/>
+      </w:pPr>
+      <w:rPr>
+        <w:rFonts w:ascii="Wingdings" w:hAnsi="Wingdings" w:hint="default"/>
+      </w:rPr>
+    </w:lvl>
+  </w:abstractNum>
+  <w:abstractNum w:abstractNumId="5" w15:restartNumberingAfterBreak="0">
     <w:nsid w:val="167E1AE9"/>
     <w:multiLevelType w:val="hybridMultilevel"/>
     <w:tmpl w:val="029ED57A"/>
@@ -5160,7 +6068,7 @@
       </w:pPr>
     </w:lvl>
   </w:abstractNum>
-  <w:abstractNum w:abstractNumId="4" w15:restartNumberingAfterBreak="0">
+  <w:abstractNum w:abstractNumId="6" w15:restartNumberingAfterBreak="0">
     <w:nsid w:val="16FF6B48"/>
     <w:multiLevelType w:val="multilevel"/>
     <w:tmpl w:val="DE7CCA32"/>
@@ -5281,7 +6189,7 @@
       </w:rPr>
     </w:lvl>
   </w:abstractNum>
-  <w:abstractNum w:abstractNumId="5" w15:restartNumberingAfterBreak="0">
+  <w:abstractNum w:abstractNumId="7" w15:restartNumberingAfterBreak="0">
     <w:nsid w:val="18582879"/>
     <w:multiLevelType w:val="hybridMultilevel"/>
     <w:tmpl w:val="D7BE220E"/>
@@ -5394,7 +6302,7 @@
       </w:rPr>
     </w:lvl>
   </w:abstractNum>
-  <w:abstractNum w:abstractNumId="6" w15:restartNumberingAfterBreak="0">
+  <w:abstractNum w:abstractNumId="8" w15:restartNumberingAfterBreak="0">
     <w:nsid w:val="19E52C64"/>
     <w:multiLevelType w:val="hybridMultilevel"/>
     <w:tmpl w:val="7FDECEC4"/>
@@ -5480,7 +6388,7 @@
       </w:pPr>
     </w:lvl>
   </w:abstractNum>
-  <w:abstractNum w:abstractNumId="7" w15:restartNumberingAfterBreak="0">
+  <w:abstractNum w:abstractNumId="9" w15:restartNumberingAfterBreak="0">
     <w:nsid w:val="1A834071"/>
     <w:multiLevelType w:val="hybridMultilevel"/>
     <w:tmpl w:val="54B65276"/>
@@ -5571,7 +6479,7 @@
       </w:pPr>
     </w:lvl>
   </w:abstractNum>
-  <w:abstractNum w:abstractNumId="8" w15:restartNumberingAfterBreak="0">
+  <w:abstractNum w:abstractNumId="10" w15:restartNumberingAfterBreak="0">
     <w:nsid w:val="1FB5075E"/>
     <w:multiLevelType w:val="hybridMultilevel"/>
     <w:tmpl w:val="8568912A"/>
@@ -5660,7 +6568,120 @@
       </w:pPr>
     </w:lvl>
   </w:abstractNum>
-  <w:abstractNum w:abstractNumId="9" w15:restartNumberingAfterBreak="0">
+  <w:abstractNum w:abstractNumId="11" w15:restartNumberingAfterBreak="0">
+    <w:nsid w:val="24797149"/>
+    <w:multiLevelType w:val="hybridMultilevel"/>
+    <w:tmpl w:val="B5F272B6"/>
+    <w:lvl w:ilvl="0" w:tplc="04100001">
+      <w:start w:val="1"/>
+      <w:numFmt w:val="bullet"/>
+      <w:lvlText w:val=""/>
+      <w:lvlJc w:val="left"/>
+      <w:pPr>
+        <w:ind w:left="720" w:hanging="360"/>
+      </w:pPr>
+      <w:rPr>
+        <w:rFonts w:ascii="Symbol" w:hAnsi="Symbol" w:hint="default"/>
+      </w:rPr>
+    </w:lvl>
+    <w:lvl w:ilvl="1" w:tplc="04100003" w:tentative="1">
+      <w:start w:val="1"/>
+      <w:numFmt w:val="bullet"/>
+      <w:lvlText w:val="o"/>
+      <w:lvlJc w:val="left"/>
+      <w:pPr>
+        <w:ind w:left="1440" w:hanging="360"/>
+      </w:pPr>
+      <w:rPr>
+        <w:rFonts w:ascii="Courier New" w:hAnsi="Courier New" w:cs="Courier New" w:hint="default"/>
+      </w:rPr>
+    </w:lvl>
+    <w:lvl w:ilvl="2" w:tplc="04100005" w:tentative="1">
+      <w:start w:val="1"/>
+      <w:numFmt w:val="bullet"/>
+      <w:lvlText w:val=""/>
+      <w:lvlJc w:val="left"/>
+      <w:pPr>
+        <w:ind w:left="2160" w:hanging="360"/>
+      </w:pPr>
+      <w:rPr>
+        <w:rFonts w:ascii="Wingdings" w:hAnsi="Wingdings" w:hint="default"/>
+      </w:rPr>
+    </w:lvl>
+    <w:lvl w:ilvl="3" w:tplc="04100001" w:tentative="1">
+      <w:start w:val="1"/>
+      <w:numFmt w:val="bullet"/>
+      <w:lvlText w:val=""/>
+      <w:lvlJc w:val="left"/>
+      <w:pPr>
+        <w:ind w:left="2880" w:hanging="360"/>
+      </w:pPr>
+      <w:rPr>
+        <w:rFonts w:ascii="Symbol" w:hAnsi="Symbol" w:hint="default"/>
+      </w:rPr>
+    </w:lvl>
+    <w:lvl w:ilvl="4" w:tplc="04100003" w:tentative="1">
+      <w:start w:val="1"/>
+      <w:numFmt w:val="bullet"/>
+      <w:lvlText w:val="o"/>
+      <w:lvlJc w:val="left"/>
+      <w:pPr>
+        <w:ind w:left="3600" w:hanging="360"/>
+      </w:pPr>
+      <w:rPr>
+        <w:rFonts w:ascii="Courier New" w:hAnsi="Courier New" w:cs="Courier New" w:hint="default"/>
+      </w:rPr>
+    </w:lvl>
+    <w:lvl w:ilvl="5" w:tplc="04100005" w:tentative="1">
+      <w:start w:val="1"/>
+      <w:numFmt w:val="bullet"/>
+      <w:lvlText w:val=""/>
+      <w:lvlJc w:val="left"/>
+      <w:pPr>
+        <w:ind w:left="4320" w:hanging="360"/>
+      </w:pPr>
+      <w:rPr>
+        <w:rFonts w:ascii="Wingdings" w:hAnsi="Wingdings" w:hint="default"/>
+      </w:rPr>
+    </w:lvl>
+    <w:lvl w:ilvl="6" w:tplc="04100001" w:tentative="1">
+      <w:start w:val="1"/>
+      <w:numFmt w:val="bullet"/>
+      <w:lvlText w:val=""/>
+      <w:lvlJc w:val="left"/>
+      <w:pPr>
+        <w:ind w:left="5040" w:hanging="360"/>
+      </w:pPr>
+      <w:rPr>
+        <w:rFonts w:ascii="Symbol" w:hAnsi="Symbol" w:hint="default"/>
+      </w:rPr>
+    </w:lvl>
+    <w:lvl w:ilvl="7" w:tplc="04100003" w:tentative="1">
+      <w:start w:val="1"/>
+      <w:numFmt w:val="bullet"/>
+      <w:lvlText w:val="o"/>
+      <w:lvlJc w:val="left"/>
+      <w:pPr>
+        <w:ind w:left="5760" w:hanging="360"/>
+      </w:pPr>
+      <w:rPr>
+        <w:rFonts w:ascii="Courier New" w:hAnsi="Courier New" w:cs="Courier New" w:hint="default"/>
+      </w:rPr>
+    </w:lvl>
+    <w:lvl w:ilvl="8" w:tplc="04100005" w:tentative="1">
+      <w:start w:val="1"/>
+      <w:numFmt w:val="bullet"/>
+      <w:lvlText w:val=""/>
+      <w:lvlJc w:val="left"/>
+      <w:pPr>
+        <w:ind w:left="6480" w:hanging="360"/>
+      </w:pPr>
+      <w:rPr>
+        <w:rFonts w:ascii="Wingdings" w:hAnsi="Wingdings" w:hint="default"/>
+      </w:rPr>
+    </w:lvl>
+  </w:abstractNum>
+  <w:abstractNum w:abstractNumId="12" w15:restartNumberingAfterBreak="0">
     <w:nsid w:val="29D226DB"/>
     <w:multiLevelType w:val="hybridMultilevel"/>
     <w:tmpl w:val="8FEE1584"/>
@@ -5773,7 +6794,7 @@
       </w:rPr>
     </w:lvl>
   </w:abstractNum>
-  <w:abstractNum w:abstractNumId="10" w15:restartNumberingAfterBreak="0">
+  <w:abstractNum w:abstractNumId="13" w15:restartNumberingAfterBreak="0">
     <w:nsid w:val="2A9F4F54"/>
     <w:multiLevelType w:val="hybridMultilevel"/>
     <w:tmpl w:val="F756373E"/>
@@ -5887,7 +6908,7 @@
       </w:rPr>
     </w:lvl>
   </w:abstractNum>
-  <w:abstractNum w:abstractNumId="11" w15:restartNumberingAfterBreak="0">
+  <w:abstractNum w:abstractNumId="14" w15:restartNumberingAfterBreak="0">
     <w:nsid w:val="2BEC2D44"/>
     <w:multiLevelType w:val="hybridMultilevel"/>
     <w:tmpl w:val="73087764"/>
@@ -6000,7 +7021,120 @@
       </w:rPr>
     </w:lvl>
   </w:abstractNum>
-  <w:abstractNum w:abstractNumId="12" w15:restartNumberingAfterBreak="0">
+  <w:abstractNum w:abstractNumId="15" w15:restartNumberingAfterBreak="0">
+    <w:nsid w:val="2D177475"/>
+    <w:multiLevelType w:val="hybridMultilevel"/>
+    <w:tmpl w:val="4436477C"/>
+    <w:lvl w:ilvl="0" w:tplc="04100001">
+      <w:start w:val="1"/>
+      <w:numFmt w:val="bullet"/>
+      <w:lvlText w:val=""/>
+      <w:lvlJc w:val="left"/>
+      <w:pPr>
+        <w:ind w:left="720" w:hanging="360"/>
+      </w:pPr>
+      <w:rPr>
+        <w:rFonts w:ascii="Symbol" w:hAnsi="Symbol" w:hint="default"/>
+      </w:rPr>
+    </w:lvl>
+    <w:lvl w:ilvl="1" w:tplc="04100003">
+      <w:start w:val="1"/>
+      <w:numFmt w:val="bullet"/>
+      <w:lvlText w:val="o"/>
+      <w:lvlJc w:val="left"/>
+      <w:pPr>
+        <w:ind w:left="1440" w:hanging="360"/>
+      </w:pPr>
+      <w:rPr>
+        <w:rFonts w:ascii="Courier New" w:hAnsi="Courier New" w:cs="Courier New" w:hint="default"/>
+      </w:rPr>
+    </w:lvl>
+    <w:lvl w:ilvl="2" w:tplc="04100005" w:tentative="1">
+      <w:start w:val="1"/>
+      <w:numFmt w:val="bullet"/>
+      <w:lvlText w:val=""/>
+      <w:lvlJc w:val="left"/>
+      <w:pPr>
+        <w:ind w:left="2160" w:hanging="360"/>
+      </w:pPr>
+      <w:rPr>
+        <w:rFonts w:ascii="Wingdings" w:hAnsi="Wingdings" w:hint="default"/>
+      </w:rPr>
+    </w:lvl>
+    <w:lvl w:ilvl="3" w:tplc="04100001" w:tentative="1">
+      <w:start w:val="1"/>
+      <w:numFmt w:val="bullet"/>
+      <w:lvlText w:val=""/>
+      <w:lvlJc w:val="left"/>
+      <w:pPr>
+        <w:ind w:left="2880" w:hanging="360"/>
+      </w:pPr>
+      <w:rPr>
+        <w:rFonts w:ascii="Symbol" w:hAnsi="Symbol" w:hint="default"/>
+      </w:rPr>
+    </w:lvl>
+    <w:lvl w:ilvl="4" w:tplc="04100003" w:tentative="1">
+      <w:start w:val="1"/>
+      <w:numFmt w:val="bullet"/>
+      <w:lvlText w:val="o"/>
+      <w:lvlJc w:val="left"/>
+      <w:pPr>
+        <w:ind w:left="3600" w:hanging="360"/>
+      </w:pPr>
+      <w:rPr>
+        <w:rFonts w:ascii="Courier New" w:hAnsi="Courier New" w:cs="Courier New" w:hint="default"/>
+      </w:rPr>
+    </w:lvl>
+    <w:lvl w:ilvl="5" w:tplc="04100005" w:tentative="1">
+      <w:start w:val="1"/>
+      <w:numFmt w:val="bullet"/>
+      <w:lvlText w:val=""/>
+      <w:lvlJc w:val="left"/>
+      <w:pPr>
+        <w:ind w:left="4320" w:hanging="360"/>
+      </w:pPr>
+      <w:rPr>
+        <w:rFonts w:ascii="Wingdings" w:hAnsi="Wingdings" w:hint="default"/>
+      </w:rPr>
+    </w:lvl>
+    <w:lvl w:ilvl="6" w:tplc="04100001" w:tentative="1">
+      <w:start w:val="1"/>
+      <w:numFmt w:val="bullet"/>
+      <w:lvlText w:val=""/>
+      <w:lvlJc w:val="left"/>
+      <w:pPr>
+        <w:ind w:left="5040" w:hanging="360"/>
+      </w:pPr>
+      <w:rPr>
+        <w:rFonts w:ascii="Symbol" w:hAnsi="Symbol" w:hint="default"/>
+      </w:rPr>
+    </w:lvl>
+    <w:lvl w:ilvl="7" w:tplc="04100003" w:tentative="1">
+      <w:start w:val="1"/>
+      <w:numFmt w:val="bullet"/>
+      <w:lvlText w:val="o"/>
+      <w:lvlJc w:val="left"/>
+      <w:pPr>
+        <w:ind w:left="5760" w:hanging="360"/>
+      </w:pPr>
+      <w:rPr>
+        <w:rFonts w:ascii="Courier New" w:hAnsi="Courier New" w:cs="Courier New" w:hint="default"/>
+      </w:rPr>
+    </w:lvl>
+    <w:lvl w:ilvl="8" w:tplc="04100005" w:tentative="1">
+      <w:start w:val="1"/>
+      <w:numFmt w:val="bullet"/>
+      <w:lvlText w:val=""/>
+      <w:lvlJc w:val="left"/>
+      <w:pPr>
+        <w:ind w:left="6480" w:hanging="360"/>
+      </w:pPr>
+      <w:rPr>
+        <w:rFonts w:ascii="Wingdings" w:hAnsi="Wingdings" w:hint="default"/>
+      </w:rPr>
+    </w:lvl>
+  </w:abstractNum>
+  <w:abstractNum w:abstractNumId="16" w15:restartNumberingAfterBreak="0">
     <w:nsid w:val="358B4405"/>
     <w:multiLevelType w:val="hybridMultilevel"/>
     <w:tmpl w:val="7F8472EC"/>
@@ -6092,7 +7226,7 @@
       </w:pPr>
     </w:lvl>
   </w:abstractNum>
-  <w:abstractNum w:abstractNumId="13" w15:restartNumberingAfterBreak="0">
+  <w:abstractNum w:abstractNumId="17" w15:restartNumberingAfterBreak="0">
     <w:nsid w:val="3B1B4C8E"/>
     <w:multiLevelType w:val="hybridMultilevel"/>
     <w:tmpl w:val="6A72035A"/>
@@ -6205,7 +7339,7 @@
       </w:rPr>
     </w:lvl>
   </w:abstractNum>
-  <w:abstractNum w:abstractNumId="14" w15:restartNumberingAfterBreak="0">
+  <w:abstractNum w:abstractNumId="18" w15:restartNumberingAfterBreak="0">
     <w:nsid w:val="3D3C74F4"/>
     <w:multiLevelType w:val="hybridMultilevel"/>
     <w:tmpl w:val="369ECBAA"/>
@@ -6294,7 +7428,7 @@
       </w:pPr>
     </w:lvl>
   </w:abstractNum>
-  <w:abstractNum w:abstractNumId="15" w15:restartNumberingAfterBreak="0">
+  <w:abstractNum w:abstractNumId="19" w15:restartNumberingAfterBreak="0">
     <w:nsid w:val="40DC6A9A"/>
     <w:multiLevelType w:val="multilevel"/>
     <w:tmpl w:val="DA5806FE"/>
@@ -6415,7 +7549,120 @@
       </w:rPr>
     </w:lvl>
   </w:abstractNum>
-  <w:abstractNum w:abstractNumId="16" w15:restartNumberingAfterBreak="0">
+  <w:abstractNum w:abstractNumId="20" w15:restartNumberingAfterBreak="0">
+    <w:nsid w:val="41E07A54"/>
+    <w:multiLevelType w:val="hybridMultilevel"/>
+    <w:tmpl w:val="5A2CB0C0"/>
+    <w:lvl w:ilvl="0" w:tplc="04100001">
+      <w:start w:val="1"/>
+      <w:numFmt w:val="bullet"/>
+      <w:lvlText w:val=""/>
+      <w:lvlJc w:val="left"/>
+      <w:pPr>
+        <w:ind w:left="720" w:hanging="360"/>
+      </w:pPr>
+      <w:rPr>
+        <w:rFonts w:ascii="Symbol" w:hAnsi="Symbol" w:hint="default"/>
+      </w:rPr>
+    </w:lvl>
+    <w:lvl w:ilvl="1" w:tplc="04100003">
+      <w:start w:val="1"/>
+      <w:numFmt w:val="bullet"/>
+      <w:lvlText w:val="o"/>
+      <w:lvlJc w:val="left"/>
+      <w:pPr>
+        <w:ind w:left="1440" w:hanging="360"/>
+      </w:pPr>
+      <w:rPr>
+        <w:rFonts w:ascii="Courier New" w:hAnsi="Courier New" w:cs="Courier New" w:hint="default"/>
+      </w:rPr>
+    </w:lvl>
+    <w:lvl w:ilvl="2" w:tplc="04100005" w:tentative="1">
+      <w:start w:val="1"/>
+      <w:numFmt w:val="bullet"/>
+      <w:lvlText w:val=""/>
+      <w:lvlJc w:val="left"/>
+      <w:pPr>
+        <w:ind w:left="2160" w:hanging="360"/>
+      </w:pPr>
+      <w:rPr>
+        <w:rFonts w:ascii="Wingdings" w:hAnsi="Wingdings" w:hint="default"/>
+      </w:rPr>
+    </w:lvl>
+    <w:lvl w:ilvl="3" w:tplc="04100001" w:tentative="1">
+      <w:start w:val="1"/>
+      <w:numFmt w:val="bullet"/>
+      <w:lvlText w:val=""/>
+      <w:lvlJc w:val="left"/>
+      <w:pPr>
+        <w:ind w:left="2880" w:hanging="360"/>
+      </w:pPr>
+      <w:rPr>
+        <w:rFonts w:ascii="Symbol" w:hAnsi="Symbol" w:hint="default"/>
+      </w:rPr>
+    </w:lvl>
+    <w:lvl w:ilvl="4" w:tplc="04100003" w:tentative="1">
+      <w:start w:val="1"/>
+      <w:numFmt w:val="bullet"/>
+      <w:lvlText w:val="o"/>
+      <w:lvlJc w:val="left"/>
+      <w:pPr>
+        <w:ind w:left="3600" w:hanging="360"/>
+      </w:pPr>
+      <w:rPr>
+        <w:rFonts w:ascii="Courier New" w:hAnsi="Courier New" w:cs="Courier New" w:hint="default"/>
+      </w:rPr>
+    </w:lvl>
+    <w:lvl w:ilvl="5" w:tplc="04100005" w:tentative="1">
+      <w:start w:val="1"/>
+      <w:numFmt w:val="bullet"/>
+      <w:lvlText w:val=""/>
+      <w:lvlJc w:val="left"/>
+      <w:pPr>
+        <w:ind w:left="4320" w:hanging="360"/>
+      </w:pPr>
+      <w:rPr>
+        <w:rFonts w:ascii="Wingdings" w:hAnsi="Wingdings" w:hint="default"/>
+      </w:rPr>
+    </w:lvl>
+    <w:lvl w:ilvl="6" w:tplc="04100001" w:tentative="1">
+      <w:start w:val="1"/>
+      <w:numFmt w:val="bullet"/>
+      <w:lvlText w:val=""/>
+      <w:lvlJc w:val="left"/>
+      <w:pPr>
+        <w:ind w:left="5040" w:hanging="360"/>
+      </w:pPr>
+      <w:rPr>
+        <w:rFonts w:ascii="Symbol" w:hAnsi="Symbol" w:hint="default"/>
+      </w:rPr>
+    </w:lvl>
+    <w:lvl w:ilvl="7" w:tplc="04100003" w:tentative="1">
+      <w:start w:val="1"/>
+      <w:numFmt w:val="bullet"/>
+      <w:lvlText w:val="o"/>
+      <w:lvlJc w:val="left"/>
+      <w:pPr>
+        <w:ind w:left="5760" w:hanging="360"/>
+      </w:pPr>
+      <w:rPr>
+        <w:rFonts w:ascii="Courier New" w:hAnsi="Courier New" w:cs="Courier New" w:hint="default"/>
+      </w:rPr>
+    </w:lvl>
+    <w:lvl w:ilvl="8" w:tplc="04100005" w:tentative="1">
+      <w:start w:val="1"/>
+      <w:numFmt w:val="bullet"/>
+      <w:lvlText w:val=""/>
+      <w:lvlJc w:val="left"/>
+      <w:pPr>
+        <w:ind w:left="6480" w:hanging="360"/>
+      </w:pPr>
+      <w:rPr>
+        <w:rFonts w:ascii="Wingdings" w:hAnsi="Wingdings" w:hint="default"/>
+      </w:rPr>
+    </w:lvl>
+  </w:abstractNum>
+  <w:abstractNum w:abstractNumId="21" w15:restartNumberingAfterBreak="0">
     <w:nsid w:val="427374CD"/>
     <w:multiLevelType w:val="hybridMultilevel"/>
     <w:tmpl w:val="4CEA0E1A"/>
@@ -6501,7 +7748,7 @@
       </w:pPr>
     </w:lvl>
   </w:abstractNum>
-  <w:abstractNum w:abstractNumId="17" w15:restartNumberingAfterBreak="0">
+  <w:abstractNum w:abstractNumId="22" w15:restartNumberingAfterBreak="0">
     <w:nsid w:val="45273801"/>
     <w:multiLevelType w:val="hybridMultilevel"/>
     <w:tmpl w:val="9E909D4C"/>
@@ -6614,7 +7861,7 @@
       </w:rPr>
     </w:lvl>
   </w:abstractNum>
-  <w:abstractNum w:abstractNumId="18" w15:restartNumberingAfterBreak="0">
+  <w:abstractNum w:abstractNumId="23" w15:restartNumberingAfterBreak="0">
     <w:nsid w:val="47AE121A"/>
     <w:multiLevelType w:val="hybridMultilevel"/>
     <w:tmpl w:val="26D87DF4"/>
@@ -6727,7 +7974,7 @@
       </w:rPr>
     </w:lvl>
   </w:abstractNum>
-  <w:abstractNum w:abstractNumId="19" w15:restartNumberingAfterBreak="0">
+  <w:abstractNum w:abstractNumId="24" w15:restartNumberingAfterBreak="0">
     <w:nsid w:val="48325FA5"/>
     <w:multiLevelType w:val="hybridMultilevel"/>
     <w:tmpl w:val="01D492FE"/>
@@ -6840,7 +8087,7 @@
       </w:rPr>
     </w:lvl>
   </w:abstractNum>
-  <w:abstractNum w:abstractNumId="20" w15:restartNumberingAfterBreak="0">
+  <w:abstractNum w:abstractNumId="25" w15:restartNumberingAfterBreak="0">
     <w:nsid w:val="4A986316"/>
     <w:multiLevelType w:val="hybridMultilevel"/>
     <w:tmpl w:val="0D247D68"/>
@@ -6926,7 +8173,7 @@
       </w:pPr>
     </w:lvl>
   </w:abstractNum>
-  <w:abstractNum w:abstractNumId="21" w15:restartNumberingAfterBreak="0">
+  <w:abstractNum w:abstractNumId="26" w15:restartNumberingAfterBreak="0">
     <w:nsid w:val="4E497B21"/>
     <w:multiLevelType w:val="multilevel"/>
     <w:tmpl w:val="DA5806FE"/>
@@ -7047,7 +8294,7 @@
       </w:rPr>
     </w:lvl>
   </w:abstractNum>
-  <w:abstractNum w:abstractNumId="22" w15:restartNumberingAfterBreak="0">
+  <w:abstractNum w:abstractNumId="27" w15:restartNumberingAfterBreak="0">
     <w:nsid w:val="4F09448B"/>
     <w:multiLevelType w:val="hybridMultilevel"/>
     <w:tmpl w:val="7E58581A"/>
@@ -7160,7 +8407,7 @@
       </w:rPr>
     </w:lvl>
   </w:abstractNum>
-  <w:abstractNum w:abstractNumId="23" w15:restartNumberingAfterBreak="0">
+  <w:abstractNum w:abstractNumId="28" w15:restartNumberingAfterBreak="0">
     <w:nsid w:val="525677FF"/>
     <w:multiLevelType w:val="hybridMultilevel"/>
     <w:tmpl w:val="AA38B2B8"/>
@@ -7273,7 +8520,7 @@
       </w:rPr>
     </w:lvl>
   </w:abstractNum>
-  <w:abstractNum w:abstractNumId="24" w15:restartNumberingAfterBreak="0">
+  <w:abstractNum w:abstractNumId="29" w15:restartNumberingAfterBreak="0">
     <w:nsid w:val="55FE349B"/>
     <w:multiLevelType w:val="hybridMultilevel"/>
     <w:tmpl w:val="B6264000"/>
@@ -7386,7 +8633,7 @@
       </w:rPr>
     </w:lvl>
   </w:abstractNum>
-  <w:abstractNum w:abstractNumId="25" w15:restartNumberingAfterBreak="0">
+  <w:abstractNum w:abstractNumId="30" w15:restartNumberingAfterBreak="0">
     <w:nsid w:val="56FB28AA"/>
     <w:multiLevelType w:val="hybridMultilevel"/>
     <w:tmpl w:val="CB2CFEC4"/>
@@ -7475,7 +8722,7 @@
       </w:pPr>
     </w:lvl>
   </w:abstractNum>
-  <w:abstractNum w:abstractNumId="26" w15:restartNumberingAfterBreak="0">
+  <w:abstractNum w:abstractNumId="31" w15:restartNumberingAfterBreak="0">
     <w:nsid w:val="5BD712DD"/>
     <w:multiLevelType w:val="multilevel"/>
     <w:tmpl w:val="5FBC02F6"/>
@@ -7589,7 +8836,7 @@
       </w:rPr>
     </w:lvl>
   </w:abstractNum>
-  <w:abstractNum w:abstractNumId="27" w15:restartNumberingAfterBreak="0">
+  <w:abstractNum w:abstractNumId="32" w15:restartNumberingAfterBreak="0">
     <w:nsid w:val="690D65B0"/>
     <w:multiLevelType w:val="hybridMultilevel"/>
     <w:tmpl w:val="B50058B4"/>
@@ -7702,7 +8949,7 @@
       </w:rPr>
     </w:lvl>
   </w:abstractNum>
-  <w:abstractNum w:abstractNumId="28" w15:restartNumberingAfterBreak="0">
+  <w:abstractNum w:abstractNumId="33" w15:restartNumberingAfterBreak="0">
     <w:nsid w:val="6B4A4EF0"/>
     <w:multiLevelType w:val="hybridMultilevel"/>
     <w:tmpl w:val="91DC0B06"/>
@@ -7815,7 +9062,120 @@
       </w:rPr>
     </w:lvl>
   </w:abstractNum>
-  <w:abstractNum w:abstractNumId="29" w15:restartNumberingAfterBreak="0">
+  <w:abstractNum w:abstractNumId="34" w15:restartNumberingAfterBreak="0">
+    <w:nsid w:val="6BBF5956"/>
+    <w:multiLevelType w:val="multilevel"/>
+    <w:tmpl w:val="00CCE52E"/>
+    <w:lvl w:ilvl="0">
+      <w:start w:val="2"/>
+      <w:numFmt w:val="decimal"/>
+      <w:lvlText w:val="%1"/>
+      <w:lvlJc w:val="left"/>
+      <w:pPr>
+        <w:ind w:left="480" w:hanging="480"/>
+      </w:pPr>
+      <w:rPr>
+        <w:rFonts w:hint="default"/>
+      </w:rPr>
+    </w:lvl>
+    <w:lvl w:ilvl="1">
+      <w:start w:val="1"/>
+      <w:numFmt w:val="decimal"/>
+      <w:lvlText w:val="%1.%2"/>
+      <w:lvlJc w:val="left"/>
+      <w:pPr>
+        <w:ind w:left="720" w:hanging="720"/>
+      </w:pPr>
+      <w:rPr>
+        <w:rFonts w:hint="default"/>
+      </w:rPr>
+    </w:lvl>
+    <w:lvl w:ilvl="2">
+      <w:start w:val="1"/>
+      <w:numFmt w:val="decimal"/>
+      <w:lvlText w:val="%1.%2.%3"/>
+      <w:lvlJc w:val="left"/>
+      <w:pPr>
+        <w:ind w:left="1080" w:hanging="1080"/>
+      </w:pPr>
+      <w:rPr>
+        <w:rFonts w:hint="default"/>
+      </w:rPr>
+    </w:lvl>
+    <w:lvl w:ilvl="3">
+      <w:start w:val="1"/>
+      <w:numFmt w:val="decimal"/>
+      <w:lvlText w:val="%1.%2.%3.%4"/>
+      <w:lvlJc w:val="left"/>
+      <w:pPr>
+        <w:ind w:left="1440" w:hanging="1440"/>
+      </w:pPr>
+      <w:rPr>
+        <w:rFonts w:hint="default"/>
+      </w:rPr>
+    </w:lvl>
+    <w:lvl w:ilvl="4">
+      <w:start w:val="1"/>
+      <w:numFmt w:val="decimal"/>
+      <w:lvlText w:val="%1.%2.%3.%4.%5"/>
+      <w:lvlJc w:val="left"/>
+      <w:pPr>
+        <w:ind w:left="1800" w:hanging="1800"/>
+      </w:pPr>
+      <w:rPr>
+        <w:rFonts w:hint="default"/>
+      </w:rPr>
+    </w:lvl>
+    <w:lvl w:ilvl="5">
+      <w:start w:val="1"/>
+      <w:numFmt w:val="decimal"/>
+      <w:lvlText w:val="%1.%2.%3.%4.%5.%6"/>
+      <w:lvlJc w:val="left"/>
+      <w:pPr>
+        <w:ind w:left="2160" w:hanging="2160"/>
+      </w:pPr>
+      <w:rPr>
+        <w:rFonts w:hint="default"/>
+      </w:rPr>
+    </w:lvl>
+    <w:lvl w:ilvl="6">
+      <w:start w:val="1"/>
+      <w:numFmt w:val="decimal"/>
+      <w:lvlText w:val="%1.%2.%3.%4.%5.%6.%7"/>
+      <w:lvlJc w:val="left"/>
+      <w:pPr>
+        <w:ind w:left="2520" w:hanging="2520"/>
+      </w:pPr>
+      <w:rPr>
+        <w:rFonts w:hint="default"/>
+      </w:rPr>
+    </w:lvl>
+    <w:lvl w:ilvl="7">
+      <w:start w:val="1"/>
+      <w:numFmt w:val="decimal"/>
+      <w:lvlText w:val="%1.%2.%3.%4.%5.%6.%7.%8"/>
+      <w:lvlJc w:val="left"/>
+      <w:pPr>
+        <w:ind w:left="2880" w:hanging="2880"/>
+      </w:pPr>
+      <w:rPr>
+        <w:rFonts w:hint="default"/>
+      </w:rPr>
+    </w:lvl>
+    <w:lvl w:ilvl="8">
+      <w:start w:val="1"/>
+      <w:numFmt w:val="decimal"/>
+      <w:lvlText w:val="%1.%2.%3.%4.%5.%6.%7.%8.%9"/>
+      <w:lvlJc w:val="left"/>
+      <w:pPr>
+        <w:ind w:left="3240" w:hanging="3240"/>
+      </w:pPr>
+      <w:rPr>
+        <w:rFonts w:hint="default"/>
+      </w:rPr>
+    </w:lvl>
+  </w:abstractNum>
+  <w:abstractNum w:abstractNumId="35" w15:restartNumberingAfterBreak="0">
     <w:nsid w:val="6E835E90"/>
     <w:multiLevelType w:val="hybridMultilevel"/>
     <w:tmpl w:val="7438F20C"/>
@@ -7928,7 +9288,7 @@
       </w:rPr>
     </w:lvl>
   </w:abstractNum>
-  <w:abstractNum w:abstractNumId="30" w15:restartNumberingAfterBreak="0">
+  <w:abstractNum w:abstractNumId="36" w15:restartNumberingAfterBreak="0">
     <w:nsid w:val="6FF8507C"/>
     <w:multiLevelType w:val="multilevel"/>
     <w:tmpl w:val="258E1480"/>
@@ -8049,7 +9409,7 @@
       </w:rPr>
     </w:lvl>
   </w:abstractNum>
-  <w:abstractNum w:abstractNumId="31" w15:restartNumberingAfterBreak="0">
+  <w:abstractNum w:abstractNumId="37" w15:restartNumberingAfterBreak="0">
     <w:nsid w:val="7C5D5A77"/>
     <w:multiLevelType w:val="hybridMultilevel"/>
     <w:tmpl w:val="EBC45328"/>
@@ -8139,100 +9499,118 @@
     </w:lvl>
   </w:abstractNum>
   <w:num w:numId="1">
+    <w:abstractNumId w:val="3"/>
+  </w:num>
+  <w:num w:numId="2">
+    <w:abstractNumId w:val="31"/>
+  </w:num>
+  <w:num w:numId="3">
+    <w:abstractNumId w:val="16"/>
+  </w:num>
+  <w:num w:numId="4">
+    <w:abstractNumId w:val="30"/>
+  </w:num>
+  <w:num w:numId="5">
+    <w:abstractNumId w:val="36"/>
+  </w:num>
+  <w:num w:numId="6">
+    <w:abstractNumId w:val="22"/>
+  </w:num>
+  <w:num w:numId="7">
+    <w:abstractNumId w:val="14"/>
+  </w:num>
+  <w:num w:numId="8">
+    <w:abstractNumId w:val="28"/>
+  </w:num>
+  <w:num w:numId="9">
+    <w:abstractNumId w:val="26"/>
+  </w:num>
+  <w:num w:numId="10">
+    <w:abstractNumId w:val="32"/>
+  </w:num>
+  <w:num w:numId="11">
+    <w:abstractNumId w:val="9"/>
+  </w:num>
+  <w:num w:numId="12">
+    <w:abstractNumId w:val="1"/>
+  </w:num>
+  <w:num w:numId="13">
+    <w:abstractNumId w:val="13"/>
+  </w:num>
+  <w:num w:numId="14">
+    <w:abstractNumId w:val="33"/>
+  </w:num>
+  <w:num w:numId="15">
+    <w:abstractNumId w:val="6"/>
+  </w:num>
+  <w:num w:numId="16">
+    <w:abstractNumId w:val="17"/>
+  </w:num>
+  <w:num w:numId="17">
+    <w:abstractNumId w:val="7"/>
+  </w:num>
+  <w:num w:numId="18">
+    <w:abstractNumId w:val="23"/>
+  </w:num>
+  <w:num w:numId="19">
+    <w:abstractNumId w:val="29"/>
+  </w:num>
+  <w:num w:numId="20">
+    <w:abstractNumId w:val="24"/>
+  </w:num>
+  <w:num w:numId="21">
+    <w:abstractNumId w:val="18"/>
+  </w:num>
+  <w:num w:numId="22">
+    <w:abstractNumId w:val="37"/>
+  </w:num>
+  <w:num w:numId="23">
+    <w:abstractNumId w:val="10"/>
+  </w:num>
+  <w:num w:numId="24">
+    <w:abstractNumId w:val="25"/>
+  </w:num>
+  <w:num w:numId="25">
+    <w:abstractNumId w:val="19"/>
+  </w:num>
+  <w:num w:numId="26">
+    <w:abstractNumId w:val="27"/>
+  </w:num>
+  <w:num w:numId="27">
+    <w:abstractNumId w:val="21"/>
+  </w:num>
+  <w:num w:numId="28">
+    <w:abstractNumId w:val="5"/>
+  </w:num>
+  <w:num w:numId="29">
+    <w:abstractNumId w:val="8"/>
+  </w:num>
+  <w:num w:numId="30">
+    <w:abstractNumId w:val="12"/>
+  </w:num>
+  <w:num w:numId="31">
     <w:abstractNumId w:val="2"/>
   </w:num>
-  <w:num w:numId="2">
-    <w:abstractNumId w:val="26"/>
+  <w:num w:numId="32">
+    <w:abstractNumId w:val="35"/>
   </w:num>
-  <w:num w:numId="3">
-    <w:abstractNumId w:val="12"/>
+  <w:num w:numId="33">
+    <w:abstractNumId w:val="34"/>
   </w:num>
-  <w:num w:numId="4">
-    <w:abstractNumId w:val="25"/>
-  </w:num>
-  <w:num w:numId="5">
-    <w:abstractNumId w:val="30"/>
-  </w:num>
-  <w:num w:numId="6">
-    <w:abstractNumId w:val="17"/>
-  </w:num>
-  <w:num w:numId="7">
+  <w:num w:numId="34">
     <w:abstractNumId w:val="11"/>
   </w:num>
-  <w:num w:numId="8">
-    <w:abstractNumId w:val="23"/>
-  </w:num>
-  <w:num w:numId="9">
-    <w:abstractNumId w:val="21"/>
-  </w:num>
-  <w:num w:numId="10">
-    <w:abstractNumId w:val="27"/>
-  </w:num>
-  <w:num w:numId="11">
-    <w:abstractNumId w:val="7"/>
-  </w:num>
-  <w:num w:numId="12">
+  <w:num w:numId="35">
     <w:abstractNumId w:val="0"/>
   </w:num>
-  <w:num w:numId="13">
-    <w:abstractNumId w:val="10"/>
-  </w:num>
-  <w:num w:numId="14">
-    <w:abstractNumId w:val="28"/>
-  </w:num>
-  <w:num w:numId="15">
+  <w:num w:numId="36">
     <w:abstractNumId w:val="4"/>
   </w:num>
-  <w:num w:numId="16">
-    <w:abstractNumId w:val="13"/>
-  </w:num>
-  <w:num w:numId="17">
-    <w:abstractNumId w:val="5"/>
-  </w:num>
-  <w:num w:numId="18">
-    <w:abstractNumId w:val="18"/>
-  </w:num>
-  <w:num w:numId="19">
-    <w:abstractNumId w:val="24"/>
-  </w:num>
-  <w:num w:numId="20">
-    <w:abstractNumId w:val="19"/>
-  </w:num>
-  <w:num w:numId="21">
-    <w:abstractNumId w:val="14"/>
-  </w:num>
-  <w:num w:numId="22">
-    <w:abstractNumId w:val="31"/>
-  </w:num>
-  <w:num w:numId="23">
-    <w:abstractNumId w:val="8"/>
-  </w:num>
-  <w:num w:numId="24">
-    <w:abstractNumId w:val="20"/>
-  </w:num>
-  <w:num w:numId="25">
+  <w:num w:numId="37">
     <w:abstractNumId w:val="15"/>
   </w:num>
-  <w:num w:numId="26">
-    <w:abstractNumId w:val="22"/>
-  </w:num>
-  <w:num w:numId="27">
-    <w:abstractNumId w:val="16"/>
-  </w:num>
-  <w:num w:numId="28">
-    <w:abstractNumId w:val="3"/>
-  </w:num>
-  <w:num w:numId="29">
-    <w:abstractNumId w:val="6"/>
-  </w:num>
-  <w:num w:numId="30">
-    <w:abstractNumId w:val="9"/>
-  </w:num>
-  <w:num w:numId="31">
-    <w:abstractNumId w:val="1"/>
-  </w:num>
-  <w:num w:numId="32">
-    <w:abstractNumId w:val="29"/>
+  <w:num w:numId="38">
+    <w:abstractNumId w:val="20"/>
   </w:num>
   <w:numIdMacAtCleanup w:val="18"/>
 </w:numbering>

</xml_diff>

<commit_message>
Bozza metodi business Docente e Direttore
</commit_message>
<xml_diff>
--- a/Documentazione/ODD.docx
+++ b/Documentazione/ODD.docx
@@ -12727,6 +12727,16 @@
               </w:rPr>
               <w:t>(Formato formato)</w:t>
             </w:r>
+            <w:r>
+              <w:rPr>
+                <w:rFonts w:ascii="Garamond" w:eastAsia="Droid Sans" w:hAnsi="Garamond" w:cs="Droid Sans"/>
+                <w:b/>
+                <w:color w:val="FFFFFF" w:themeColor="background1"/>
+                <w:sz w:val="30"/>
+                <w:szCs w:val="30"/>
+              </w:rPr>
+              <w:t xml:space="preserve"> : Formato</w:t>
+            </w:r>
           </w:p>
         </w:tc>
       </w:tr>
@@ -13796,90 +13806,10 @@
             <w:r>
               <w:rPr>
                 <w:rFonts w:ascii="Century Gothic" w:eastAsia="Droid Sans" w:hAnsi="Century Gothic" w:cs="Droid Sans"/>
-                <w:b/>
-                <w:bCs/>
-                <w:sz w:val="20"/>
-                <w:szCs w:val="20"/>
-              </w:rPr>
-              <w:t>context</w:t>
-            </w:r>
-            <w:r>
-              <w:rPr>
-                <w:rFonts w:ascii="Century Gothic" w:eastAsia="Droid Sans" w:hAnsi="Century Gothic" w:cs="Droid Sans"/>
-                <w:sz w:val="20"/>
-                <w:szCs w:val="20"/>
-              </w:rPr>
-              <w:t>: Sessione</w:t>
-            </w:r>
-            <w:r>
-              <w:rPr>
-                <w:rFonts w:ascii="Century Gothic" w:eastAsia="Droid Sans" w:hAnsi="Century Gothic" w:cs="Droid Sans"/>
-                <w:sz w:val="20"/>
-                <w:szCs w:val="20"/>
-              </w:rPr>
-              <w:t>DiValidazione</w:t>
-            </w:r>
-            <w:r>
-              <w:rPr>
-                <w:rFonts w:ascii="Century Gothic" w:eastAsia="Droid Sans" w:hAnsi="Century Gothic" w:cs="Droid Sans"/>
-                <w:sz w:val="20"/>
-                <w:szCs w:val="20"/>
-              </w:rPr>
-              <w:t xml:space="preserve"> </w:t>
-            </w:r>
-            <w:r>
-              <w:rPr>
-                <w:rFonts w:ascii="Century Gothic" w:eastAsia="Droid Sans" w:hAnsi="Century Gothic" w:cs="Droid Sans"/>
-                <w:sz w:val="20"/>
-                <w:szCs w:val="20"/>
-              </w:rPr>
-              <w:t>:: avviaSessione()</w:t>
-            </w:r>
-          </w:p>
-          <w:p>
-            <w:pPr>
-              <w:widowControl w:val="0"/>
-              <w:spacing w:line="276" w:lineRule="auto"/>
-              <w:jc w:val="center"/>
-              <w:rPr>
-                <w:rFonts w:ascii="Century Gothic" w:eastAsia="Droid Sans" w:hAnsi="Century Gothic" w:cs="Droid Sans"/>
-                <w:sz w:val="20"/>
-                <w:szCs w:val="20"/>
-              </w:rPr>
-            </w:pPr>
-            <w:r>
-              <w:rPr>
-                <w:rFonts w:ascii="Century Gothic" w:eastAsia="Droid Sans" w:hAnsi="Century Gothic" w:cs="Droid Sans"/>
-                <w:b/>
-                <w:bCs/>
-                <w:sz w:val="20"/>
-                <w:szCs w:val="20"/>
-              </w:rPr>
-              <w:t>post</w:t>
-            </w:r>
-            <w:r>
-              <w:rPr>
-                <w:rFonts w:ascii="Century Gothic" w:eastAsia="Droid Sans" w:hAnsi="Century Gothic" w:cs="Droid Sans"/>
-                <w:sz w:val="20"/>
-                <w:szCs w:val="20"/>
-              </w:rPr>
-              <w:t>: sessioni.contains(</w:t>
-            </w:r>
-            <w:r>
-              <w:rPr>
-                <w:rFonts w:ascii="Century Gothic" w:eastAsia="Droid Sans" w:hAnsi="Century Gothic" w:cs="Droid Sans"/>
-                <w:sz w:val="20"/>
-                <w:szCs w:val="20"/>
-              </w:rPr>
-              <w:t>SessioneDiValidazione</w:t>
-            </w:r>
-            <w:r>
-              <w:rPr>
-                <w:rFonts w:ascii="Century Gothic" w:eastAsia="Droid Sans" w:hAnsi="Century Gothic" w:cs="Droid Sans"/>
-                <w:sz w:val="20"/>
-                <w:szCs w:val="20"/>
-              </w:rPr>
-              <w:t>:: avviaSessione())</w:t>
+                <w:sz w:val="20"/>
+                <w:szCs w:val="20"/>
+              </w:rPr>
+              <w:t>/</w:t>
             </w:r>
           </w:p>
         </w:tc>
@@ -14249,6 +14179,52 @@
           <w:p>
             <w:pPr>
               <w:widowControl w:val="0"/>
+              <w:spacing w:line="276" w:lineRule="auto"/>
+              <w:jc w:val="center"/>
+              <w:rPr>
+                <w:rFonts w:ascii="Century Gothic" w:eastAsia="Droid Sans" w:hAnsi="Century Gothic" w:cs="Droid Sans"/>
+                <w:sz w:val="20"/>
+                <w:szCs w:val="20"/>
+              </w:rPr>
+            </w:pPr>
+            <w:r>
+              <w:rPr>
+                <w:rFonts w:ascii="Century Gothic" w:eastAsia="Droid Sans" w:hAnsi="Century Gothic" w:cs="Droid Sans"/>
+                <w:b/>
+                <w:bCs/>
+                <w:sz w:val="20"/>
+                <w:szCs w:val="20"/>
+              </w:rPr>
+              <w:t>context</w:t>
+            </w:r>
+            <w:r>
+              <w:rPr>
+                <w:rFonts w:ascii="Century Gothic" w:eastAsia="Droid Sans" w:hAnsi="Century Gothic" w:cs="Droid Sans"/>
+                <w:sz w:val="20"/>
+                <w:szCs w:val="20"/>
+              </w:rPr>
+              <w:t xml:space="preserve">: SessioneDiValidazione :: </w:t>
+            </w:r>
+            <w:r>
+              <w:rPr>
+                <w:rFonts w:ascii="Century Gothic" w:eastAsia="Droid Sans" w:hAnsi="Century Gothic" w:cs="Droid Sans"/>
+                <w:sz w:val="20"/>
+                <w:szCs w:val="20"/>
+              </w:rPr>
+              <w:t>termina</w:t>
+            </w:r>
+            <w:r>
+              <w:rPr>
+                <w:rFonts w:ascii="Century Gothic" w:eastAsia="Droid Sans" w:hAnsi="Century Gothic" w:cs="Droid Sans"/>
+                <w:sz w:val="20"/>
+                <w:szCs w:val="20"/>
+              </w:rPr>
+              <w:t>Sessione()</w:t>
+            </w:r>
+          </w:p>
+          <w:p>
+            <w:pPr>
+              <w:widowControl w:val="0"/>
               <w:spacing w:after="0" w:line="276" w:lineRule="auto"/>
               <w:jc w:val="center"/>
               <w:rPr>
@@ -14260,10 +14236,36 @@
             <w:r>
               <w:rPr>
                 <w:rFonts w:ascii="Century Gothic" w:eastAsia="Droid Sans" w:hAnsi="Century Gothic" w:cs="Droid Sans"/>
-                <w:sz w:val="20"/>
-                <w:szCs w:val="20"/>
-              </w:rPr>
-              <w:t>/</w:t>
+                <w:b/>
+                <w:bCs/>
+                <w:sz w:val="20"/>
+                <w:szCs w:val="20"/>
+              </w:rPr>
+              <w:t>post</w:t>
+            </w:r>
+            <w:r>
+              <w:rPr>
+                <w:rFonts w:ascii="Century Gothic" w:eastAsia="Droid Sans" w:hAnsi="Century Gothic" w:cs="Droid Sans"/>
+                <w:sz w:val="20"/>
+                <w:szCs w:val="20"/>
+              </w:rPr>
+              <w:t xml:space="preserve">: sessioni.contains(SessioneDiValidazione:: </w:t>
+            </w:r>
+            <w:r>
+              <w:rPr>
+                <w:rFonts w:ascii="Century Gothic" w:eastAsia="Droid Sans" w:hAnsi="Century Gothic" w:cs="Droid Sans"/>
+                <w:sz w:val="20"/>
+                <w:szCs w:val="20"/>
+              </w:rPr>
+              <w:t>termina</w:t>
+            </w:r>
+            <w:r>
+              <w:rPr>
+                <w:rFonts w:ascii="Century Gothic" w:eastAsia="Droid Sans" w:hAnsi="Century Gothic" w:cs="Droid Sans"/>
+                <w:sz w:val="20"/>
+                <w:szCs w:val="20"/>
+              </w:rPr>
+              <w:t>Sessione())</w:t>
             </w:r>
           </w:p>
         </w:tc>

</xml_diff>

<commit_message>
Aggiunta package Report e SessioneDiValidazione
</commit_message>
<xml_diff>
--- a/Documentazione/ODD.docx
+++ b/Documentazione/ODD.docx
@@ -4282,41 +4282,6 @@
     <w:p>
       <w:pPr>
         <w:pStyle w:val="Gpstesto"/>
-        <w:numPr>
-          <w:ilvl w:val="0"/>
-          <w:numId w:val="10"/>
-        </w:numPr>
-        <w:ind w:left="426"/>
-      </w:pPr>
-      <w:r>
-        <w:rPr>
-          <w:b/>
-          <w:bCs/>
-        </w:rPr>
-        <w:t>BootStrap</w:t>
-      </w:r>
-    </w:p>
-    <w:p>
-      <w:pPr>
-        <w:pStyle w:val="Gpstesto"/>
-        <w:numPr>
-          <w:ilvl w:val="0"/>
-          <w:numId w:val="10"/>
-        </w:numPr>
-        <w:ind w:left="426"/>
-      </w:pPr>
-      <w:r>
-        <w:rPr>
-          <w:b/>
-          <w:bCs/>
-        </w:rPr>
-        <w:lastRenderedPageBreak/>
-        <w:t>QR-code-generator</w:t>
-      </w:r>
-    </w:p>
-    <w:p>
-      <w:pPr>
-        <w:pStyle w:val="Gpstesto"/>
         <w:ind w:left="66"/>
       </w:pPr>
     </w:p>
@@ -4335,6 +4300,7 @@
         <w:rPr>
           <w:color w:val="3E762A" w:themeColor="accent1" w:themeShade="BF"/>
         </w:rPr>
+        <w:lastRenderedPageBreak/>
         <w:t>Linee guida per la documentazione di Interfacce</w:t>
       </w:r>
     </w:p>
@@ -5510,11 +5476,7 @@
         <w:t xml:space="preserve">” </w:t>
       </w:r>
       <w:r>
-        <w:t xml:space="preserve">della piattaforma di e-learning </w:t>
-      </w:r>
-      <w:r>
-        <w:lastRenderedPageBreak/>
-        <w:t>della facoltà di Informatica</w:t>
+        <w:t>della piattaforma di e-learning della facoltà di Informatica</w:t>
       </w:r>
       <w:r>
         <w:t xml:space="preserve">. </w:t>
@@ -5551,6 +5513,7 @@
         <w:ind w:left="709"/>
       </w:pPr>
       <w:r>
+        <w:lastRenderedPageBreak/>
         <w:t>Package</w:t>
       </w:r>
     </w:p>
@@ -5997,6 +5960,7 @@
           <w:bCs/>
           <w:color w:val="3E762A" w:themeColor="accent1" w:themeShade="BF"/>
         </w:rPr>
+        <w:lastRenderedPageBreak/>
         <w:t>Error401</w:t>
       </w:r>
       <w:r>
@@ -6500,7 +6464,6 @@
           <w:bCs/>
           <w:color w:val="3E762A" w:themeColor="accent1" w:themeShade="BF"/>
         </w:rPr>
-        <w:lastRenderedPageBreak/>
         <w:t>DocenteDAO</w:t>
       </w:r>
       <w:r>
@@ -6533,6 +6496,7 @@
           <w:bCs/>
           <w:color w:val="3E762A" w:themeColor="accent1" w:themeShade="BF"/>
         </w:rPr>
+        <w:lastRenderedPageBreak/>
         <w:t>DocenteMapper</w:t>
       </w:r>
       <w:r>
@@ -7060,7 +7024,6 @@
           <w:bCs/>
           <w:color w:val="3E762A" w:themeColor="accent1" w:themeShade="BF"/>
         </w:rPr>
-        <w:lastRenderedPageBreak/>
         <w:t>ReportMapper</w:t>
       </w:r>
       <w:r>
@@ -7090,6 +7053,7 @@
         <w:ind w:left="426"/>
       </w:pPr>
       <w:r>
+        <w:lastRenderedPageBreak/>
         <w:t xml:space="preserve">Package </w:t>
       </w:r>
       <w:r>
@@ -7479,6 +7443,7 @@
           <w:sz w:val="26"/>
           <w:szCs w:val="26"/>
         </w:rPr>
+        <w:lastRenderedPageBreak/>
         <w:t>Package Utils</w:t>
       </w:r>
     </w:p>
@@ -8572,6 +8537,7 @@
                 <w:sz w:val="24"/>
                 <w:szCs w:val="26"/>
               </w:rPr>
+              <w:lastRenderedPageBreak/>
               <w:t xml:space="preserve">Nome </w:t>
             </w:r>
             <w:r>
@@ -9622,6 +9588,7 @@
                 <w:sz w:val="24"/>
                 <w:szCs w:val="26"/>
               </w:rPr>
+              <w:lastRenderedPageBreak/>
               <w:t xml:space="preserve">Nome </w:t>
             </w:r>
             <w:r>
@@ -10768,6 +10735,7 @@
           <w:sz w:val="26"/>
           <w:szCs w:val="26"/>
         </w:rPr>
+        <w:lastRenderedPageBreak/>
         <w:t>Package PersonaleUnisa</w:t>
       </w:r>
     </w:p>
@@ -11795,7 +11763,6 @@
                 <w:sz w:val="24"/>
                 <w:szCs w:val="26"/>
               </w:rPr>
-              <w:lastRenderedPageBreak/>
               <w:t>Post-condizione</w:t>
             </w:r>
           </w:p>
@@ -11940,6 +11907,7 @@
                 <w:sz w:val="24"/>
                 <w:szCs w:val="26"/>
               </w:rPr>
+              <w:lastRenderedPageBreak/>
               <w:t xml:space="preserve">Nome </w:t>
             </w:r>
             <w:r>
@@ -12759,16 +12727,6 @@
               </w:rPr>
               <w:t>(Formato formato)</w:t>
             </w:r>
-            <w:r>
-              <w:rPr>
-                <w:rFonts w:ascii="Garamond" w:eastAsia="Droid Sans" w:hAnsi="Garamond" w:cs="Droid Sans"/>
-                <w:b/>
-                <w:color w:val="FFFFFF" w:themeColor="background1"/>
-                <w:sz w:val="30"/>
-                <w:szCs w:val="30"/>
-              </w:rPr>
-              <w:t xml:space="preserve"> : Formato</w:t>
-            </w:r>
           </w:p>
         </w:tc>
       </w:tr>
@@ -13219,6 +13177,7 @@
                 <w:sz w:val="24"/>
                 <w:szCs w:val="26"/>
               </w:rPr>
+              <w:lastRenderedPageBreak/>
               <w:t>Nome Classe</w:t>
             </w:r>
           </w:p>
@@ -13837,10 +13796,90 @@
             <w:r>
               <w:rPr>
                 <w:rFonts w:ascii="Century Gothic" w:eastAsia="Droid Sans" w:hAnsi="Century Gothic" w:cs="Droid Sans"/>
-                <w:sz w:val="20"/>
-                <w:szCs w:val="20"/>
-              </w:rPr>
-              <w:t>/</w:t>
+                <w:b/>
+                <w:bCs/>
+                <w:sz w:val="20"/>
+                <w:szCs w:val="20"/>
+              </w:rPr>
+              <w:t>context</w:t>
+            </w:r>
+            <w:r>
+              <w:rPr>
+                <w:rFonts w:ascii="Century Gothic" w:eastAsia="Droid Sans" w:hAnsi="Century Gothic" w:cs="Droid Sans"/>
+                <w:sz w:val="20"/>
+                <w:szCs w:val="20"/>
+              </w:rPr>
+              <w:t>: Sessione</w:t>
+            </w:r>
+            <w:r>
+              <w:rPr>
+                <w:rFonts w:ascii="Century Gothic" w:eastAsia="Droid Sans" w:hAnsi="Century Gothic" w:cs="Droid Sans"/>
+                <w:sz w:val="20"/>
+                <w:szCs w:val="20"/>
+              </w:rPr>
+              <w:t>DiValidazione</w:t>
+            </w:r>
+            <w:r>
+              <w:rPr>
+                <w:rFonts w:ascii="Century Gothic" w:eastAsia="Droid Sans" w:hAnsi="Century Gothic" w:cs="Droid Sans"/>
+                <w:sz w:val="20"/>
+                <w:szCs w:val="20"/>
+              </w:rPr>
+              <w:t xml:space="preserve"> </w:t>
+            </w:r>
+            <w:r>
+              <w:rPr>
+                <w:rFonts w:ascii="Century Gothic" w:eastAsia="Droid Sans" w:hAnsi="Century Gothic" w:cs="Droid Sans"/>
+                <w:sz w:val="20"/>
+                <w:szCs w:val="20"/>
+              </w:rPr>
+              <w:t>:: avviaSessione()</w:t>
+            </w:r>
+          </w:p>
+          <w:p>
+            <w:pPr>
+              <w:widowControl w:val="0"/>
+              <w:spacing w:line="276" w:lineRule="auto"/>
+              <w:jc w:val="center"/>
+              <w:rPr>
+                <w:rFonts w:ascii="Century Gothic" w:eastAsia="Droid Sans" w:hAnsi="Century Gothic" w:cs="Droid Sans"/>
+                <w:sz w:val="20"/>
+                <w:szCs w:val="20"/>
+              </w:rPr>
+            </w:pPr>
+            <w:r>
+              <w:rPr>
+                <w:rFonts w:ascii="Century Gothic" w:eastAsia="Droid Sans" w:hAnsi="Century Gothic" w:cs="Droid Sans"/>
+                <w:b/>
+                <w:bCs/>
+                <w:sz w:val="20"/>
+                <w:szCs w:val="20"/>
+              </w:rPr>
+              <w:t>post</w:t>
+            </w:r>
+            <w:r>
+              <w:rPr>
+                <w:rFonts w:ascii="Century Gothic" w:eastAsia="Droid Sans" w:hAnsi="Century Gothic" w:cs="Droid Sans"/>
+                <w:sz w:val="20"/>
+                <w:szCs w:val="20"/>
+              </w:rPr>
+              <w:t>: sessioni.contains(</w:t>
+            </w:r>
+            <w:r>
+              <w:rPr>
+                <w:rFonts w:ascii="Century Gothic" w:eastAsia="Droid Sans" w:hAnsi="Century Gothic" w:cs="Droid Sans"/>
+                <w:sz w:val="20"/>
+                <w:szCs w:val="20"/>
+              </w:rPr>
+              <w:t>SessioneDiValidazione</w:t>
+            </w:r>
+            <w:r>
+              <w:rPr>
+                <w:rFonts w:ascii="Century Gothic" w:eastAsia="Droid Sans" w:hAnsi="Century Gothic" w:cs="Droid Sans"/>
+                <w:sz w:val="20"/>
+                <w:szCs w:val="20"/>
+              </w:rPr>
+              <w:t>:: avviaSessione())</w:t>
             </w:r>
           </w:p>
         </w:tc>
@@ -14198,7 +14237,6 @@
                 <w:sz w:val="24"/>
                 <w:szCs w:val="26"/>
               </w:rPr>
-              <w:lastRenderedPageBreak/>
               <w:t>Post-condizione</w:t>
             </w:r>
           </w:p>
@@ -14211,36 +14249,6 @@
           <w:p>
             <w:pPr>
               <w:widowControl w:val="0"/>
-              <w:spacing w:line="276" w:lineRule="auto"/>
-              <w:jc w:val="center"/>
-              <w:rPr>
-                <w:rFonts w:ascii="Century Gothic" w:eastAsia="Droid Sans" w:hAnsi="Century Gothic" w:cs="Droid Sans"/>
-                <w:sz w:val="20"/>
-                <w:szCs w:val="20"/>
-              </w:rPr>
-            </w:pPr>
-            <w:r>
-              <w:rPr>
-                <w:rFonts w:ascii="Century Gothic" w:eastAsia="Droid Sans" w:hAnsi="Century Gothic" w:cs="Droid Sans"/>
-                <w:b/>
-                <w:bCs/>
-                <w:sz w:val="20"/>
-                <w:szCs w:val="20"/>
-              </w:rPr>
-              <w:t>context</w:t>
-            </w:r>
-            <w:r>
-              <w:rPr>
-                <w:rFonts w:ascii="Century Gothic" w:eastAsia="Droid Sans" w:hAnsi="Century Gothic" w:cs="Droid Sans"/>
-                <w:sz w:val="20"/>
-                <w:szCs w:val="20"/>
-              </w:rPr>
-              <w:t>: SessioneDiValidazione :: terminaSessione()</w:t>
-            </w:r>
-          </w:p>
-          <w:p>
-            <w:pPr>
-              <w:widowControl w:val="0"/>
               <w:spacing w:after="0" w:line="276" w:lineRule="auto"/>
               <w:jc w:val="center"/>
               <w:rPr>
@@ -14252,20 +14260,10 @@
             <w:r>
               <w:rPr>
                 <w:rFonts w:ascii="Century Gothic" w:eastAsia="Droid Sans" w:hAnsi="Century Gothic" w:cs="Droid Sans"/>
-                <w:b/>
-                <w:bCs/>
-                <w:sz w:val="20"/>
-                <w:szCs w:val="20"/>
-              </w:rPr>
-              <w:t>post</w:t>
-            </w:r>
-            <w:r>
-              <w:rPr>
-                <w:rFonts w:ascii="Century Gothic" w:eastAsia="Droid Sans" w:hAnsi="Century Gothic" w:cs="Droid Sans"/>
-                <w:sz w:val="20"/>
-                <w:szCs w:val="20"/>
-              </w:rPr>
-              <w:t>: sessioni.contains(SessioneDiValidazione:: terminaSessione())</w:t>
+                <w:sz w:val="20"/>
+                <w:szCs w:val="20"/>
+              </w:rPr>
+              <w:t>/</w:t>
             </w:r>
           </w:p>
         </w:tc>
@@ -14318,6 +14316,7 @@
                 <w:sz w:val="24"/>
                 <w:szCs w:val="26"/>
               </w:rPr>
+              <w:lastRenderedPageBreak/>
               <w:t xml:space="preserve">Nome </w:t>
             </w:r>
             <w:r>
@@ -14898,17 +14897,7 @@
             <w:pPr>
               <w:widowControl w:val="0"/>
               <w:spacing w:line="276" w:lineRule="auto"/>
-              <w:rPr>
-                <w:rFonts w:ascii="Century Gothic" w:eastAsia="Droid Sans" w:hAnsi="Century Gothic" w:cs="Droid Sans"/>
-                <w:sz w:val="20"/>
-                <w:szCs w:val="20"/>
-              </w:rPr>
-            </w:pPr>
-          </w:p>
-          <w:p>
-            <w:pPr>
-              <w:widowControl w:val="0"/>
-              <w:spacing w:line="276" w:lineRule="auto"/>
+              <w:jc w:val="center"/>
               <w:rPr>
                 <w:rFonts w:ascii="Century Gothic" w:eastAsia="Droid Sans" w:hAnsi="Century Gothic" w:cs="Droid Sans"/>
                 <w:sz w:val="20"/>
@@ -14954,47 +14943,6 @@
                 <w:szCs w:val="20"/>
               </w:rPr>
               <w:t xml:space="preserve"> : Formato</w:t>
-            </w:r>
-          </w:p>
-          <w:p>
-            <w:pPr>
-              <w:widowControl w:val="0"/>
-              <w:spacing w:line="360" w:lineRule="auto"/>
-              <w:rPr>
-                <w:rFonts w:ascii="Century Gothic" w:eastAsia="Droid Sans" w:hAnsi="Century Gothic" w:cs="Droid Sans"/>
-                <w:sz w:val="20"/>
-                <w:szCs w:val="20"/>
-                <w:lang w:val="en-US"/>
-              </w:rPr>
-            </w:pPr>
-            <w:r>
-              <w:rPr>
-                <w:rFonts w:ascii="Century Gothic" w:eastAsia="Droid Sans" w:hAnsi="Century Gothic" w:cs="Droid Sans"/>
-                <w:sz w:val="20"/>
-                <w:szCs w:val="20"/>
-                <w:lang w:val="en-US"/>
-              </w:rPr>
-              <w:t>+ eliminaReport(Report report) : Report</w:t>
-            </w:r>
-          </w:p>
-          <w:p>
-            <w:pPr>
-              <w:widowControl w:val="0"/>
-              <w:spacing w:line="276" w:lineRule="auto"/>
-              <w:jc w:val="center"/>
-              <w:rPr>
-                <w:rFonts w:ascii="Century Gothic" w:eastAsia="Droid Sans" w:hAnsi="Century Gothic" w:cs="Droid Sans"/>
-                <w:sz w:val="20"/>
-                <w:szCs w:val="20"/>
-              </w:rPr>
-            </w:pPr>
-            <w:r>
-              <w:rPr>
-                <w:rFonts w:ascii="Century Gothic" w:eastAsia="Droid Sans" w:hAnsi="Century Gothic" w:cs="Droid Sans"/>
-                <w:sz w:val="20"/>
-                <w:szCs w:val="20"/>
-              </w:rPr>
-              <w:t>+ ricercaReport(String docente, Date primaData, Date secondaData) : List&lt;Report&gt;</w:t>
             </w:r>
           </w:p>
         </w:tc>
@@ -15165,16 +15113,6 @@
               </w:rPr>
               <w:t>(Formato formato)</w:t>
             </w:r>
-            <w:r>
-              <w:rPr>
-                <w:rFonts w:ascii="Garamond" w:eastAsia="Droid Sans" w:hAnsi="Garamond" w:cs="Droid Sans"/>
-                <w:b/>
-                <w:color w:val="FFFFFF" w:themeColor="background1"/>
-                <w:sz w:val="30"/>
-                <w:szCs w:val="30"/>
-              </w:rPr>
-              <w:t xml:space="preserve"> : Formato</w:t>
-            </w:r>
           </w:p>
         </w:tc>
       </w:tr>
@@ -15490,9 +15428,67 @@
         <w:pStyle w:val="Gpstesto"/>
       </w:pPr>
     </w:p>
+    <w:p>
+      <w:pPr>
+        <w:pStyle w:val="Gpstesto"/>
+      </w:pPr>
+    </w:p>
+    <w:p>
+      <w:pPr>
+        <w:pStyle w:val="Gpstesto"/>
+      </w:pPr>
+    </w:p>
+    <w:p>
+      <w:pPr>
+        <w:pStyle w:val="Gpstesto"/>
+      </w:pPr>
+    </w:p>
+    <w:p>
+      <w:pPr>
+        <w:pStyle w:val="Gpstesto"/>
+      </w:pPr>
+    </w:p>
+    <w:p>
+      <w:pPr>
+        <w:pStyle w:val="Gpstesto"/>
+      </w:pPr>
+    </w:p>
+    <w:p>
+      <w:pPr>
+        <w:pStyle w:val="Gpstesto"/>
+        <w:numPr>
+          <w:ilvl w:val="0"/>
+          <w:numId w:val="18"/>
+        </w:numPr>
+        <w:ind w:left="426" w:hanging="426"/>
+        <w:rPr>
+          <w:sz w:val="26"/>
+          <w:szCs w:val="26"/>
+        </w:rPr>
+      </w:pPr>
+      <w:r>
+        <w:rPr>
+          <w:b/>
+          <w:bCs/>
+          <w:sz w:val="26"/>
+          <w:szCs w:val="26"/>
+        </w:rPr>
+        <w:lastRenderedPageBreak/>
+        <w:t>Package</w:t>
+      </w:r>
+      <w:r>
+        <w:rPr>
+          <w:b/>
+          <w:bCs/>
+          <w:sz w:val="26"/>
+          <w:szCs w:val="26"/>
+        </w:rPr>
+        <w:t xml:space="preserve"> Report</w:t>
+      </w:r>
+    </w:p>
     <w:tbl>
       <w:tblPr>
-        <w:tblStyle w:val="Tabellagriglia5scura-colore1"/>
+        <w:tblStyle w:val="Tabellagriglia5scura-colore11"/>
         <w:tblW w:w="9634" w:type="dxa"/>
         <w:tblLayout w:type="fixed"/>
         <w:tblLook w:val="0400" w:firstRow="0" w:lastRow="0" w:firstColumn="0" w:lastColumn="0" w:noHBand="0" w:noVBand="1"/>
@@ -15509,18 +15505,16 @@
         <w:tc>
           <w:tcPr>
             <w:tcW w:w="2547" w:type="dxa"/>
-            <w:shd w:val="clear" w:color="auto" w:fill="3E762A" w:themeFill="accent1" w:themeFillShade="BF"/>
-            <w:vAlign w:val="center"/>
-          </w:tcPr>
-          <w:p>
-            <w:pPr>
-              <w:widowControl w:val="0"/>
-              <w:spacing w:line="276" w:lineRule="auto"/>
-              <w:jc w:val="center"/>
-              <w:rPr>
-                <w:rFonts w:ascii="Century Gothic" w:hAnsi="Century Gothic"/>
-                <w:color w:val="FFFFFF" w:themeColor="background1"/>
-                <w:sz w:val="24"/>
+            <w:shd w:val="clear" w:color="auto" w:fill="3E762A"/>
+            <w:vAlign w:val="center"/>
+          </w:tcPr>
+          <w:p>
+            <w:pPr>
+              <w:widowControl w:val="0"/>
+              <w:jc w:val="center"/>
+              <w:rPr>
+                <w:rFonts w:ascii="Century Gothic" w:eastAsia="Calibri" w:hAnsi="Century Gothic" w:cs="Times New Roman"/>
+                <w:color w:val="FFFFFF"/>
                 <w:szCs w:val="26"/>
               </w:rPr>
             </w:pPr>
@@ -15528,39 +15522,27 @@
               <w:rPr>
                 <w:rFonts w:ascii="Century Gothic" w:eastAsia="Droid Sans" w:hAnsi="Century Gothic" w:cs="Droid Sans"/>
                 <w:b/>
-                <w:color w:val="FFFFFF" w:themeColor="background1"/>
-                <w:sz w:val="24"/>
+                <w:color w:val="FFFFFF"/>
                 <w:szCs w:val="26"/>
               </w:rPr>
-              <w:lastRenderedPageBreak/>
-              <w:t xml:space="preserve">Nome </w:t>
-            </w:r>
-            <w:r>
-              <w:rPr>
-                <w:rFonts w:ascii="Century Gothic" w:eastAsia="Droid Sans" w:hAnsi="Century Gothic" w:cs="Droid Sans"/>
-                <w:b/>
-                <w:color w:val="FFFFFF" w:themeColor="background1"/>
-                <w:sz w:val="24"/>
-                <w:szCs w:val="26"/>
-              </w:rPr>
-              <w:t>Metodo</w:t>
+              <w:t>Nome Classe</w:t>
             </w:r>
           </w:p>
         </w:tc>
         <w:tc>
           <w:tcPr>
             <w:tcW w:w="7087" w:type="dxa"/>
-            <w:shd w:val="clear" w:color="auto" w:fill="3E762A" w:themeFill="accent1" w:themeFillShade="BF"/>
-            <w:vAlign w:val="center"/>
-          </w:tcPr>
-          <w:p>
-            <w:pPr>
-              <w:widowControl w:val="0"/>
-              <w:spacing w:line="276" w:lineRule="auto"/>
-              <w:jc w:val="center"/>
-              <w:rPr>
-                <w:rFonts w:ascii="Garamond" w:hAnsi="Garamond"/>
-                <w:color w:val="FFFFFF" w:themeColor="background1"/>
+            <w:shd w:val="clear" w:color="auto" w:fill="3E762A"/>
+            <w:vAlign w:val="center"/>
+          </w:tcPr>
+          <w:p>
+            <w:pPr>
+              <w:widowControl w:val="0"/>
+              <w:jc w:val="center"/>
+              <w:rPr>
+                <w:rFonts w:ascii="Garamond" w:eastAsia="Calibri" w:hAnsi="Garamond" w:cs="Times New Roman"/>
+                <w:b/>
+                <w:color w:val="FFFFFF"/>
                 <w:sz w:val="30"/>
                 <w:szCs w:val="30"/>
               </w:rPr>
@@ -15569,43 +15551,31 @@
               <w:rPr>
                 <w:rFonts w:ascii="Garamond" w:eastAsia="Droid Sans" w:hAnsi="Garamond" w:cs="Droid Sans"/>
                 <w:b/>
-                <w:color w:val="FFFFFF" w:themeColor="background1"/>
+                <w:color w:val="FFFFFF"/>
                 <w:sz w:val="30"/>
                 <w:szCs w:val="30"/>
               </w:rPr>
-              <w:t xml:space="preserve">+ </w:t>
-            </w:r>
-            <w:r>
-              <w:rPr>
-                <w:rFonts w:ascii="Garamond" w:eastAsia="Droid Sans" w:hAnsi="Garamond" w:cs="Droid Sans"/>
-                <w:b/>
-                <w:color w:val="FFFFFF" w:themeColor="background1"/>
-                <w:sz w:val="30"/>
-                <w:szCs w:val="30"/>
-              </w:rPr>
-              <w:t>eliminaReport(Report report) : Report</w:t>
+              <w:t>Report</w:t>
             </w:r>
           </w:p>
         </w:tc>
       </w:tr>
       <w:tr>
         <w:trPr>
-          <w:trHeight w:val="800"/>
+          <w:trHeight w:val="813"/>
         </w:trPr>
         <w:tc>
           <w:tcPr>
             <w:tcW w:w="2547" w:type="dxa"/>
-            <w:shd w:val="clear" w:color="auto" w:fill="3E762A" w:themeFill="accent1" w:themeFillShade="BF"/>
-            <w:vAlign w:val="center"/>
-          </w:tcPr>
-          <w:p>
-            <w:pPr>
-              <w:widowControl w:val="0"/>
-              <w:spacing w:line="276" w:lineRule="auto"/>
-              <w:jc w:val="center"/>
-              <w:rPr>
-                <w:rFonts w:ascii="Century Gothic" w:hAnsi="Century Gothic"/>
-                <w:sz w:val="24"/>
+            <w:shd w:val="clear" w:color="auto" w:fill="3E762A"/>
+            <w:vAlign w:val="center"/>
+          </w:tcPr>
+          <w:p>
+            <w:pPr>
+              <w:widowControl w:val="0"/>
+              <w:jc w:val="center"/>
+              <w:rPr>
+                <w:rFonts w:ascii="Century Gothic" w:eastAsia="Calibri" w:hAnsi="Century Gothic" w:cs="Times New Roman"/>
                 <w:szCs w:val="26"/>
               </w:rPr>
             </w:pPr>
@@ -15614,8 +15584,7 @@
                 <w:rFonts w:ascii="Century Gothic" w:eastAsia="Droid Sans" w:hAnsi="Century Gothic" w:cs="Droid Sans"/>
                 <w:b/>
                 <w:bCs/>
-                <w:color w:val="FFFFFF" w:themeColor="background1"/>
-                <w:sz w:val="24"/>
+                <w:color w:val="FFFFFF"/>
                 <w:szCs w:val="26"/>
               </w:rPr>
               <w:t>Descrizione</w:t>
@@ -15632,61 +15601,36 @@
               <w:tabs>
                 <w:tab w:val="left" w:pos="1910"/>
               </w:tabs>
-              <w:spacing w:line="276" w:lineRule="auto"/>
-              <w:jc w:val="center"/>
-              <w:rPr>
-                <w:rFonts w:ascii="Century Gothic" w:hAnsi="Century Gothic" w:cs="Arial"/>
-                <w:sz w:val="20"/>
-                <w:szCs w:val="20"/>
-              </w:rPr>
-            </w:pPr>
-            <w:r>
-              <w:rPr>
-                <w:rFonts w:ascii="Century Gothic" w:hAnsi="Century Gothic" w:cs="Arial"/>
-                <w:sz w:val="20"/>
-                <w:szCs w:val="20"/>
-              </w:rPr>
-              <w:t>Quest</w:t>
-            </w:r>
-            <w:r>
-              <w:rPr>
-                <w:rFonts w:ascii="Century Gothic" w:hAnsi="Century Gothic" w:cs="Arial"/>
-                <w:sz w:val="20"/>
-                <w:szCs w:val="20"/>
-              </w:rPr>
-              <w:t>o</w:t>
-            </w:r>
-            <w:r>
-              <w:rPr>
-                <w:rFonts w:ascii="Century Gothic" w:hAnsi="Century Gothic" w:cs="Arial"/>
-                <w:sz w:val="20"/>
-                <w:szCs w:val="20"/>
-              </w:rPr>
-              <w:t xml:space="preserve"> </w:t>
-            </w:r>
-            <w:r>
-              <w:rPr>
-                <w:rFonts w:ascii="Century Gothic" w:hAnsi="Century Gothic" w:cs="Arial"/>
-                <w:sz w:val="20"/>
-                <w:szCs w:val="20"/>
-              </w:rPr>
-              <w:t>metodo permette</w:t>
-            </w:r>
-            <w:r>
-              <w:rPr>
-                <w:rFonts w:ascii="Century Gothic" w:hAnsi="Century Gothic" w:cs="Arial"/>
-                <w:sz w:val="20"/>
-                <w:szCs w:val="20"/>
-              </w:rPr>
-              <w:t xml:space="preserve"> </w:t>
-            </w:r>
-            <w:r>
-              <w:rPr>
-                <w:rFonts w:ascii="Century Gothic" w:hAnsi="Century Gothic" w:cs="Arial"/>
-                <w:sz w:val="20"/>
-                <w:szCs w:val="20"/>
-              </w:rPr>
-              <w:t>di eliminare un report dall’insieme dei report salvati nel Dipartimento.</w:t>
+              <w:jc w:val="center"/>
+              <w:rPr>
+                <w:rFonts w:ascii="Century Gothic" w:eastAsia="Calibri" w:hAnsi="Century Gothic" w:cs="Arial"/>
+                <w:sz w:val="20"/>
+                <w:szCs w:val="20"/>
+              </w:rPr>
+            </w:pPr>
+            <w:r>
+              <w:rPr>
+                <w:rFonts w:ascii="Century Gothic" w:eastAsia="Calibri" w:hAnsi="Century Gothic" w:cs="Arial"/>
+                <w:sz w:val="20"/>
+                <w:szCs w:val="20"/>
+              </w:rPr>
+              <w:t xml:space="preserve">Questa classe modella oggetti </w:t>
+            </w:r>
+            <w:r>
+              <w:rPr>
+                <w:rFonts w:ascii="Century Gothic" w:eastAsia="Calibri" w:hAnsi="Century Gothic" w:cs="Arial"/>
+                <w:sz w:val="20"/>
+                <w:szCs w:val="20"/>
+              </w:rPr>
+              <w:t>Report</w:t>
+            </w:r>
+            <w:r>
+              <w:rPr>
+                <w:rFonts w:ascii="Century Gothic" w:eastAsia="Calibri" w:hAnsi="Century Gothic" w:cs="Arial"/>
+                <w:sz w:val="20"/>
+                <w:szCs w:val="20"/>
+              </w:rPr>
+              <w:t>.</w:t>
             </w:r>
           </w:p>
         </w:tc>
@@ -15694,22 +15638,20 @@
       <w:tr>
         <w:trPr>
           <w:cnfStyle w:val="000000100000" w:firstRow="0" w:lastRow="0" w:firstColumn="0" w:lastColumn="0" w:oddVBand="0" w:evenVBand="0" w:oddHBand="1" w:evenHBand="0" w:firstRowFirstColumn="0" w:firstRowLastColumn="0" w:lastRowFirstColumn="0" w:lastRowLastColumn="0"/>
-          <w:trHeight w:val="984"/>
+          <w:trHeight w:val="707"/>
         </w:trPr>
         <w:tc>
           <w:tcPr>
             <w:tcW w:w="2547" w:type="dxa"/>
-            <w:shd w:val="clear" w:color="auto" w:fill="3E762A" w:themeFill="accent1" w:themeFillShade="BF"/>
-            <w:vAlign w:val="center"/>
-          </w:tcPr>
-          <w:p>
-            <w:pPr>
-              <w:widowControl w:val="0"/>
-              <w:spacing w:line="276" w:lineRule="auto"/>
-              <w:jc w:val="center"/>
-              <w:rPr>
-                <w:rFonts w:ascii="Century Gothic" w:eastAsia="Droid Sans" w:hAnsi="Century Gothic" w:cs="Droid Sans"/>
-                <w:sz w:val="24"/>
+            <w:shd w:val="clear" w:color="auto" w:fill="3E762A"/>
+            <w:vAlign w:val="center"/>
+          </w:tcPr>
+          <w:p>
+            <w:pPr>
+              <w:widowControl w:val="0"/>
+              <w:jc w:val="center"/>
+              <w:rPr>
+                <w:rFonts w:ascii="Century Gothic" w:eastAsia="Droid Sans" w:hAnsi="Century Gothic" w:cs="Droid Sans"/>
                 <w:szCs w:val="26"/>
               </w:rPr>
             </w:pPr>
@@ -15718,118 +15660,93 @@
                 <w:rFonts w:ascii="Century Gothic" w:eastAsia="Droid Sans" w:hAnsi="Century Gothic" w:cs="Droid Sans"/>
                 <w:b/>
                 <w:bCs/>
-                <w:color w:val="FFFFFF" w:themeColor="background1"/>
-                <w:sz w:val="24"/>
+                <w:color w:val="FFFFFF"/>
                 <w:szCs w:val="26"/>
               </w:rPr>
-              <w:t>Pre-condizione</w:t>
+              <w:t>Metodi</w:t>
             </w:r>
           </w:p>
         </w:tc>
         <w:tc>
           <w:tcPr>
             <w:tcW w:w="7087" w:type="dxa"/>
-            <w:vAlign w:val="center"/>
-          </w:tcPr>
-          <w:p>
-            <w:pPr>
-              <w:widowControl w:val="0"/>
-              <w:spacing w:line="276" w:lineRule="auto"/>
-              <w:jc w:val="center"/>
-              <w:rPr>
-                <w:rFonts w:ascii="Century Gothic" w:eastAsia="Droid Sans" w:hAnsi="Century Gothic" w:cs="Droid Sans"/>
-                <w:sz w:val="20"/>
-                <w:szCs w:val="20"/>
-                <w:lang w:val="en-US"/>
-              </w:rPr>
-            </w:pPr>
-            <w:r>
-              <w:rPr>
-                <w:rFonts w:ascii="Century Gothic" w:eastAsia="Droid Sans" w:hAnsi="Century Gothic" w:cs="Droid Sans"/>
-                <w:b/>
-                <w:bCs/>
-                <w:sz w:val="20"/>
-                <w:szCs w:val="20"/>
-                <w:lang w:val="en-US"/>
-              </w:rPr>
-              <w:t>context</w:t>
-            </w:r>
-            <w:r>
-              <w:rPr>
-                <w:rFonts w:ascii="Century Gothic" w:eastAsia="Droid Sans" w:hAnsi="Century Gothic" w:cs="Droid Sans"/>
-                <w:sz w:val="20"/>
-                <w:szCs w:val="20"/>
-                <w:lang w:val="en-US"/>
-              </w:rPr>
-              <w:t>: Report :: eliminaReport (report)</w:t>
-            </w:r>
-          </w:p>
-          <w:p>
-            <w:pPr>
-              <w:widowControl w:val="0"/>
-              <w:spacing w:line="276" w:lineRule="auto"/>
-              <w:jc w:val="center"/>
-              <w:rPr>
-                <w:rFonts w:ascii="Century Gothic" w:eastAsia="Droid Sans" w:hAnsi="Century Gothic" w:cs="Droid Sans"/>
-                <w:sz w:val="20"/>
-                <w:szCs w:val="20"/>
-                <w:lang w:val="en-US"/>
-              </w:rPr>
-            </w:pPr>
-            <w:r>
-              <w:rPr>
-                <w:rFonts w:ascii="Century Gothic" w:eastAsia="Droid Sans" w:hAnsi="Century Gothic" w:cs="Droid Sans"/>
-                <w:b/>
-                <w:bCs/>
-                <w:sz w:val="20"/>
-                <w:szCs w:val="20"/>
-                <w:lang w:val="en-US"/>
-              </w:rPr>
-              <w:t>pre</w:t>
-            </w:r>
-            <w:r>
-              <w:rPr>
-                <w:rFonts w:ascii="Century Gothic" w:eastAsia="Droid Sans" w:hAnsi="Century Gothic" w:cs="Droid Sans"/>
-                <w:sz w:val="20"/>
-                <w:szCs w:val="20"/>
-                <w:lang w:val="en-US"/>
-              </w:rPr>
-              <w:t>: report != null</w:t>
+            <w:shd w:val="clear" w:color="auto" w:fill="DAEFD3"/>
+            <w:vAlign w:val="center"/>
+          </w:tcPr>
+          <w:p>
+            <w:pPr>
+              <w:widowControl w:val="0"/>
+              <w:jc w:val="center"/>
+              <w:rPr>
+                <w:rFonts w:ascii="Century Gothic" w:eastAsia="Droid Sans" w:hAnsi="Century Gothic" w:cs="Droid Sans"/>
+                <w:sz w:val="20"/>
+                <w:szCs w:val="20"/>
+              </w:rPr>
+            </w:pPr>
+            <w:r>
+              <w:rPr>
+                <w:rFonts w:ascii="Century Gothic" w:eastAsia="Droid Sans" w:hAnsi="Century Gothic" w:cs="Droid Sans"/>
+                <w:sz w:val="20"/>
+                <w:szCs w:val="20"/>
+              </w:rPr>
+              <w:t xml:space="preserve">+ </w:t>
+            </w:r>
+            <w:r>
+              <w:rPr>
+                <w:rFonts w:ascii="Century Gothic" w:eastAsia="Droid Sans" w:hAnsi="Century Gothic" w:cs="Droid Sans"/>
+                <w:sz w:val="20"/>
+                <w:szCs w:val="20"/>
+              </w:rPr>
+              <w:t>outputFormato(Formato formato</w:t>
+            </w:r>
+            <w:r>
+              <w:rPr>
+                <w:rFonts w:ascii="Century Gothic" w:eastAsia="Droid Sans" w:hAnsi="Century Gothic" w:cs="Droid Sans"/>
+                <w:sz w:val="20"/>
+                <w:szCs w:val="20"/>
+              </w:rPr>
+              <w:t xml:space="preserve">) : </w:t>
+            </w:r>
+            <w:r>
+              <w:rPr>
+                <w:rFonts w:ascii="Century Gothic" w:eastAsia="Droid Sans" w:hAnsi="Century Gothic" w:cs="Droid Sans"/>
+                <w:sz w:val="20"/>
+                <w:szCs w:val="20"/>
+              </w:rPr>
+              <w:t>JSON</w:t>
             </w:r>
           </w:p>
         </w:tc>
       </w:tr>
       <w:tr>
         <w:trPr>
-          <w:trHeight w:val="981"/>
+          <w:trHeight w:val="693"/>
         </w:trPr>
         <w:tc>
           <w:tcPr>
             <w:tcW w:w="2547" w:type="dxa"/>
-            <w:shd w:val="clear" w:color="auto" w:fill="3E762A" w:themeFill="accent1" w:themeFillShade="BF"/>
-            <w:vAlign w:val="center"/>
-          </w:tcPr>
-          <w:p>
-            <w:pPr>
-              <w:widowControl w:val="0"/>
-              <w:spacing w:line="276" w:lineRule="auto"/>
-              <w:jc w:val="center"/>
-              <w:rPr>
-                <w:rFonts w:ascii="Century Gothic" w:eastAsia="Droid Sans" w:hAnsi="Century Gothic" w:cs="Droid Sans"/>
-                <w:sz w:val="24"/>
+            <w:shd w:val="clear" w:color="auto" w:fill="3E762A"/>
+            <w:vAlign w:val="center"/>
+          </w:tcPr>
+          <w:p>
+            <w:pPr>
+              <w:widowControl w:val="0"/>
+              <w:jc w:val="center"/>
+              <w:rPr>
+                <w:rFonts w:ascii="Century Gothic" w:eastAsia="Droid Sans" w:hAnsi="Century Gothic" w:cs="Droid Sans"/>
+                <w:sz w:val="20"/>
+                <w:szCs w:val="20"/>
+              </w:rPr>
+            </w:pPr>
+            <w:r>
+              <w:rPr>
+                <w:rFonts w:ascii="Century Gothic" w:eastAsia="Droid Sans" w:hAnsi="Century Gothic" w:cs="Droid Sans"/>
+                <w:b/>
+                <w:bCs/>
+                <w:color w:val="FFFFFF"/>
                 <w:szCs w:val="26"/>
               </w:rPr>
-            </w:pPr>
-            <w:r>
-              <w:rPr>
-                <w:rFonts w:ascii="Century Gothic" w:eastAsia="Droid Sans" w:hAnsi="Century Gothic" w:cs="Droid Sans"/>
-                <w:b/>
-                <w:bCs/>
-                <w:color w:val="FFFFFF" w:themeColor="background1"/>
-                <w:sz w:val="24"/>
-                <w:szCs w:val="26"/>
-              </w:rPr>
-              <w:t>Post-condizione</w:t>
+              <w:t>Invariante di classe</w:t>
             </w:r>
           </w:p>
         </w:tc>
@@ -15841,67 +15758,20 @@
           <w:p>
             <w:pPr>
               <w:widowControl w:val="0"/>
-              <w:spacing w:line="276" w:lineRule="auto"/>
-              <w:jc w:val="center"/>
-              <w:rPr>
-                <w:rFonts w:ascii="Century Gothic" w:eastAsia="Droid Sans" w:hAnsi="Century Gothic" w:cs="Droid Sans"/>
-                <w:sz w:val="20"/>
-                <w:szCs w:val="20"/>
-                <w:lang w:val="en-US"/>
-              </w:rPr>
-            </w:pPr>
-            <w:r>
-              <w:rPr>
-                <w:rFonts w:ascii="Century Gothic" w:eastAsia="Droid Sans" w:hAnsi="Century Gothic" w:cs="Droid Sans"/>
-                <w:b/>
-                <w:bCs/>
-                <w:sz w:val="20"/>
-                <w:szCs w:val="20"/>
-                <w:lang w:val="en-US"/>
-              </w:rPr>
-              <w:t>context</w:t>
-            </w:r>
-            <w:r>
-              <w:rPr>
-                <w:rFonts w:ascii="Century Gothic" w:eastAsia="Droid Sans" w:hAnsi="Century Gothic" w:cs="Droid Sans"/>
-                <w:sz w:val="20"/>
-                <w:szCs w:val="20"/>
-                <w:lang w:val="en-US"/>
-              </w:rPr>
-              <w:t>: Report :: eliminaReport (report)</w:t>
-            </w:r>
-          </w:p>
-          <w:p>
-            <w:pPr>
-              <w:widowControl w:val="0"/>
-              <w:spacing w:after="0" w:line="276" w:lineRule="auto"/>
-              <w:jc w:val="center"/>
-              <w:rPr>
-                <w:rFonts w:ascii="Century Gothic" w:eastAsia="Droid Sans" w:hAnsi="Century Gothic" w:cs="Droid Sans"/>
-                <w:sz w:val="20"/>
-                <w:szCs w:val="20"/>
-                <w:lang w:val="en-US"/>
-              </w:rPr>
-            </w:pPr>
-            <w:r>
-              <w:rPr>
-                <w:rFonts w:ascii="Century Gothic" w:eastAsia="Droid Sans" w:hAnsi="Century Gothic" w:cs="Droid Sans"/>
-                <w:b/>
-                <w:bCs/>
-                <w:sz w:val="20"/>
-                <w:szCs w:val="20"/>
-                <w:lang w:val="en-US"/>
-              </w:rPr>
-              <w:t>post</w:t>
-            </w:r>
-            <w:r>
-              <w:rPr>
-                <w:rFonts w:ascii="Century Gothic" w:eastAsia="Droid Sans" w:hAnsi="Century Gothic" w:cs="Droid Sans"/>
-                <w:sz w:val="20"/>
-                <w:szCs w:val="20"/>
-                <w:lang w:val="en-US"/>
-              </w:rPr>
-              <w:t>: !(dipartimento.getReports().contains(report);</w:t>
+              <w:jc w:val="center"/>
+              <w:rPr>
+                <w:rFonts w:ascii="Century Gothic" w:eastAsia="Droid Sans" w:hAnsi="Century Gothic" w:cs="Droid Sans"/>
+                <w:sz w:val="20"/>
+                <w:szCs w:val="20"/>
+              </w:rPr>
+            </w:pPr>
+            <w:r>
+              <w:rPr>
+                <w:rFonts w:ascii="Century Gothic" w:eastAsia="Droid Sans" w:hAnsi="Century Gothic" w:cs="Droid Sans"/>
+                <w:sz w:val="20"/>
+                <w:szCs w:val="20"/>
+              </w:rPr>
+              <w:t>/</w:t>
             </w:r>
           </w:p>
         </w:tc>
@@ -15910,11 +15780,16 @@
     <w:p>
       <w:pPr>
         <w:pStyle w:val="Gpstesto"/>
+        <w:ind w:left="426"/>
+        <w:rPr>
+          <w:sz w:val="26"/>
+          <w:szCs w:val="26"/>
+        </w:rPr>
       </w:pPr>
     </w:p>
     <w:tbl>
       <w:tblPr>
-        <w:tblStyle w:val="Tabellagriglia5scura-colore1"/>
+        <w:tblStyle w:val="Tabellagriglia5scura-colore12"/>
         <w:tblW w:w="9634" w:type="dxa"/>
         <w:tblLayout w:type="fixed"/>
         <w:tblLook w:val="0400" w:firstRow="0" w:lastRow="0" w:firstColumn="0" w:lastColumn="0" w:noHBand="0" w:noVBand="1"/>
@@ -15931,18 +15806,16 @@
         <w:tc>
           <w:tcPr>
             <w:tcW w:w="2547" w:type="dxa"/>
-            <w:shd w:val="clear" w:color="auto" w:fill="3E762A" w:themeFill="accent1" w:themeFillShade="BF"/>
-            <w:vAlign w:val="center"/>
-          </w:tcPr>
-          <w:p>
-            <w:pPr>
-              <w:widowControl w:val="0"/>
-              <w:spacing w:line="276" w:lineRule="auto"/>
-              <w:jc w:val="center"/>
-              <w:rPr>
-                <w:rFonts w:ascii="Century Gothic" w:hAnsi="Century Gothic"/>
-                <w:color w:val="FFFFFF" w:themeColor="background1"/>
-                <w:sz w:val="24"/>
+            <w:shd w:val="clear" w:color="auto" w:fill="3E762A"/>
+            <w:vAlign w:val="center"/>
+          </w:tcPr>
+          <w:p>
+            <w:pPr>
+              <w:widowControl w:val="0"/>
+              <w:jc w:val="center"/>
+              <w:rPr>
+                <w:rFonts w:ascii="Century Gothic" w:eastAsia="Calibri" w:hAnsi="Century Gothic" w:cs="Times New Roman"/>
+                <w:color w:val="FFFFFF"/>
                 <w:szCs w:val="26"/>
               </w:rPr>
             </w:pPr>
@@ -15950,72 +15823,110 @@
               <w:rPr>
                 <w:rFonts w:ascii="Century Gothic" w:eastAsia="Droid Sans" w:hAnsi="Century Gothic" w:cs="Droid Sans"/>
                 <w:b/>
-                <w:color w:val="FFFFFF" w:themeColor="background1"/>
-                <w:sz w:val="24"/>
+                <w:color w:val="FFFFFF"/>
                 <w:szCs w:val="26"/>
               </w:rPr>
-              <w:t xml:space="preserve">Nome </w:t>
-            </w:r>
-            <w:r>
-              <w:rPr>
-                <w:rFonts w:ascii="Century Gothic" w:eastAsia="Droid Sans" w:hAnsi="Century Gothic" w:cs="Droid Sans"/>
-                <w:b/>
-                <w:color w:val="FFFFFF" w:themeColor="background1"/>
-                <w:sz w:val="24"/>
-                <w:szCs w:val="26"/>
-              </w:rPr>
-              <w:t>Metodo</w:t>
+              <w:t>Nome Metodo</w:t>
             </w:r>
           </w:p>
         </w:tc>
         <w:tc>
           <w:tcPr>
             <w:tcW w:w="7087" w:type="dxa"/>
-            <w:shd w:val="clear" w:color="auto" w:fill="3E762A" w:themeFill="accent1" w:themeFillShade="BF"/>
-            <w:vAlign w:val="center"/>
-          </w:tcPr>
-          <w:p>
-            <w:pPr>
-              <w:widowControl w:val="0"/>
-              <w:spacing w:line="276" w:lineRule="auto"/>
-              <w:jc w:val="center"/>
-              <w:rPr>
-                <w:rFonts w:ascii="Century Gothic" w:eastAsia="Droid Sans" w:hAnsi="Century Gothic" w:cs="Droid Sans"/>
-                <w:sz w:val="20"/>
-                <w:szCs w:val="20"/>
+            <w:shd w:val="clear" w:color="auto" w:fill="3E762A"/>
+            <w:vAlign w:val="center"/>
+          </w:tcPr>
+          <w:p>
+            <w:pPr>
+              <w:widowControl w:val="0"/>
+              <w:jc w:val="center"/>
+              <w:rPr>
+                <w:rFonts w:ascii="Garamond" w:eastAsia="Calibri" w:hAnsi="Garamond" w:cs="Times New Roman"/>
+                <w:b/>
+                <w:color w:val="FFFFFF"/>
+                <w:sz w:val="30"/>
+                <w:szCs w:val="30"/>
               </w:rPr>
             </w:pPr>
             <w:r>
               <w:rPr>
                 <w:rFonts w:ascii="Garamond" w:eastAsia="Droid Sans" w:hAnsi="Garamond" w:cs="Droid Sans"/>
                 <w:b/>
-                <w:color w:val="FFFFFF" w:themeColor="background1"/>
-                <w:sz w:val="28"/>
-                <w:szCs w:val="28"/>
-              </w:rPr>
-              <w:t>+ ricercaReport(String docente, Date primaData, Date secondaData) : List&lt;Report&gt;</w:t>
+                <w:color w:val="FFFFFF"/>
+                <w:sz w:val="30"/>
+                <w:szCs w:val="30"/>
+              </w:rPr>
+              <w:t xml:space="preserve">+ </w:t>
+            </w:r>
+            <w:r>
+              <w:rPr>
+                <w:rFonts w:ascii="Garamond" w:eastAsia="Droid Sans" w:hAnsi="Garamond" w:cs="Droid Sans"/>
+                <w:b/>
+                <w:color w:val="FFFFFF"/>
+                <w:sz w:val="30"/>
+                <w:szCs w:val="30"/>
+              </w:rPr>
+              <w:t>outputFormato</w:t>
+            </w:r>
+            <w:r>
+              <w:rPr>
+                <w:rFonts w:ascii="Garamond" w:eastAsia="Droid Sans" w:hAnsi="Garamond" w:cs="Droid Sans"/>
+                <w:b/>
+                <w:color w:val="FFFFFF"/>
+                <w:sz w:val="30"/>
+                <w:szCs w:val="30"/>
+              </w:rPr>
+              <w:t>(</w:t>
+            </w:r>
+            <w:r>
+              <w:rPr>
+                <w:rFonts w:ascii="Garamond" w:eastAsia="Droid Sans" w:hAnsi="Garamond" w:cs="Droid Sans"/>
+                <w:b/>
+                <w:color w:val="FFFFFF"/>
+                <w:sz w:val="30"/>
+                <w:szCs w:val="30"/>
+              </w:rPr>
+              <w:t>Formato formato</w:t>
+            </w:r>
+            <w:r>
+              <w:rPr>
+                <w:rFonts w:ascii="Garamond" w:eastAsia="Droid Sans" w:hAnsi="Garamond" w:cs="Droid Sans"/>
+                <w:b/>
+                <w:color w:val="FFFFFF"/>
+                <w:sz w:val="30"/>
+                <w:szCs w:val="30"/>
+              </w:rPr>
+              <w:t>)</w:t>
+            </w:r>
+            <w:r>
+              <w:rPr>
+                <w:rFonts w:ascii="Garamond" w:eastAsia="Droid Sans" w:hAnsi="Garamond" w:cs="Droid Sans"/>
+                <w:b/>
+                <w:color w:val="FFFFFF"/>
+                <w:sz w:val="30"/>
+                <w:szCs w:val="30"/>
+              </w:rPr>
+              <w:t xml:space="preserve"> : JSON</w:t>
             </w:r>
           </w:p>
         </w:tc>
       </w:tr>
       <w:tr>
         <w:trPr>
-          <w:trHeight w:val="1029"/>
+          <w:trHeight w:val="813"/>
         </w:trPr>
         <w:tc>
           <w:tcPr>
             <w:tcW w:w="2547" w:type="dxa"/>
-            <w:shd w:val="clear" w:color="auto" w:fill="3E762A" w:themeFill="accent1" w:themeFillShade="BF"/>
-            <w:vAlign w:val="center"/>
-          </w:tcPr>
-          <w:p>
-            <w:pPr>
-              <w:widowControl w:val="0"/>
-              <w:spacing w:line="276" w:lineRule="auto"/>
-              <w:jc w:val="center"/>
-              <w:rPr>
-                <w:rFonts w:ascii="Century Gothic" w:hAnsi="Century Gothic"/>
-                <w:sz w:val="24"/>
+            <w:shd w:val="clear" w:color="auto" w:fill="3E762A"/>
+            <w:vAlign w:val="center"/>
+          </w:tcPr>
+          <w:p>
+            <w:pPr>
+              <w:widowControl w:val="0"/>
+              <w:jc w:val="center"/>
+              <w:rPr>
+                <w:rFonts w:ascii="Century Gothic" w:eastAsia="Calibri" w:hAnsi="Century Gothic" w:cs="Times New Roman"/>
                 <w:szCs w:val="26"/>
               </w:rPr>
             </w:pPr>
@@ -16024,8 +15935,7 @@
                 <w:rFonts w:ascii="Century Gothic" w:eastAsia="Droid Sans" w:hAnsi="Century Gothic" w:cs="Droid Sans"/>
                 <w:b/>
                 <w:bCs/>
-                <w:color w:val="FFFFFF" w:themeColor="background1"/>
-                <w:sz w:val="24"/>
+                <w:color w:val="FFFFFF"/>
                 <w:szCs w:val="26"/>
               </w:rPr>
               <w:t>Descrizione</w:t>
@@ -16042,61 +15952,28 @@
               <w:tabs>
                 <w:tab w:val="left" w:pos="1910"/>
               </w:tabs>
-              <w:spacing w:line="276" w:lineRule="auto"/>
-              <w:jc w:val="center"/>
-              <w:rPr>
-                <w:rFonts w:ascii="Century Gothic" w:hAnsi="Century Gothic" w:cs="Arial"/>
-                <w:sz w:val="20"/>
-                <w:szCs w:val="20"/>
-              </w:rPr>
-            </w:pPr>
-            <w:r>
-              <w:rPr>
-                <w:rFonts w:ascii="Century Gothic" w:hAnsi="Century Gothic" w:cs="Arial"/>
-                <w:sz w:val="20"/>
-                <w:szCs w:val="20"/>
-              </w:rPr>
-              <w:t>Quest</w:t>
-            </w:r>
-            <w:r>
-              <w:rPr>
-                <w:rFonts w:ascii="Century Gothic" w:hAnsi="Century Gothic" w:cs="Arial"/>
-                <w:sz w:val="20"/>
-                <w:szCs w:val="20"/>
-              </w:rPr>
-              <w:t>o</w:t>
-            </w:r>
-            <w:r>
-              <w:rPr>
-                <w:rFonts w:ascii="Century Gothic" w:hAnsi="Century Gothic" w:cs="Arial"/>
-                <w:sz w:val="20"/>
-                <w:szCs w:val="20"/>
-              </w:rPr>
-              <w:t xml:space="preserve"> </w:t>
-            </w:r>
-            <w:r>
-              <w:rPr>
-                <w:rFonts w:ascii="Century Gothic" w:hAnsi="Century Gothic" w:cs="Arial"/>
-                <w:sz w:val="20"/>
-                <w:szCs w:val="20"/>
-              </w:rPr>
-              <w:t xml:space="preserve">metodo permette </w:t>
-            </w:r>
-            <w:r>
-              <w:rPr>
-                <w:rFonts w:ascii="Century Gothic" w:hAnsi="Century Gothic" w:cs="Arial"/>
-                <w:sz w:val="20"/>
-                <w:szCs w:val="20"/>
-              </w:rPr>
-              <w:t xml:space="preserve">di selezionare alcuni report dall’insieme di report contenuto nel </w:t>
-            </w:r>
-            <w:r>
-              <w:rPr>
-                <w:rFonts w:ascii="Century Gothic" w:hAnsi="Century Gothic" w:cs="Arial"/>
-                <w:sz w:val="20"/>
-                <w:szCs w:val="20"/>
-              </w:rPr>
-              <w:t>Dipartimento, specificando dei parametri di ricerca.</w:t>
+              <w:jc w:val="center"/>
+              <w:rPr>
+                <w:rFonts w:ascii="Century Gothic" w:eastAsia="Calibri" w:hAnsi="Century Gothic" w:cs="Arial"/>
+                <w:sz w:val="20"/>
+                <w:szCs w:val="20"/>
+              </w:rPr>
+            </w:pPr>
+            <w:r>
+              <w:rPr>
+                <w:rFonts w:ascii="Century Gothic" w:eastAsia="Calibri" w:hAnsi="Century Gothic" w:cs="Arial"/>
+                <w:sz w:val="20"/>
+                <w:szCs w:val="20"/>
+              </w:rPr>
+              <w:t xml:space="preserve">Questo metodo </w:t>
+            </w:r>
+            <w:r>
+              <w:rPr>
+                <w:rFonts w:ascii="Century Gothic" w:eastAsia="Calibri" w:hAnsi="Century Gothic" w:cs="Arial"/>
+                <w:sz w:val="20"/>
+                <w:szCs w:val="20"/>
+              </w:rPr>
+              <w:t>genera un JSON conforme al formato preso in input, contenente le informazioni del report su cui viene chiamato</w:t>
             </w:r>
           </w:p>
         </w:tc>
@@ -16104,22 +15981,20 @@
       <w:tr>
         <w:trPr>
           <w:cnfStyle w:val="000000100000" w:firstRow="0" w:lastRow="0" w:firstColumn="0" w:lastColumn="0" w:oddVBand="0" w:evenVBand="0" w:oddHBand="1" w:evenHBand="0" w:firstRowFirstColumn="0" w:firstRowLastColumn="0" w:lastRowFirstColumn="0" w:lastRowLastColumn="0"/>
-          <w:trHeight w:val="1270"/>
+          <w:trHeight w:val="707"/>
         </w:trPr>
         <w:tc>
           <w:tcPr>
             <w:tcW w:w="2547" w:type="dxa"/>
-            <w:shd w:val="clear" w:color="auto" w:fill="3E762A" w:themeFill="accent1" w:themeFillShade="BF"/>
-            <w:vAlign w:val="center"/>
-          </w:tcPr>
-          <w:p>
-            <w:pPr>
-              <w:widowControl w:val="0"/>
-              <w:spacing w:line="276" w:lineRule="auto"/>
-              <w:jc w:val="center"/>
-              <w:rPr>
-                <w:rFonts w:ascii="Century Gothic" w:eastAsia="Droid Sans" w:hAnsi="Century Gothic" w:cs="Droid Sans"/>
-                <w:sz w:val="24"/>
+            <w:shd w:val="clear" w:color="auto" w:fill="3E762A"/>
+            <w:vAlign w:val="center"/>
+          </w:tcPr>
+          <w:p>
+            <w:pPr>
+              <w:widowControl w:val="0"/>
+              <w:jc w:val="center"/>
+              <w:rPr>
+                <w:rFonts w:ascii="Century Gothic" w:eastAsia="Droid Sans" w:hAnsi="Century Gothic" w:cs="Droid Sans"/>
                 <w:szCs w:val="26"/>
               </w:rPr>
             </w:pPr>
@@ -16128,112 +16003,69 @@
                 <w:rFonts w:ascii="Century Gothic" w:eastAsia="Droid Sans" w:hAnsi="Century Gothic" w:cs="Droid Sans"/>
                 <w:b/>
                 <w:bCs/>
-                <w:color w:val="FFFFFF" w:themeColor="background1"/>
-                <w:sz w:val="24"/>
+                <w:color w:val="FFFFFF"/>
                 <w:szCs w:val="26"/>
               </w:rPr>
-              <w:t>Pre-condizione</w:t>
+              <w:t>Pre-condizioni</w:t>
             </w:r>
           </w:p>
         </w:tc>
         <w:tc>
           <w:tcPr>
             <w:tcW w:w="7087" w:type="dxa"/>
-            <w:vAlign w:val="center"/>
-          </w:tcPr>
-          <w:p>
-            <w:pPr>
-              <w:widowControl w:val="0"/>
-              <w:spacing w:line="276" w:lineRule="auto"/>
-              <w:jc w:val="center"/>
-              <w:rPr>
-                <w:rFonts w:ascii="Century Gothic" w:eastAsia="Droid Sans" w:hAnsi="Century Gothic" w:cs="Droid Sans"/>
-                <w:sz w:val="20"/>
-                <w:szCs w:val="20"/>
-              </w:rPr>
-            </w:pPr>
-            <w:r>
-              <w:rPr>
-                <w:rFonts w:ascii="Century Gothic" w:eastAsia="Droid Sans" w:hAnsi="Century Gothic" w:cs="Droid Sans"/>
-                <w:b/>
-                <w:bCs/>
-                <w:sz w:val="20"/>
-                <w:szCs w:val="20"/>
-              </w:rPr>
-              <w:t>context</w:t>
-            </w:r>
-            <w:r>
-              <w:rPr>
-                <w:rFonts w:ascii="Century Gothic" w:eastAsia="Droid Sans" w:hAnsi="Century Gothic" w:cs="Droid Sans"/>
-                <w:sz w:val="20"/>
-                <w:szCs w:val="20"/>
-              </w:rPr>
-              <w:t xml:space="preserve">: List&lt;Report&gt; :: ricercaReport(docente, primaData, secondaData) </w:t>
-            </w:r>
-          </w:p>
-          <w:p>
-            <w:pPr>
-              <w:widowControl w:val="0"/>
-              <w:spacing w:line="276" w:lineRule="auto"/>
-              <w:jc w:val="center"/>
-              <w:rPr>
-                <w:rFonts w:ascii="Century Gothic" w:eastAsia="Droid Sans" w:hAnsi="Century Gothic" w:cs="Droid Sans"/>
-                <w:sz w:val="20"/>
-                <w:szCs w:val="20"/>
-              </w:rPr>
-            </w:pPr>
-            <w:r>
-              <w:rPr>
-                <w:rFonts w:ascii="Century Gothic" w:eastAsia="Droid Sans" w:hAnsi="Century Gothic" w:cs="Droid Sans"/>
-                <w:b/>
-                <w:bCs/>
-                <w:sz w:val="20"/>
-                <w:szCs w:val="20"/>
-              </w:rPr>
-              <w:t>pre</w:t>
-            </w:r>
-            <w:r>
-              <w:rPr>
-                <w:rFonts w:ascii="Century Gothic" w:eastAsia="Droid Sans" w:hAnsi="Century Gothic" w:cs="Droid Sans"/>
-                <w:sz w:val="20"/>
-                <w:szCs w:val="20"/>
-              </w:rPr>
-              <w:t>: (docente != null || primaData!=null)</w:t>
+            <w:shd w:val="clear" w:color="auto" w:fill="DAEFD3"/>
+            <w:vAlign w:val="center"/>
+          </w:tcPr>
+          <w:p>
+            <w:pPr>
+              <w:widowControl w:val="0"/>
+              <w:jc w:val="center"/>
+              <w:rPr>
+                <w:rFonts w:ascii="Century Gothic" w:eastAsia="Droid Sans" w:hAnsi="Century Gothic" w:cs="Droid Sans"/>
+                <w:sz w:val="20"/>
+                <w:szCs w:val="20"/>
+              </w:rPr>
+            </w:pPr>
+            <w:r>
+              <w:rPr>
+                <w:rFonts w:ascii="Century Gothic" w:eastAsia="Droid Sans" w:hAnsi="Century Gothic" w:cs="Droid Sans"/>
+                <w:sz w:val="20"/>
+                <w:szCs w:val="20"/>
+              </w:rPr>
+              <w:t>/</w:t>
             </w:r>
           </w:p>
         </w:tc>
       </w:tr>
       <w:tr>
         <w:trPr>
-          <w:trHeight w:val="548"/>
+          <w:trHeight w:val="693"/>
         </w:trPr>
         <w:tc>
           <w:tcPr>
             <w:tcW w:w="2547" w:type="dxa"/>
-            <w:shd w:val="clear" w:color="auto" w:fill="3E762A" w:themeFill="accent1" w:themeFillShade="BF"/>
-            <w:vAlign w:val="center"/>
-          </w:tcPr>
-          <w:p>
-            <w:pPr>
-              <w:widowControl w:val="0"/>
-              <w:spacing w:line="276" w:lineRule="auto"/>
-              <w:jc w:val="center"/>
-              <w:rPr>
-                <w:rFonts w:ascii="Century Gothic" w:eastAsia="Droid Sans" w:hAnsi="Century Gothic" w:cs="Droid Sans"/>
-                <w:sz w:val="24"/>
+            <w:shd w:val="clear" w:color="auto" w:fill="3E762A"/>
+            <w:vAlign w:val="center"/>
+          </w:tcPr>
+          <w:p>
+            <w:pPr>
+              <w:widowControl w:val="0"/>
+              <w:jc w:val="center"/>
+              <w:rPr>
+                <w:rFonts w:ascii="Century Gothic" w:eastAsia="Droid Sans" w:hAnsi="Century Gothic" w:cs="Droid Sans"/>
+                <w:sz w:val="20"/>
+                <w:szCs w:val="20"/>
+              </w:rPr>
+            </w:pPr>
+            <w:r>
+              <w:rPr>
+                <w:rFonts w:ascii="Century Gothic" w:eastAsia="Droid Sans" w:hAnsi="Century Gothic" w:cs="Droid Sans"/>
+                <w:b/>
+                <w:bCs/>
+                <w:color w:val="FFFFFF"/>
                 <w:szCs w:val="26"/>
               </w:rPr>
-            </w:pPr>
-            <w:r>
-              <w:rPr>
-                <w:rFonts w:ascii="Century Gothic" w:eastAsia="Droid Sans" w:hAnsi="Century Gothic" w:cs="Droid Sans"/>
-                <w:b/>
-                <w:bCs/>
-                <w:color w:val="FFFFFF" w:themeColor="background1"/>
-                <w:sz w:val="24"/>
-                <w:szCs w:val="26"/>
-              </w:rPr>
-              <w:t>Post-condizione</w:t>
+              <w:t xml:space="preserve">Post-condizioni </w:t>
             </w:r>
           </w:p>
         </w:tc>
@@ -16245,7 +16077,6 @@
           <w:p>
             <w:pPr>
               <w:widowControl w:val="0"/>
-              <w:spacing w:after="0" w:line="276" w:lineRule="auto"/>
               <w:jc w:val="center"/>
               <w:rPr>
                 <w:rFonts w:ascii="Century Gothic" w:eastAsia="Droid Sans" w:hAnsi="Century Gothic" w:cs="Droid Sans"/>
@@ -16278,8 +16109,1638 @@
     <w:p>
       <w:pPr>
         <w:pStyle w:val="Gpstesto"/>
-      </w:pPr>
-    </w:p>
+        <w:numPr>
+          <w:ilvl w:val="0"/>
+          <w:numId w:val="18"/>
+        </w:numPr>
+        <w:ind w:left="426" w:hanging="426"/>
+        <w:rPr>
+          <w:sz w:val="26"/>
+          <w:szCs w:val="26"/>
+        </w:rPr>
+      </w:pPr>
+      <w:r>
+        <w:rPr>
+          <w:b/>
+          <w:bCs/>
+          <w:sz w:val="26"/>
+          <w:szCs w:val="26"/>
+        </w:rPr>
+        <w:t>Package</w:t>
+      </w:r>
+      <w:r>
+        <w:rPr>
+          <w:b/>
+          <w:bCs/>
+          <w:sz w:val="26"/>
+          <w:szCs w:val="26"/>
+        </w:rPr>
+        <w:t xml:space="preserve"> </w:t>
+      </w:r>
+      <w:r>
+        <w:rPr>
+          <w:b/>
+          <w:bCs/>
+          <w:sz w:val="26"/>
+          <w:szCs w:val="26"/>
+        </w:rPr>
+        <w:t>SessioneDiValidazione</w:t>
+      </w:r>
+    </w:p>
+    <w:tbl>
+      <w:tblPr>
+        <w:tblStyle w:val="Tabellagriglia5scura-colore11"/>
+        <w:tblW w:w="9634" w:type="dxa"/>
+        <w:tblLayout w:type="fixed"/>
+        <w:tblLook w:val="0400" w:firstRow="0" w:lastRow="0" w:firstColumn="0" w:lastColumn="0" w:noHBand="0" w:noVBand="1"/>
+      </w:tblPr>
+      <w:tblGrid>
+        <w:gridCol w:w="2547"/>
+        <w:gridCol w:w="7087"/>
+      </w:tblGrid>
+      <w:tr>
+        <w:trPr>
+          <w:cnfStyle w:val="000000100000" w:firstRow="0" w:lastRow="0" w:firstColumn="0" w:lastColumn="0" w:oddVBand="0" w:evenVBand="0" w:oddHBand="1" w:evenHBand="0" w:firstRowFirstColumn="0" w:firstRowLastColumn="0" w:lastRowFirstColumn="0" w:lastRowLastColumn="0"/>
+          <w:trHeight w:val="568"/>
+        </w:trPr>
+        <w:tc>
+          <w:tcPr>
+            <w:tcW w:w="2547" w:type="dxa"/>
+            <w:shd w:val="clear" w:color="auto" w:fill="3E762A"/>
+            <w:vAlign w:val="center"/>
+          </w:tcPr>
+          <w:p>
+            <w:pPr>
+              <w:pStyle w:val="Paragrafoelenco"/>
+              <w:widowControl w:val="0"/>
+              <w:numPr>
+                <w:ilvl w:val="0"/>
+                <w:numId w:val="18"/>
+              </w:numPr>
+              <w:jc w:val="center"/>
+              <w:rPr>
+                <w:rFonts w:ascii="Century Gothic" w:eastAsia="Calibri" w:hAnsi="Century Gothic" w:cs="Times New Roman"/>
+                <w:color w:val="FFFFFF"/>
+                <w:szCs w:val="26"/>
+              </w:rPr>
+            </w:pPr>
+            <w:r>
+              <w:rPr>
+                <w:rFonts w:ascii="Century Gothic" w:eastAsia="Droid Sans" w:hAnsi="Century Gothic" w:cs="Droid Sans"/>
+                <w:b/>
+                <w:color w:val="FFFFFF"/>
+                <w:szCs w:val="26"/>
+              </w:rPr>
+              <w:t>Nome Classe</w:t>
+            </w:r>
+          </w:p>
+        </w:tc>
+        <w:tc>
+          <w:tcPr>
+            <w:tcW w:w="7087" w:type="dxa"/>
+            <w:shd w:val="clear" w:color="auto" w:fill="3E762A"/>
+            <w:vAlign w:val="center"/>
+          </w:tcPr>
+          <w:p>
+            <w:pPr>
+              <w:widowControl w:val="0"/>
+              <w:jc w:val="center"/>
+              <w:rPr>
+                <w:rFonts w:ascii="Garamond" w:eastAsia="Calibri" w:hAnsi="Garamond" w:cs="Times New Roman"/>
+                <w:b/>
+                <w:color w:val="FFFFFF"/>
+                <w:sz w:val="30"/>
+                <w:szCs w:val="30"/>
+              </w:rPr>
+            </w:pPr>
+            <w:r>
+              <w:rPr>
+                <w:rFonts w:ascii="Garamond" w:eastAsia="Droid Sans" w:hAnsi="Garamond" w:cs="Droid Sans"/>
+                <w:b/>
+                <w:color w:val="FFFFFF"/>
+                <w:sz w:val="30"/>
+                <w:szCs w:val="30"/>
+              </w:rPr>
+              <w:t>SessioneDiValidazione</w:t>
+            </w:r>
+          </w:p>
+        </w:tc>
+      </w:tr>
+      <w:tr>
+        <w:trPr>
+          <w:trHeight w:val="813"/>
+        </w:trPr>
+        <w:tc>
+          <w:tcPr>
+            <w:tcW w:w="2547" w:type="dxa"/>
+            <w:shd w:val="clear" w:color="auto" w:fill="3E762A"/>
+            <w:vAlign w:val="center"/>
+          </w:tcPr>
+          <w:p>
+            <w:pPr>
+              <w:widowControl w:val="0"/>
+              <w:jc w:val="center"/>
+              <w:rPr>
+                <w:rFonts w:ascii="Century Gothic" w:eastAsia="Calibri" w:hAnsi="Century Gothic" w:cs="Times New Roman"/>
+                <w:szCs w:val="26"/>
+              </w:rPr>
+            </w:pPr>
+            <w:r>
+              <w:rPr>
+                <w:rFonts w:ascii="Century Gothic" w:eastAsia="Droid Sans" w:hAnsi="Century Gothic" w:cs="Droid Sans"/>
+                <w:b/>
+                <w:bCs/>
+                <w:color w:val="FFFFFF"/>
+                <w:szCs w:val="26"/>
+              </w:rPr>
+              <w:t>Descrizione</w:t>
+            </w:r>
+          </w:p>
+        </w:tc>
+        <w:tc>
+          <w:tcPr>
+            <w:tcW w:w="7087" w:type="dxa"/>
+            <w:vAlign w:val="center"/>
+          </w:tcPr>
+          <w:p>
+            <w:pPr>
+              <w:tabs>
+                <w:tab w:val="left" w:pos="1910"/>
+              </w:tabs>
+              <w:jc w:val="center"/>
+              <w:rPr>
+                <w:rFonts w:ascii="Century Gothic" w:eastAsia="Calibri" w:hAnsi="Century Gothic" w:cs="Arial"/>
+                <w:sz w:val="20"/>
+                <w:szCs w:val="20"/>
+              </w:rPr>
+            </w:pPr>
+            <w:r>
+              <w:rPr>
+                <w:rFonts w:ascii="Century Gothic" w:eastAsia="Calibri" w:hAnsi="Century Gothic" w:cs="Arial"/>
+                <w:sz w:val="20"/>
+                <w:szCs w:val="20"/>
+              </w:rPr>
+              <w:t xml:space="preserve">Questa classe modella oggetti </w:t>
+            </w:r>
+            <w:r>
+              <w:rPr>
+                <w:rFonts w:ascii="Century Gothic" w:eastAsia="Calibri" w:hAnsi="Century Gothic" w:cs="Arial"/>
+                <w:sz w:val="20"/>
+                <w:szCs w:val="20"/>
+              </w:rPr>
+              <w:t>SessioneDiValidazione</w:t>
+            </w:r>
+            <w:r>
+              <w:rPr>
+                <w:rFonts w:ascii="Century Gothic" w:eastAsia="Calibri" w:hAnsi="Century Gothic" w:cs="Arial"/>
+                <w:sz w:val="20"/>
+                <w:szCs w:val="20"/>
+              </w:rPr>
+              <w:t>.</w:t>
+            </w:r>
+          </w:p>
+        </w:tc>
+      </w:tr>
+      <w:tr>
+        <w:trPr>
+          <w:cnfStyle w:val="000000100000" w:firstRow="0" w:lastRow="0" w:firstColumn="0" w:lastColumn="0" w:oddVBand="0" w:evenVBand="0" w:oddHBand="1" w:evenHBand="0" w:firstRowFirstColumn="0" w:firstRowLastColumn="0" w:lastRowFirstColumn="0" w:lastRowLastColumn="0"/>
+          <w:trHeight w:val="707"/>
+        </w:trPr>
+        <w:tc>
+          <w:tcPr>
+            <w:tcW w:w="2547" w:type="dxa"/>
+            <w:shd w:val="clear" w:color="auto" w:fill="3E762A"/>
+            <w:vAlign w:val="center"/>
+          </w:tcPr>
+          <w:p>
+            <w:pPr>
+              <w:widowControl w:val="0"/>
+              <w:jc w:val="center"/>
+              <w:rPr>
+                <w:rFonts w:ascii="Century Gothic" w:eastAsia="Droid Sans" w:hAnsi="Century Gothic" w:cs="Droid Sans"/>
+                <w:szCs w:val="26"/>
+              </w:rPr>
+            </w:pPr>
+            <w:r>
+              <w:rPr>
+                <w:rFonts w:ascii="Century Gothic" w:eastAsia="Droid Sans" w:hAnsi="Century Gothic" w:cs="Droid Sans"/>
+                <w:b/>
+                <w:bCs/>
+                <w:color w:val="FFFFFF"/>
+                <w:szCs w:val="26"/>
+              </w:rPr>
+              <w:t>Metodi</w:t>
+            </w:r>
+          </w:p>
+        </w:tc>
+        <w:tc>
+          <w:tcPr>
+            <w:tcW w:w="7087" w:type="dxa"/>
+            <w:shd w:val="clear" w:color="auto" w:fill="DAEFD3"/>
+            <w:vAlign w:val="center"/>
+          </w:tcPr>
+          <w:p>
+            <w:pPr>
+              <w:widowControl w:val="0"/>
+              <w:jc w:val="center"/>
+              <w:rPr>
+                <w:rFonts w:ascii="Century Gothic" w:eastAsia="Droid Sans" w:hAnsi="Century Gothic" w:cs="Droid Sans"/>
+                <w:sz w:val="20"/>
+                <w:szCs w:val="20"/>
+                <w:lang w:val="en-US"/>
+              </w:rPr>
+            </w:pPr>
+            <w:r>
+              <w:rPr>
+                <w:rFonts w:ascii="Century Gothic" w:eastAsia="Droid Sans" w:hAnsi="Century Gothic" w:cs="Droid Sans"/>
+                <w:sz w:val="20"/>
+                <w:szCs w:val="20"/>
+                <w:lang w:val="en-US"/>
+              </w:rPr>
+              <w:t>+ generaReport() : Report</w:t>
+            </w:r>
+          </w:p>
+          <w:p>
+            <w:pPr>
+              <w:widowControl w:val="0"/>
+              <w:jc w:val="center"/>
+              <w:rPr>
+                <w:rFonts w:ascii="Century Gothic" w:eastAsia="Droid Sans" w:hAnsi="Century Gothic" w:cs="Droid Sans"/>
+                <w:sz w:val="20"/>
+                <w:szCs w:val="20"/>
+                <w:lang w:val="en-US"/>
+              </w:rPr>
+            </w:pPr>
+            <w:r>
+              <w:rPr>
+                <w:rFonts w:ascii="Century Gothic" w:eastAsia="Droid Sans" w:hAnsi="Century Gothic" w:cs="Droid Sans"/>
+                <w:sz w:val="20"/>
+                <w:szCs w:val="20"/>
+                <w:lang w:val="en-US"/>
+              </w:rPr>
+              <w:t>+ validaGreenPass(GP) : Esito</w:t>
+            </w:r>
+          </w:p>
+          <w:p>
+            <w:pPr>
+              <w:widowControl w:val="0"/>
+              <w:jc w:val="center"/>
+              <w:rPr>
+                <w:rFonts w:ascii="Century Gothic" w:eastAsia="Droid Sans" w:hAnsi="Century Gothic" w:cs="Droid Sans"/>
+                <w:sz w:val="20"/>
+                <w:szCs w:val="20"/>
+                <w:lang w:val="en-US"/>
+              </w:rPr>
+            </w:pPr>
+            <w:r>
+              <w:rPr>
+                <w:rFonts w:ascii="Century Gothic" w:eastAsia="Droid Sans" w:hAnsi="Century Gothic" w:cs="Droid Sans"/>
+                <w:sz w:val="20"/>
+                <w:szCs w:val="20"/>
+                <w:lang w:val="en-US"/>
+              </w:rPr>
+              <w:t>+ start()</w:t>
+            </w:r>
+          </w:p>
+          <w:p>
+            <w:pPr>
+              <w:widowControl w:val="0"/>
+              <w:jc w:val="center"/>
+              <w:rPr>
+                <w:rFonts w:ascii="Century Gothic" w:eastAsia="Droid Sans" w:hAnsi="Century Gothic" w:cs="Droid Sans"/>
+                <w:sz w:val="20"/>
+                <w:szCs w:val="20"/>
+              </w:rPr>
+            </w:pPr>
+            <w:r>
+              <w:rPr>
+                <w:rFonts w:ascii="Century Gothic" w:eastAsia="Droid Sans" w:hAnsi="Century Gothic" w:cs="Droid Sans"/>
+                <w:sz w:val="20"/>
+                <w:szCs w:val="20"/>
+              </w:rPr>
+              <w:t>+ end()</w:t>
+            </w:r>
+          </w:p>
+        </w:tc>
+      </w:tr>
+      <w:tr>
+        <w:trPr>
+          <w:trHeight w:val="693"/>
+        </w:trPr>
+        <w:tc>
+          <w:tcPr>
+            <w:tcW w:w="2547" w:type="dxa"/>
+            <w:shd w:val="clear" w:color="auto" w:fill="3E762A"/>
+            <w:vAlign w:val="center"/>
+          </w:tcPr>
+          <w:p>
+            <w:pPr>
+              <w:widowControl w:val="0"/>
+              <w:jc w:val="center"/>
+              <w:rPr>
+                <w:rFonts w:ascii="Century Gothic" w:eastAsia="Droid Sans" w:hAnsi="Century Gothic" w:cs="Droid Sans"/>
+                <w:sz w:val="20"/>
+                <w:szCs w:val="20"/>
+              </w:rPr>
+            </w:pPr>
+            <w:r>
+              <w:rPr>
+                <w:rFonts w:ascii="Century Gothic" w:eastAsia="Droid Sans" w:hAnsi="Century Gothic" w:cs="Droid Sans"/>
+                <w:b/>
+                <w:bCs/>
+                <w:color w:val="FFFFFF"/>
+                <w:szCs w:val="26"/>
+              </w:rPr>
+              <w:t>Invariante di classe</w:t>
+            </w:r>
+          </w:p>
+        </w:tc>
+        <w:tc>
+          <w:tcPr>
+            <w:tcW w:w="7087" w:type="dxa"/>
+            <w:vAlign w:val="center"/>
+          </w:tcPr>
+          <w:p>
+            <w:pPr>
+              <w:widowControl w:val="0"/>
+              <w:jc w:val="center"/>
+              <w:rPr>
+                <w:rFonts w:ascii="Century Gothic" w:eastAsia="Droid Sans" w:hAnsi="Century Gothic" w:cs="Droid Sans"/>
+                <w:sz w:val="20"/>
+                <w:szCs w:val="20"/>
+              </w:rPr>
+            </w:pPr>
+            <w:r>
+              <w:rPr>
+                <w:rFonts w:ascii="Century Gothic" w:eastAsia="Droid Sans" w:hAnsi="Century Gothic" w:cs="Droid Sans"/>
+                <w:sz w:val="20"/>
+                <w:szCs w:val="20"/>
+              </w:rPr>
+              <w:t>/</w:t>
+            </w:r>
+          </w:p>
+        </w:tc>
+      </w:tr>
+    </w:tbl>
+    <w:p>
+      <w:pPr>
+        <w:spacing w:after="160" w:line="256" w:lineRule="auto"/>
+        <w:jc w:val="both"/>
+      </w:pPr>
+    </w:p>
+    <w:p>
+      <w:pPr>
+        <w:spacing w:after="160" w:line="256" w:lineRule="auto"/>
+        <w:jc w:val="both"/>
+      </w:pPr>
+    </w:p>
+    <w:p>
+      <w:pPr>
+        <w:spacing w:after="160" w:line="256" w:lineRule="auto"/>
+        <w:jc w:val="both"/>
+      </w:pPr>
+    </w:p>
+    <w:p>
+      <w:pPr>
+        <w:spacing w:after="160" w:line="256" w:lineRule="auto"/>
+        <w:jc w:val="both"/>
+      </w:pPr>
+    </w:p>
+    <w:tbl>
+      <w:tblPr>
+        <w:tblStyle w:val="Tabellagriglia5scura-colore12"/>
+        <w:tblW w:w="9634" w:type="dxa"/>
+        <w:tblLayout w:type="fixed"/>
+        <w:tblLook w:val="0400" w:firstRow="0" w:lastRow="0" w:firstColumn="0" w:lastColumn="0" w:noHBand="0" w:noVBand="1"/>
+      </w:tblPr>
+      <w:tblGrid>
+        <w:gridCol w:w="2547"/>
+        <w:gridCol w:w="7087"/>
+      </w:tblGrid>
+      <w:tr>
+        <w:trPr>
+          <w:cnfStyle w:val="000000100000" w:firstRow="0" w:lastRow="0" w:firstColumn="0" w:lastColumn="0" w:oddVBand="0" w:evenVBand="0" w:oddHBand="1" w:evenHBand="0" w:firstRowFirstColumn="0" w:firstRowLastColumn="0" w:lastRowFirstColumn="0" w:lastRowLastColumn="0"/>
+          <w:trHeight w:val="568"/>
+        </w:trPr>
+        <w:tc>
+          <w:tcPr>
+            <w:tcW w:w="2547" w:type="dxa"/>
+            <w:shd w:val="clear" w:color="auto" w:fill="3E762A"/>
+            <w:vAlign w:val="center"/>
+          </w:tcPr>
+          <w:p>
+            <w:pPr>
+              <w:widowControl w:val="0"/>
+              <w:jc w:val="center"/>
+              <w:rPr>
+                <w:rFonts w:ascii="Century Gothic" w:eastAsia="Calibri" w:hAnsi="Century Gothic" w:cs="Times New Roman"/>
+                <w:color w:val="FFFFFF"/>
+                <w:szCs w:val="26"/>
+              </w:rPr>
+            </w:pPr>
+            <w:r>
+              <w:rPr>
+                <w:rFonts w:ascii="Century Gothic" w:eastAsia="Droid Sans" w:hAnsi="Century Gothic" w:cs="Droid Sans"/>
+                <w:b/>
+                <w:color w:val="FFFFFF"/>
+                <w:szCs w:val="26"/>
+              </w:rPr>
+              <w:lastRenderedPageBreak/>
+              <w:t>Nome Metodo</w:t>
+            </w:r>
+          </w:p>
+        </w:tc>
+        <w:tc>
+          <w:tcPr>
+            <w:tcW w:w="7087" w:type="dxa"/>
+            <w:shd w:val="clear" w:color="auto" w:fill="3E762A"/>
+            <w:vAlign w:val="center"/>
+          </w:tcPr>
+          <w:p>
+            <w:pPr>
+              <w:widowControl w:val="0"/>
+              <w:jc w:val="center"/>
+              <w:rPr>
+                <w:rFonts w:ascii="Garamond" w:eastAsia="Calibri" w:hAnsi="Garamond" w:cs="Times New Roman"/>
+                <w:b/>
+                <w:color w:val="FFFFFF"/>
+                <w:sz w:val="30"/>
+                <w:szCs w:val="30"/>
+              </w:rPr>
+            </w:pPr>
+            <w:r>
+              <w:rPr>
+                <w:rFonts w:ascii="Garamond" w:eastAsia="Droid Sans" w:hAnsi="Garamond" w:cs="Droid Sans"/>
+                <w:b/>
+                <w:color w:val="FFFFFF"/>
+                <w:sz w:val="30"/>
+                <w:szCs w:val="30"/>
+              </w:rPr>
+              <w:t xml:space="preserve">+ </w:t>
+            </w:r>
+            <w:r>
+              <w:rPr>
+                <w:rFonts w:ascii="Garamond" w:eastAsia="Droid Sans" w:hAnsi="Garamond" w:cs="Droid Sans"/>
+                <w:b/>
+                <w:color w:val="FFFFFF"/>
+                <w:sz w:val="30"/>
+                <w:szCs w:val="30"/>
+              </w:rPr>
+              <w:t>generaReport</w:t>
+            </w:r>
+            <w:r>
+              <w:rPr>
+                <w:rFonts w:ascii="Garamond" w:eastAsia="Droid Sans" w:hAnsi="Garamond" w:cs="Droid Sans"/>
+                <w:b/>
+                <w:color w:val="FFFFFF"/>
+                <w:sz w:val="30"/>
+                <w:szCs w:val="30"/>
+              </w:rPr>
+              <w:t>()</w:t>
+            </w:r>
+            <w:r>
+              <w:rPr>
+                <w:rFonts w:ascii="Garamond" w:eastAsia="Droid Sans" w:hAnsi="Garamond" w:cs="Droid Sans"/>
+                <w:b/>
+                <w:color w:val="FFFFFF"/>
+                <w:sz w:val="30"/>
+                <w:szCs w:val="30"/>
+              </w:rPr>
+              <w:t xml:space="preserve"> : Report</w:t>
+            </w:r>
+          </w:p>
+        </w:tc>
+      </w:tr>
+      <w:tr>
+        <w:trPr>
+          <w:trHeight w:val="813"/>
+        </w:trPr>
+        <w:tc>
+          <w:tcPr>
+            <w:tcW w:w="2547" w:type="dxa"/>
+            <w:shd w:val="clear" w:color="auto" w:fill="3E762A"/>
+            <w:vAlign w:val="center"/>
+          </w:tcPr>
+          <w:p>
+            <w:pPr>
+              <w:widowControl w:val="0"/>
+              <w:jc w:val="center"/>
+              <w:rPr>
+                <w:rFonts w:ascii="Century Gothic" w:eastAsia="Calibri" w:hAnsi="Century Gothic" w:cs="Times New Roman"/>
+                <w:szCs w:val="26"/>
+              </w:rPr>
+            </w:pPr>
+            <w:r>
+              <w:rPr>
+                <w:rFonts w:ascii="Century Gothic" w:eastAsia="Droid Sans" w:hAnsi="Century Gothic" w:cs="Droid Sans"/>
+                <w:b/>
+                <w:bCs/>
+                <w:color w:val="FFFFFF"/>
+                <w:szCs w:val="26"/>
+              </w:rPr>
+              <w:t>Descrizione</w:t>
+            </w:r>
+          </w:p>
+        </w:tc>
+        <w:tc>
+          <w:tcPr>
+            <w:tcW w:w="7087" w:type="dxa"/>
+            <w:vAlign w:val="center"/>
+          </w:tcPr>
+          <w:p>
+            <w:pPr>
+              <w:tabs>
+                <w:tab w:val="left" w:pos="1910"/>
+              </w:tabs>
+              <w:jc w:val="center"/>
+              <w:rPr>
+                <w:rFonts w:ascii="Century Gothic" w:eastAsia="Calibri" w:hAnsi="Century Gothic" w:cs="Arial"/>
+                <w:sz w:val="20"/>
+                <w:szCs w:val="20"/>
+              </w:rPr>
+            </w:pPr>
+            <w:r>
+              <w:rPr>
+                <w:rFonts w:ascii="Century Gothic" w:eastAsia="Calibri" w:hAnsi="Century Gothic" w:cs="Arial"/>
+                <w:sz w:val="20"/>
+                <w:szCs w:val="20"/>
+              </w:rPr>
+              <w:t>Questo metodo</w:t>
+            </w:r>
+            <w:r>
+              <w:rPr>
+                <w:rFonts w:ascii="Century Gothic" w:eastAsia="Calibri" w:hAnsi="Century Gothic" w:cs="Arial"/>
+                <w:sz w:val="20"/>
+                <w:szCs w:val="20"/>
+              </w:rPr>
+              <w:t xml:space="preserve"> genera il report relativo alla SessioneDiValidazione su cui lo si chiama</w:t>
+            </w:r>
+          </w:p>
+        </w:tc>
+      </w:tr>
+      <w:tr>
+        <w:trPr>
+          <w:cnfStyle w:val="000000100000" w:firstRow="0" w:lastRow="0" w:firstColumn="0" w:lastColumn="0" w:oddVBand="0" w:evenVBand="0" w:oddHBand="1" w:evenHBand="0" w:firstRowFirstColumn="0" w:firstRowLastColumn="0" w:lastRowFirstColumn="0" w:lastRowLastColumn="0"/>
+          <w:trHeight w:val="707"/>
+        </w:trPr>
+        <w:tc>
+          <w:tcPr>
+            <w:tcW w:w="2547" w:type="dxa"/>
+            <w:shd w:val="clear" w:color="auto" w:fill="3E762A"/>
+            <w:vAlign w:val="center"/>
+          </w:tcPr>
+          <w:p>
+            <w:pPr>
+              <w:widowControl w:val="0"/>
+              <w:jc w:val="center"/>
+              <w:rPr>
+                <w:rFonts w:ascii="Century Gothic" w:eastAsia="Droid Sans" w:hAnsi="Century Gothic" w:cs="Droid Sans"/>
+                <w:szCs w:val="26"/>
+              </w:rPr>
+            </w:pPr>
+            <w:r>
+              <w:rPr>
+                <w:rFonts w:ascii="Century Gothic" w:eastAsia="Droid Sans" w:hAnsi="Century Gothic" w:cs="Droid Sans"/>
+                <w:b/>
+                <w:bCs/>
+                <w:color w:val="FFFFFF"/>
+                <w:szCs w:val="26"/>
+              </w:rPr>
+              <w:t>Pre-condizioni</w:t>
+            </w:r>
+          </w:p>
+        </w:tc>
+        <w:tc>
+          <w:tcPr>
+            <w:tcW w:w="7087" w:type="dxa"/>
+            <w:shd w:val="clear" w:color="auto" w:fill="DAEFD3"/>
+            <w:vAlign w:val="center"/>
+          </w:tcPr>
+          <w:p>
+            <w:pPr>
+              <w:widowControl w:val="0"/>
+              <w:jc w:val="center"/>
+              <w:rPr>
+                <w:rFonts w:ascii="Century Gothic" w:eastAsia="Droid Sans" w:hAnsi="Century Gothic" w:cs="Droid Sans"/>
+                <w:sz w:val="20"/>
+                <w:szCs w:val="20"/>
+              </w:rPr>
+            </w:pPr>
+            <w:r>
+              <w:rPr>
+                <w:rFonts w:ascii="Century Gothic" w:eastAsia="Droid Sans" w:hAnsi="Century Gothic" w:cs="Droid Sans"/>
+                <w:sz w:val="20"/>
+                <w:szCs w:val="20"/>
+              </w:rPr>
+              <w:t>/</w:t>
+            </w:r>
+          </w:p>
+        </w:tc>
+      </w:tr>
+      <w:tr>
+        <w:trPr>
+          <w:trHeight w:val="693"/>
+        </w:trPr>
+        <w:tc>
+          <w:tcPr>
+            <w:tcW w:w="2547" w:type="dxa"/>
+            <w:shd w:val="clear" w:color="auto" w:fill="3E762A"/>
+            <w:vAlign w:val="center"/>
+          </w:tcPr>
+          <w:p>
+            <w:pPr>
+              <w:widowControl w:val="0"/>
+              <w:jc w:val="center"/>
+              <w:rPr>
+                <w:rFonts w:ascii="Century Gothic" w:eastAsia="Droid Sans" w:hAnsi="Century Gothic" w:cs="Droid Sans"/>
+                <w:sz w:val="20"/>
+                <w:szCs w:val="20"/>
+              </w:rPr>
+            </w:pPr>
+            <w:r>
+              <w:rPr>
+                <w:rFonts w:ascii="Century Gothic" w:eastAsia="Droid Sans" w:hAnsi="Century Gothic" w:cs="Droid Sans"/>
+                <w:b/>
+                <w:bCs/>
+                <w:color w:val="FFFFFF"/>
+                <w:szCs w:val="26"/>
+              </w:rPr>
+              <w:t xml:space="preserve">Post-condizioni </w:t>
+            </w:r>
+          </w:p>
+        </w:tc>
+        <w:tc>
+          <w:tcPr>
+            <w:tcW w:w="7087" w:type="dxa"/>
+            <w:vAlign w:val="center"/>
+          </w:tcPr>
+          <w:p>
+            <w:pPr>
+              <w:widowControl w:val="0"/>
+              <w:jc w:val="center"/>
+              <w:rPr>
+                <w:rFonts w:ascii="Century Gothic" w:eastAsia="Droid Sans" w:hAnsi="Century Gothic" w:cs="Droid Sans"/>
+                <w:sz w:val="20"/>
+                <w:szCs w:val="20"/>
+              </w:rPr>
+            </w:pPr>
+            <w:r>
+              <w:rPr>
+                <w:rFonts w:ascii="Century Gothic" w:eastAsia="Droid Sans" w:hAnsi="Century Gothic" w:cs="Droid Sans"/>
+                <w:sz w:val="20"/>
+                <w:szCs w:val="20"/>
+              </w:rPr>
+              <w:t>/</w:t>
+            </w:r>
+          </w:p>
+        </w:tc>
+      </w:tr>
+    </w:tbl>
+    <w:p>
+      <w:pPr>
+        <w:spacing w:after="160" w:line="256" w:lineRule="auto"/>
+        <w:jc w:val="both"/>
+      </w:pPr>
+    </w:p>
+    <w:tbl>
+      <w:tblPr>
+        <w:tblStyle w:val="Tabellagriglia5scura-colore12"/>
+        <w:tblW w:w="9634" w:type="dxa"/>
+        <w:tblLayout w:type="fixed"/>
+        <w:tblLook w:val="0400" w:firstRow="0" w:lastRow="0" w:firstColumn="0" w:lastColumn="0" w:noHBand="0" w:noVBand="1"/>
+      </w:tblPr>
+      <w:tblGrid>
+        <w:gridCol w:w="2547"/>
+        <w:gridCol w:w="7087"/>
+      </w:tblGrid>
+      <w:tr>
+        <w:trPr>
+          <w:cnfStyle w:val="000000100000" w:firstRow="0" w:lastRow="0" w:firstColumn="0" w:lastColumn="0" w:oddVBand="0" w:evenVBand="0" w:oddHBand="1" w:evenHBand="0" w:firstRowFirstColumn="0" w:firstRowLastColumn="0" w:lastRowFirstColumn="0" w:lastRowLastColumn="0"/>
+          <w:trHeight w:val="568"/>
+        </w:trPr>
+        <w:tc>
+          <w:tcPr>
+            <w:tcW w:w="2547" w:type="dxa"/>
+            <w:shd w:val="clear" w:color="auto" w:fill="3E762A"/>
+            <w:vAlign w:val="center"/>
+          </w:tcPr>
+          <w:p>
+            <w:pPr>
+              <w:widowControl w:val="0"/>
+              <w:jc w:val="center"/>
+              <w:rPr>
+                <w:rFonts w:ascii="Century Gothic" w:eastAsia="Calibri" w:hAnsi="Century Gothic" w:cs="Times New Roman"/>
+                <w:color w:val="FFFFFF"/>
+                <w:szCs w:val="26"/>
+              </w:rPr>
+            </w:pPr>
+            <w:r>
+              <w:rPr>
+                <w:rFonts w:ascii="Century Gothic" w:eastAsia="Droid Sans" w:hAnsi="Century Gothic" w:cs="Droid Sans"/>
+                <w:b/>
+                <w:color w:val="FFFFFF"/>
+                <w:szCs w:val="26"/>
+              </w:rPr>
+              <w:t>Nome Metodo</w:t>
+            </w:r>
+          </w:p>
+        </w:tc>
+        <w:tc>
+          <w:tcPr>
+            <w:tcW w:w="7087" w:type="dxa"/>
+            <w:shd w:val="clear" w:color="auto" w:fill="3E762A"/>
+            <w:vAlign w:val="center"/>
+          </w:tcPr>
+          <w:p>
+            <w:pPr>
+              <w:widowControl w:val="0"/>
+              <w:jc w:val="center"/>
+              <w:rPr>
+                <w:rFonts w:ascii="Garamond" w:eastAsia="Calibri" w:hAnsi="Garamond" w:cs="Times New Roman"/>
+                <w:b/>
+                <w:color w:val="FFFFFF"/>
+                <w:sz w:val="30"/>
+                <w:szCs w:val="30"/>
+              </w:rPr>
+            </w:pPr>
+            <w:r>
+              <w:rPr>
+                <w:rFonts w:ascii="Garamond" w:eastAsia="Droid Sans" w:hAnsi="Garamond" w:cs="Droid Sans"/>
+                <w:b/>
+                <w:color w:val="FFFFFF"/>
+                <w:sz w:val="30"/>
+                <w:szCs w:val="30"/>
+              </w:rPr>
+              <w:t xml:space="preserve">+ </w:t>
+            </w:r>
+            <w:r>
+              <w:rPr>
+                <w:rFonts w:ascii="Garamond" w:eastAsia="Droid Sans" w:hAnsi="Garamond" w:cs="Droid Sans"/>
+                <w:b/>
+                <w:color w:val="FFFFFF"/>
+                <w:sz w:val="30"/>
+                <w:szCs w:val="30"/>
+              </w:rPr>
+              <w:t>validaGreenPass</w:t>
+            </w:r>
+            <w:r>
+              <w:rPr>
+                <w:rFonts w:ascii="Garamond" w:eastAsia="Droid Sans" w:hAnsi="Garamond" w:cs="Droid Sans"/>
+                <w:b/>
+                <w:color w:val="FFFFFF"/>
+                <w:sz w:val="30"/>
+                <w:szCs w:val="30"/>
+              </w:rPr>
+              <w:t>(</w:t>
+            </w:r>
+            <w:r>
+              <w:rPr>
+                <w:rFonts w:ascii="Garamond" w:eastAsia="Droid Sans" w:hAnsi="Garamond" w:cs="Droid Sans"/>
+                <w:b/>
+                <w:color w:val="FFFFFF"/>
+                <w:sz w:val="30"/>
+                <w:szCs w:val="30"/>
+              </w:rPr>
+              <w:t>GP</w:t>
+            </w:r>
+            <w:r>
+              <w:rPr>
+                <w:rFonts w:ascii="Garamond" w:eastAsia="Droid Sans" w:hAnsi="Garamond" w:cs="Droid Sans"/>
+                <w:b/>
+                <w:color w:val="FFFFFF"/>
+                <w:sz w:val="30"/>
+                <w:szCs w:val="30"/>
+              </w:rPr>
+              <w:t>)</w:t>
+            </w:r>
+            <w:r>
+              <w:rPr>
+                <w:rFonts w:ascii="Garamond" w:eastAsia="Droid Sans" w:hAnsi="Garamond" w:cs="Droid Sans"/>
+                <w:b/>
+                <w:color w:val="FFFFFF"/>
+                <w:sz w:val="30"/>
+                <w:szCs w:val="30"/>
+              </w:rPr>
+              <w:t xml:space="preserve"> : Esito</w:t>
+            </w:r>
+          </w:p>
+        </w:tc>
+      </w:tr>
+      <w:tr>
+        <w:trPr>
+          <w:trHeight w:val="813"/>
+        </w:trPr>
+        <w:tc>
+          <w:tcPr>
+            <w:tcW w:w="2547" w:type="dxa"/>
+            <w:shd w:val="clear" w:color="auto" w:fill="3E762A"/>
+            <w:vAlign w:val="center"/>
+          </w:tcPr>
+          <w:p>
+            <w:pPr>
+              <w:widowControl w:val="0"/>
+              <w:jc w:val="center"/>
+              <w:rPr>
+                <w:rFonts w:ascii="Century Gothic" w:eastAsia="Calibri" w:hAnsi="Century Gothic" w:cs="Times New Roman"/>
+                <w:szCs w:val="26"/>
+              </w:rPr>
+            </w:pPr>
+            <w:r>
+              <w:rPr>
+                <w:rFonts w:ascii="Century Gothic" w:eastAsia="Droid Sans" w:hAnsi="Century Gothic" w:cs="Droid Sans"/>
+                <w:b/>
+                <w:bCs/>
+                <w:color w:val="FFFFFF"/>
+                <w:szCs w:val="26"/>
+              </w:rPr>
+              <w:t>Descrizione</w:t>
+            </w:r>
+          </w:p>
+        </w:tc>
+        <w:tc>
+          <w:tcPr>
+            <w:tcW w:w="7087" w:type="dxa"/>
+            <w:vAlign w:val="center"/>
+          </w:tcPr>
+          <w:p>
+            <w:pPr>
+              <w:tabs>
+                <w:tab w:val="left" w:pos="1910"/>
+              </w:tabs>
+              <w:jc w:val="center"/>
+              <w:rPr>
+                <w:rFonts w:ascii="Century Gothic" w:eastAsia="Calibri" w:hAnsi="Century Gothic" w:cs="Arial"/>
+                <w:sz w:val="20"/>
+                <w:szCs w:val="20"/>
+              </w:rPr>
+            </w:pPr>
+            <w:r>
+              <w:rPr>
+                <w:rFonts w:ascii="Century Gothic" w:eastAsia="Calibri" w:hAnsi="Century Gothic" w:cs="Arial"/>
+                <w:sz w:val="20"/>
+                <w:szCs w:val="20"/>
+              </w:rPr>
+              <w:t>Questo metodo</w:t>
+            </w:r>
+            <w:r>
+              <w:rPr>
+                <w:rFonts w:ascii="Century Gothic" w:eastAsia="Calibri" w:hAnsi="Century Gothic" w:cs="Arial"/>
+                <w:sz w:val="20"/>
+                <w:szCs w:val="20"/>
+              </w:rPr>
+              <w:t xml:space="preserve"> invia la stringa che rappresenta il GP all ValidationServer che risponderà con l’esito della validazione</w:t>
+            </w:r>
+          </w:p>
+        </w:tc>
+      </w:tr>
+      <w:tr>
+        <w:trPr>
+          <w:cnfStyle w:val="000000100000" w:firstRow="0" w:lastRow="0" w:firstColumn="0" w:lastColumn="0" w:oddVBand="0" w:evenVBand="0" w:oddHBand="1" w:evenHBand="0" w:firstRowFirstColumn="0" w:firstRowLastColumn="0" w:lastRowFirstColumn="0" w:lastRowLastColumn="0"/>
+          <w:trHeight w:val="707"/>
+        </w:trPr>
+        <w:tc>
+          <w:tcPr>
+            <w:tcW w:w="2547" w:type="dxa"/>
+            <w:shd w:val="clear" w:color="auto" w:fill="3E762A"/>
+            <w:vAlign w:val="center"/>
+          </w:tcPr>
+          <w:p>
+            <w:pPr>
+              <w:widowControl w:val="0"/>
+              <w:jc w:val="center"/>
+              <w:rPr>
+                <w:rFonts w:ascii="Century Gothic" w:eastAsia="Droid Sans" w:hAnsi="Century Gothic" w:cs="Droid Sans"/>
+                <w:szCs w:val="26"/>
+              </w:rPr>
+            </w:pPr>
+            <w:r>
+              <w:rPr>
+                <w:rFonts w:ascii="Century Gothic" w:eastAsia="Droid Sans" w:hAnsi="Century Gothic" w:cs="Droid Sans"/>
+                <w:b/>
+                <w:bCs/>
+                <w:color w:val="FFFFFF"/>
+                <w:szCs w:val="26"/>
+              </w:rPr>
+              <w:t>Pre-condizioni</w:t>
+            </w:r>
+          </w:p>
+        </w:tc>
+        <w:tc>
+          <w:tcPr>
+            <w:tcW w:w="7087" w:type="dxa"/>
+            <w:shd w:val="clear" w:color="auto" w:fill="DAEFD3"/>
+            <w:vAlign w:val="center"/>
+          </w:tcPr>
+          <w:p>
+            <w:pPr>
+              <w:widowControl w:val="0"/>
+              <w:spacing w:line="360" w:lineRule="auto"/>
+              <w:jc w:val="center"/>
+              <w:rPr>
+                <w:rFonts w:ascii="Century Gothic" w:eastAsia="Droid Sans" w:hAnsi="Century Gothic" w:cs="Droid Sans"/>
+                <w:sz w:val="20"/>
+                <w:szCs w:val="20"/>
+              </w:rPr>
+            </w:pPr>
+            <w:r>
+              <w:rPr>
+                <w:rFonts w:ascii="Century Gothic" w:eastAsia="Droid Sans" w:hAnsi="Century Gothic" w:cs="Droid Sans"/>
+                <w:b/>
+                <w:bCs/>
+                <w:sz w:val="20"/>
+                <w:szCs w:val="20"/>
+              </w:rPr>
+              <w:t>context</w:t>
+            </w:r>
+            <w:r>
+              <w:rPr>
+                <w:rFonts w:ascii="Century Gothic" w:eastAsia="Droid Sans" w:hAnsi="Century Gothic" w:cs="Droid Sans"/>
+                <w:sz w:val="20"/>
+                <w:szCs w:val="20"/>
+              </w:rPr>
+              <w:t>: Esito:: validaGreenPass (GP)</w:t>
+            </w:r>
+          </w:p>
+          <w:p>
+            <w:pPr>
+              <w:widowControl w:val="0"/>
+              <w:jc w:val="center"/>
+              <w:rPr>
+                <w:rFonts w:ascii="Century Gothic" w:eastAsia="Droid Sans" w:hAnsi="Century Gothic" w:cs="Droid Sans"/>
+                <w:sz w:val="20"/>
+                <w:szCs w:val="20"/>
+              </w:rPr>
+            </w:pPr>
+            <w:r>
+              <w:rPr>
+                <w:rFonts w:ascii="Century Gothic" w:eastAsia="Droid Sans" w:hAnsi="Century Gothic" w:cs="Droid Sans"/>
+                <w:b/>
+                <w:bCs/>
+                <w:sz w:val="20"/>
+                <w:szCs w:val="20"/>
+              </w:rPr>
+              <w:t>pre</w:t>
+            </w:r>
+            <w:r>
+              <w:rPr>
+                <w:rFonts w:ascii="Century Gothic" w:eastAsia="Droid Sans" w:hAnsi="Century Gothic" w:cs="Droid Sans"/>
+                <w:sz w:val="20"/>
+                <w:szCs w:val="20"/>
+              </w:rPr>
+              <w:t>: GP != null</w:t>
+            </w:r>
+          </w:p>
+        </w:tc>
+      </w:tr>
+      <w:tr>
+        <w:trPr>
+          <w:trHeight w:val="693"/>
+        </w:trPr>
+        <w:tc>
+          <w:tcPr>
+            <w:tcW w:w="2547" w:type="dxa"/>
+            <w:shd w:val="clear" w:color="auto" w:fill="3E762A"/>
+            <w:vAlign w:val="center"/>
+          </w:tcPr>
+          <w:p>
+            <w:pPr>
+              <w:widowControl w:val="0"/>
+              <w:jc w:val="center"/>
+              <w:rPr>
+                <w:rFonts w:ascii="Century Gothic" w:eastAsia="Droid Sans" w:hAnsi="Century Gothic" w:cs="Droid Sans"/>
+                <w:sz w:val="20"/>
+                <w:szCs w:val="20"/>
+              </w:rPr>
+            </w:pPr>
+            <w:r>
+              <w:rPr>
+                <w:rFonts w:ascii="Century Gothic" w:eastAsia="Droid Sans" w:hAnsi="Century Gothic" w:cs="Droid Sans"/>
+                <w:b/>
+                <w:bCs/>
+                <w:color w:val="FFFFFF"/>
+                <w:szCs w:val="26"/>
+              </w:rPr>
+              <w:t xml:space="preserve">Post-condizioni </w:t>
+            </w:r>
+          </w:p>
+        </w:tc>
+        <w:tc>
+          <w:tcPr>
+            <w:tcW w:w="7087" w:type="dxa"/>
+            <w:vAlign w:val="center"/>
+          </w:tcPr>
+          <w:p>
+            <w:pPr>
+              <w:widowControl w:val="0"/>
+              <w:jc w:val="center"/>
+              <w:rPr>
+                <w:rFonts w:ascii="Century Gothic" w:eastAsia="Droid Sans" w:hAnsi="Century Gothic" w:cs="Droid Sans"/>
+                <w:sz w:val="20"/>
+                <w:szCs w:val="20"/>
+              </w:rPr>
+            </w:pPr>
+            <w:r>
+              <w:rPr>
+                <w:rFonts w:ascii="Century Gothic" w:eastAsia="Droid Sans" w:hAnsi="Century Gothic" w:cs="Droid Sans"/>
+                <w:sz w:val="20"/>
+                <w:szCs w:val="20"/>
+              </w:rPr>
+              <w:t>/</w:t>
+            </w:r>
+          </w:p>
+        </w:tc>
+      </w:tr>
+    </w:tbl>
+    <w:p>
+      <w:pPr>
+        <w:spacing w:after="160" w:line="256" w:lineRule="auto"/>
+        <w:jc w:val="both"/>
+      </w:pPr>
+    </w:p>
+    <w:tbl>
+      <w:tblPr>
+        <w:tblStyle w:val="Tabellagriglia5scura-colore12"/>
+        <w:tblW w:w="9634" w:type="dxa"/>
+        <w:tblLayout w:type="fixed"/>
+        <w:tblLook w:val="0400" w:firstRow="0" w:lastRow="0" w:firstColumn="0" w:lastColumn="0" w:noHBand="0" w:noVBand="1"/>
+      </w:tblPr>
+      <w:tblGrid>
+        <w:gridCol w:w="2547"/>
+        <w:gridCol w:w="7087"/>
+      </w:tblGrid>
+      <w:tr>
+        <w:trPr>
+          <w:cnfStyle w:val="000000100000" w:firstRow="0" w:lastRow="0" w:firstColumn="0" w:lastColumn="0" w:oddVBand="0" w:evenVBand="0" w:oddHBand="1" w:evenHBand="0" w:firstRowFirstColumn="0" w:firstRowLastColumn="0" w:lastRowFirstColumn="0" w:lastRowLastColumn="0"/>
+          <w:trHeight w:val="568"/>
+        </w:trPr>
+        <w:tc>
+          <w:tcPr>
+            <w:tcW w:w="2547" w:type="dxa"/>
+            <w:shd w:val="clear" w:color="auto" w:fill="3E762A"/>
+            <w:vAlign w:val="center"/>
+          </w:tcPr>
+          <w:p>
+            <w:pPr>
+              <w:widowControl w:val="0"/>
+              <w:jc w:val="center"/>
+              <w:rPr>
+                <w:rFonts w:ascii="Century Gothic" w:eastAsia="Calibri" w:hAnsi="Century Gothic" w:cs="Times New Roman"/>
+                <w:color w:val="FFFFFF"/>
+                <w:szCs w:val="26"/>
+              </w:rPr>
+            </w:pPr>
+            <w:r>
+              <w:rPr>
+                <w:rFonts w:ascii="Century Gothic" w:eastAsia="Droid Sans" w:hAnsi="Century Gothic" w:cs="Droid Sans"/>
+                <w:b/>
+                <w:color w:val="FFFFFF"/>
+                <w:szCs w:val="26"/>
+              </w:rPr>
+              <w:t>Nome Metodo</w:t>
+            </w:r>
+          </w:p>
+        </w:tc>
+        <w:tc>
+          <w:tcPr>
+            <w:tcW w:w="7087" w:type="dxa"/>
+            <w:shd w:val="clear" w:color="auto" w:fill="3E762A"/>
+            <w:vAlign w:val="center"/>
+          </w:tcPr>
+          <w:p>
+            <w:pPr>
+              <w:widowControl w:val="0"/>
+              <w:jc w:val="center"/>
+              <w:rPr>
+                <w:rFonts w:ascii="Garamond" w:eastAsia="Calibri" w:hAnsi="Garamond" w:cs="Times New Roman"/>
+                <w:b/>
+                <w:color w:val="FFFFFF"/>
+                <w:sz w:val="30"/>
+                <w:szCs w:val="30"/>
+              </w:rPr>
+            </w:pPr>
+            <w:r>
+              <w:rPr>
+                <w:rFonts w:ascii="Garamond" w:eastAsia="Droid Sans" w:hAnsi="Garamond" w:cs="Droid Sans"/>
+                <w:b/>
+                <w:color w:val="FFFFFF"/>
+                <w:sz w:val="30"/>
+                <w:szCs w:val="30"/>
+              </w:rPr>
+              <w:t xml:space="preserve">+ </w:t>
+            </w:r>
+            <w:r>
+              <w:rPr>
+                <w:rFonts w:ascii="Garamond" w:eastAsia="Droid Sans" w:hAnsi="Garamond" w:cs="Droid Sans"/>
+                <w:b/>
+                <w:color w:val="FFFFFF"/>
+                <w:sz w:val="30"/>
+                <w:szCs w:val="30"/>
+              </w:rPr>
+              <w:t>start</w:t>
+            </w:r>
+            <w:r>
+              <w:rPr>
+                <w:rFonts w:ascii="Garamond" w:eastAsia="Droid Sans" w:hAnsi="Garamond" w:cs="Droid Sans"/>
+                <w:b/>
+                <w:color w:val="FFFFFF"/>
+                <w:sz w:val="30"/>
+                <w:szCs w:val="30"/>
+              </w:rPr>
+              <w:t>()</w:t>
+            </w:r>
+            <w:r>
+              <w:rPr>
+                <w:rFonts w:ascii="Garamond" w:eastAsia="Droid Sans" w:hAnsi="Garamond" w:cs="Droid Sans"/>
+                <w:b/>
+                <w:color w:val="FFFFFF"/>
+                <w:sz w:val="30"/>
+                <w:szCs w:val="30"/>
+              </w:rPr>
+              <w:t xml:space="preserve"> : Report</w:t>
+            </w:r>
+          </w:p>
+        </w:tc>
+      </w:tr>
+      <w:tr>
+        <w:trPr>
+          <w:trHeight w:val="813"/>
+        </w:trPr>
+        <w:tc>
+          <w:tcPr>
+            <w:tcW w:w="2547" w:type="dxa"/>
+            <w:shd w:val="clear" w:color="auto" w:fill="3E762A"/>
+            <w:vAlign w:val="center"/>
+          </w:tcPr>
+          <w:p>
+            <w:pPr>
+              <w:widowControl w:val="0"/>
+              <w:jc w:val="center"/>
+              <w:rPr>
+                <w:rFonts w:ascii="Century Gothic" w:eastAsia="Calibri" w:hAnsi="Century Gothic" w:cs="Times New Roman"/>
+                <w:szCs w:val="26"/>
+              </w:rPr>
+            </w:pPr>
+            <w:r>
+              <w:rPr>
+                <w:rFonts w:ascii="Century Gothic" w:eastAsia="Droid Sans" w:hAnsi="Century Gothic" w:cs="Droid Sans"/>
+                <w:b/>
+                <w:bCs/>
+                <w:color w:val="FFFFFF"/>
+                <w:szCs w:val="26"/>
+              </w:rPr>
+              <w:t>Descrizione</w:t>
+            </w:r>
+          </w:p>
+        </w:tc>
+        <w:tc>
+          <w:tcPr>
+            <w:tcW w:w="7087" w:type="dxa"/>
+            <w:vAlign w:val="center"/>
+          </w:tcPr>
+          <w:p>
+            <w:pPr>
+              <w:tabs>
+                <w:tab w:val="left" w:pos="1910"/>
+              </w:tabs>
+              <w:jc w:val="center"/>
+              <w:rPr>
+                <w:rFonts w:ascii="Century Gothic" w:eastAsia="Calibri" w:hAnsi="Century Gothic" w:cs="Arial"/>
+                <w:sz w:val="20"/>
+                <w:szCs w:val="20"/>
+              </w:rPr>
+            </w:pPr>
+            <w:r>
+              <w:rPr>
+                <w:rFonts w:ascii="Century Gothic" w:eastAsia="Calibri" w:hAnsi="Century Gothic" w:cs="Arial"/>
+                <w:sz w:val="20"/>
+                <w:szCs w:val="20"/>
+              </w:rPr>
+              <w:t>Questo metodo</w:t>
+            </w:r>
+            <w:r>
+              <w:rPr>
+                <w:rFonts w:ascii="Century Gothic" w:eastAsia="Calibri" w:hAnsi="Century Gothic" w:cs="Arial"/>
+                <w:sz w:val="20"/>
+                <w:szCs w:val="20"/>
+              </w:rPr>
+              <w:t xml:space="preserve"> inizializza la SessioneDiValidazione su cui lo si chiama</w:t>
+            </w:r>
+          </w:p>
+        </w:tc>
+      </w:tr>
+      <w:tr>
+        <w:trPr>
+          <w:cnfStyle w:val="000000100000" w:firstRow="0" w:lastRow="0" w:firstColumn="0" w:lastColumn="0" w:oddVBand="0" w:evenVBand="0" w:oddHBand="1" w:evenHBand="0" w:firstRowFirstColumn="0" w:firstRowLastColumn="0" w:lastRowFirstColumn="0" w:lastRowLastColumn="0"/>
+          <w:trHeight w:val="707"/>
+        </w:trPr>
+        <w:tc>
+          <w:tcPr>
+            <w:tcW w:w="2547" w:type="dxa"/>
+            <w:shd w:val="clear" w:color="auto" w:fill="3E762A"/>
+            <w:vAlign w:val="center"/>
+          </w:tcPr>
+          <w:p>
+            <w:pPr>
+              <w:widowControl w:val="0"/>
+              <w:jc w:val="center"/>
+              <w:rPr>
+                <w:rFonts w:ascii="Century Gothic" w:eastAsia="Droid Sans" w:hAnsi="Century Gothic" w:cs="Droid Sans"/>
+                <w:szCs w:val="26"/>
+              </w:rPr>
+            </w:pPr>
+            <w:r>
+              <w:rPr>
+                <w:rFonts w:ascii="Century Gothic" w:eastAsia="Droid Sans" w:hAnsi="Century Gothic" w:cs="Droid Sans"/>
+                <w:b/>
+                <w:bCs/>
+                <w:color w:val="FFFFFF"/>
+                <w:szCs w:val="26"/>
+              </w:rPr>
+              <w:t>Pre-condizioni</w:t>
+            </w:r>
+          </w:p>
+        </w:tc>
+        <w:tc>
+          <w:tcPr>
+            <w:tcW w:w="7087" w:type="dxa"/>
+            <w:shd w:val="clear" w:color="auto" w:fill="DAEFD3"/>
+            <w:vAlign w:val="center"/>
+          </w:tcPr>
+          <w:p>
+            <w:pPr>
+              <w:widowControl w:val="0"/>
+              <w:jc w:val="center"/>
+              <w:rPr>
+                <w:rFonts w:ascii="Century Gothic" w:eastAsia="Droid Sans" w:hAnsi="Century Gothic" w:cs="Droid Sans"/>
+                <w:sz w:val="20"/>
+                <w:szCs w:val="20"/>
+              </w:rPr>
+            </w:pPr>
+            <w:r>
+              <w:rPr>
+                <w:rFonts w:ascii="Century Gothic" w:eastAsia="Droid Sans" w:hAnsi="Century Gothic" w:cs="Droid Sans"/>
+                <w:sz w:val="20"/>
+                <w:szCs w:val="20"/>
+              </w:rPr>
+              <w:t>/</w:t>
+            </w:r>
+          </w:p>
+        </w:tc>
+      </w:tr>
+      <w:tr>
+        <w:trPr>
+          <w:trHeight w:val="693"/>
+        </w:trPr>
+        <w:tc>
+          <w:tcPr>
+            <w:tcW w:w="2547" w:type="dxa"/>
+            <w:shd w:val="clear" w:color="auto" w:fill="3E762A"/>
+            <w:vAlign w:val="center"/>
+          </w:tcPr>
+          <w:p>
+            <w:pPr>
+              <w:widowControl w:val="0"/>
+              <w:jc w:val="center"/>
+              <w:rPr>
+                <w:rFonts w:ascii="Century Gothic" w:eastAsia="Droid Sans" w:hAnsi="Century Gothic" w:cs="Droid Sans"/>
+                <w:sz w:val="20"/>
+                <w:szCs w:val="20"/>
+              </w:rPr>
+            </w:pPr>
+            <w:r>
+              <w:rPr>
+                <w:rFonts w:ascii="Century Gothic" w:eastAsia="Droid Sans" w:hAnsi="Century Gothic" w:cs="Droid Sans"/>
+                <w:b/>
+                <w:bCs/>
+                <w:color w:val="FFFFFF"/>
+                <w:szCs w:val="26"/>
+              </w:rPr>
+              <w:t xml:space="preserve">Post-condizioni </w:t>
+            </w:r>
+          </w:p>
+        </w:tc>
+        <w:tc>
+          <w:tcPr>
+            <w:tcW w:w="7087" w:type="dxa"/>
+            <w:vAlign w:val="center"/>
+          </w:tcPr>
+          <w:p>
+            <w:pPr>
+              <w:widowControl w:val="0"/>
+              <w:jc w:val="center"/>
+              <w:rPr>
+                <w:rFonts w:ascii="Century Gothic" w:eastAsia="Droid Sans" w:hAnsi="Century Gothic" w:cs="Droid Sans"/>
+                <w:sz w:val="20"/>
+                <w:szCs w:val="20"/>
+              </w:rPr>
+            </w:pPr>
+            <w:r>
+              <w:rPr>
+                <w:rFonts w:ascii="Century Gothic" w:eastAsia="Droid Sans" w:hAnsi="Century Gothic" w:cs="Droid Sans"/>
+                <w:sz w:val="20"/>
+                <w:szCs w:val="20"/>
+              </w:rPr>
+              <w:t>/</w:t>
+            </w:r>
+          </w:p>
+        </w:tc>
+      </w:tr>
+    </w:tbl>
+    <w:p>
+      <w:pPr>
+        <w:spacing w:after="160" w:line="256" w:lineRule="auto"/>
+        <w:jc w:val="both"/>
+      </w:pPr>
+    </w:p>
+    <w:tbl>
+      <w:tblPr>
+        <w:tblStyle w:val="Tabellagriglia5scura-colore12"/>
+        <w:tblW w:w="9634" w:type="dxa"/>
+        <w:tblLayout w:type="fixed"/>
+        <w:tblLook w:val="0400" w:firstRow="0" w:lastRow="0" w:firstColumn="0" w:lastColumn="0" w:noHBand="0" w:noVBand="1"/>
+      </w:tblPr>
+      <w:tblGrid>
+        <w:gridCol w:w="2547"/>
+        <w:gridCol w:w="7087"/>
+      </w:tblGrid>
+      <w:tr>
+        <w:trPr>
+          <w:cnfStyle w:val="000000100000" w:firstRow="0" w:lastRow="0" w:firstColumn="0" w:lastColumn="0" w:oddVBand="0" w:evenVBand="0" w:oddHBand="1" w:evenHBand="0" w:firstRowFirstColumn="0" w:firstRowLastColumn="0" w:lastRowFirstColumn="0" w:lastRowLastColumn="0"/>
+          <w:trHeight w:val="568"/>
+        </w:trPr>
+        <w:tc>
+          <w:tcPr>
+            <w:tcW w:w="2547" w:type="dxa"/>
+            <w:shd w:val="clear" w:color="auto" w:fill="3E762A"/>
+            <w:vAlign w:val="center"/>
+          </w:tcPr>
+          <w:p>
+            <w:pPr>
+              <w:widowControl w:val="0"/>
+              <w:jc w:val="center"/>
+              <w:rPr>
+                <w:rFonts w:ascii="Century Gothic" w:eastAsia="Calibri" w:hAnsi="Century Gothic" w:cs="Times New Roman"/>
+                <w:color w:val="FFFFFF"/>
+                <w:szCs w:val="26"/>
+              </w:rPr>
+            </w:pPr>
+            <w:r>
+              <w:rPr>
+                <w:rFonts w:ascii="Century Gothic" w:eastAsia="Droid Sans" w:hAnsi="Century Gothic" w:cs="Droid Sans"/>
+                <w:b/>
+                <w:color w:val="FFFFFF"/>
+                <w:szCs w:val="26"/>
+              </w:rPr>
+              <w:t>Nome Metodo</w:t>
+            </w:r>
+          </w:p>
+        </w:tc>
+        <w:tc>
+          <w:tcPr>
+            <w:tcW w:w="7087" w:type="dxa"/>
+            <w:shd w:val="clear" w:color="auto" w:fill="3E762A"/>
+            <w:vAlign w:val="center"/>
+          </w:tcPr>
+          <w:p>
+            <w:pPr>
+              <w:widowControl w:val="0"/>
+              <w:jc w:val="center"/>
+              <w:rPr>
+                <w:rFonts w:ascii="Garamond" w:eastAsia="Calibri" w:hAnsi="Garamond" w:cs="Times New Roman"/>
+                <w:b/>
+                <w:color w:val="FFFFFF"/>
+                <w:sz w:val="30"/>
+                <w:szCs w:val="30"/>
+              </w:rPr>
+            </w:pPr>
+            <w:r>
+              <w:rPr>
+                <w:rFonts w:ascii="Garamond" w:eastAsia="Droid Sans" w:hAnsi="Garamond" w:cs="Droid Sans"/>
+                <w:b/>
+                <w:color w:val="FFFFFF"/>
+                <w:sz w:val="30"/>
+                <w:szCs w:val="30"/>
+              </w:rPr>
+              <w:t xml:space="preserve">+ </w:t>
+            </w:r>
+            <w:r>
+              <w:rPr>
+                <w:rFonts w:ascii="Garamond" w:eastAsia="Droid Sans" w:hAnsi="Garamond" w:cs="Droid Sans"/>
+                <w:b/>
+                <w:color w:val="FFFFFF"/>
+                <w:sz w:val="30"/>
+                <w:szCs w:val="30"/>
+              </w:rPr>
+              <w:t>end</w:t>
+            </w:r>
+            <w:r>
+              <w:rPr>
+                <w:rFonts w:ascii="Garamond" w:eastAsia="Droid Sans" w:hAnsi="Garamond" w:cs="Droid Sans"/>
+                <w:b/>
+                <w:color w:val="FFFFFF"/>
+                <w:sz w:val="30"/>
+                <w:szCs w:val="30"/>
+              </w:rPr>
+              <w:t>()</w:t>
+            </w:r>
+            <w:r>
+              <w:rPr>
+                <w:rFonts w:ascii="Garamond" w:eastAsia="Droid Sans" w:hAnsi="Garamond" w:cs="Droid Sans"/>
+                <w:b/>
+                <w:color w:val="FFFFFF"/>
+                <w:sz w:val="30"/>
+                <w:szCs w:val="30"/>
+              </w:rPr>
+              <w:t xml:space="preserve"> : Report</w:t>
+            </w:r>
+          </w:p>
+        </w:tc>
+      </w:tr>
+      <w:tr>
+        <w:trPr>
+          <w:trHeight w:val="813"/>
+        </w:trPr>
+        <w:tc>
+          <w:tcPr>
+            <w:tcW w:w="2547" w:type="dxa"/>
+            <w:shd w:val="clear" w:color="auto" w:fill="3E762A"/>
+            <w:vAlign w:val="center"/>
+          </w:tcPr>
+          <w:p>
+            <w:pPr>
+              <w:widowControl w:val="0"/>
+              <w:jc w:val="center"/>
+              <w:rPr>
+                <w:rFonts w:ascii="Century Gothic" w:eastAsia="Calibri" w:hAnsi="Century Gothic" w:cs="Times New Roman"/>
+                <w:szCs w:val="26"/>
+              </w:rPr>
+            </w:pPr>
+            <w:r>
+              <w:rPr>
+                <w:rFonts w:ascii="Century Gothic" w:eastAsia="Droid Sans" w:hAnsi="Century Gothic" w:cs="Droid Sans"/>
+                <w:b/>
+                <w:bCs/>
+                <w:color w:val="FFFFFF"/>
+                <w:szCs w:val="26"/>
+              </w:rPr>
+              <w:t>Descrizione</w:t>
+            </w:r>
+          </w:p>
+        </w:tc>
+        <w:tc>
+          <w:tcPr>
+            <w:tcW w:w="7087" w:type="dxa"/>
+            <w:vAlign w:val="center"/>
+          </w:tcPr>
+          <w:p>
+            <w:pPr>
+              <w:tabs>
+                <w:tab w:val="left" w:pos="1910"/>
+              </w:tabs>
+              <w:jc w:val="center"/>
+              <w:rPr>
+                <w:rFonts w:ascii="Century Gothic" w:eastAsia="Calibri" w:hAnsi="Century Gothic" w:cs="Arial"/>
+                <w:sz w:val="20"/>
+                <w:szCs w:val="20"/>
+              </w:rPr>
+            </w:pPr>
+            <w:r>
+              <w:rPr>
+                <w:rFonts w:ascii="Century Gothic" w:eastAsia="Calibri" w:hAnsi="Century Gothic" w:cs="Arial"/>
+                <w:sz w:val="20"/>
+                <w:szCs w:val="20"/>
+              </w:rPr>
+              <w:t>Questo metodo</w:t>
+            </w:r>
+            <w:r>
+              <w:rPr>
+                <w:rFonts w:ascii="Century Gothic" w:eastAsia="Calibri" w:hAnsi="Century Gothic" w:cs="Arial"/>
+                <w:sz w:val="20"/>
+                <w:szCs w:val="20"/>
+              </w:rPr>
+              <w:t xml:space="preserve"> termina la SessioneDiValidazione su cui lo si chiama</w:t>
+            </w:r>
+          </w:p>
+        </w:tc>
+      </w:tr>
+      <w:tr>
+        <w:trPr>
+          <w:cnfStyle w:val="000000100000" w:firstRow="0" w:lastRow="0" w:firstColumn="0" w:lastColumn="0" w:oddVBand="0" w:evenVBand="0" w:oddHBand="1" w:evenHBand="0" w:firstRowFirstColumn="0" w:firstRowLastColumn="0" w:lastRowFirstColumn="0" w:lastRowLastColumn="0"/>
+          <w:trHeight w:val="707"/>
+        </w:trPr>
+        <w:tc>
+          <w:tcPr>
+            <w:tcW w:w="2547" w:type="dxa"/>
+            <w:shd w:val="clear" w:color="auto" w:fill="3E762A"/>
+            <w:vAlign w:val="center"/>
+          </w:tcPr>
+          <w:p>
+            <w:pPr>
+              <w:widowControl w:val="0"/>
+              <w:jc w:val="center"/>
+              <w:rPr>
+                <w:rFonts w:ascii="Century Gothic" w:eastAsia="Droid Sans" w:hAnsi="Century Gothic" w:cs="Droid Sans"/>
+                <w:szCs w:val="26"/>
+              </w:rPr>
+            </w:pPr>
+            <w:r>
+              <w:rPr>
+                <w:rFonts w:ascii="Century Gothic" w:eastAsia="Droid Sans" w:hAnsi="Century Gothic" w:cs="Droid Sans"/>
+                <w:b/>
+                <w:bCs/>
+                <w:color w:val="FFFFFF"/>
+                <w:szCs w:val="26"/>
+              </w:rPr>
+              <w:t>Pre-condizioni</w:t>
+            </w:r>
+          </w:p>
+        </w:tc>
+        <w:tc>
+          <w:tcPr>
+            <w:tcW w:w="7087" w:type="dxa"/>
+            <w:shd w:val="clear" w:color="auto" w:fill="DAEFD3"/>
+            <w:vAlign w:val="center"/>
+          </w:tcPr>
+          <w:p>
+            <w:pPr>
+              <w:widowControl w:val="0"/>
+              <w:jc w:val="center"/>
+              <w:rPr>
+                <w:rFonts w:ascii="Century Gothic" w:eastAsia="Droid Sans" w:hAnsi="Century Gothic" w:cs="Droid Sans"/>
+                <w:sz w:val="20"/>
+                <w:szCs w:val="20"/>
+              </w:rPr>
+            </w:pPr>
+            <w:r>
+              <w:rPr>
+                <w:rFonts w:ascii="Century Gothic" w:eastAsia="Droid Sans" w:hAnsi="Century Gothic" w:cs="Droid Sans"/>
+                <w:sz w:val="20"/>
+                <w:szCs w:val="20"/>
+              </w:rPr>
+              <w:t>/</w:t>
+            </w:r>
+          </w:p>
+        </w:tc>
+      </w:tr>
+      <w:tr>
+        <w:trPr>
+          <w:trHeight w:val="693"/>
+        </w:trPr>
+        <w:tc>
+          <w:tcPr>
+            <w:tcW w:w="2547" w:type="dxa"/>
+            <w:shd w:val="clear" w:color="auto" w:fill="3E762A"/>
+            <w:vAlign w:val="center"/>
+          </w:tcPr>
+          <w:p>
+            <w:pPr>
+              <w:widowControl w:val="0"/>
+              <w:jc w:val="center"/>
+              <w:rPr>
+                <w:rFonts w:ascii="Century Gothic" w:eastAsia="Droid Sans" w:hAnsi="Century Gothic" w:cs="Droid Sans"/>
+                <w:sz w:val="20"/>
+                <w:szCs w:val="20"/>
+              </w:rPr>
+            </w:pPr>
+            <w:r>
+              <w:rPr>
+                <w:rFonts w:ascii="Century Gothic" w:eastAsia="Droid Sans" w:hAnsi="Century Gothic" w:cs="Droid Sans"/>
+                <w:b/>
+                <w:bCs/>
+                <w:color w:val="FFFFFF"/>
+                <w:szCs w:val="26"/>
+              </w:rPr>
+              <w:t xml:space="preserve">Post-condizioni </w:t>
+            </w:r>
+          </w:p>
+        </w:tc>
+        <w:tc>
+          <w:tcPr>
+            <w:tcW w:w="7087" w:type="dxa"/>
+            <w:vAlign w:val="center"/>
+          </w:tcPr>
+          <w:p>
+            <w:pPr>
+              <w:widowControl w:val="0"/>
+              <w:jc w:val="center"/>
+              <w:rPr>
+                <w:rFonts w:ascii="Century Gothic" w:eastAsia="Droid Sans" w:hAnsi="Century Gothic" w:cs="Droid Sans"/>
+                <w:sz w:val="20"/>
+                <w:szCs w:val="20"/>
+              </w:rPr>
+            </w:pPr>
+            <w:r>
+              <w:rPr>
+                <w:rFonts w:ascii="Century Gothic" w:eastAsia="Droid Sans" w:hAnsi="Century Gothic" w:cs="Droid Sans"/>
+                <w:sz w:val="20"/>
+                <w:szCs w:val="20"/>
+              </w:rPr>
+              <w:t>/</w:t>
+            </w:r>
+          </w:p>
+        </w:tc>
+      </w:tr>
+    </w:tbl>
     <w:p>
       <w:pPr>
         <w:pStyle w:val="Gpstesto"/>
@@ -16443,6 +17904,7 @@
         <w:ind w:left="709"/>
       </w:pPr>
       <w:r>
+        <w:lastRenderedPageBreak/>
         <w:t>Design Pattern</w:t>
       </w:r>
     </w:p>
@@ -16537,7 +17999,6 @@
         <w:spacing w:after="240"/>
       </w:pPr>
       <w:r>
-        <w:lastRenderedPageBreak/>
         <w:t xml:space="preserve">Il </w:t>
       </w:r>
       <w:r>
@@ -16706,7 +18167,11 @@
         <w:t xml:space="preserve"> si è deciso di</w:t>
       </w:r>
       <w:r>
-        <w:t xml:space="preserve"> inglobare l’intera procedura di validazione in un server chiamato “ValidationServer”</w:t>
+        <w:t xml:space="preserve"> inglobare l’intera procedura </w:t>
+      </w:r>
+      <w:r>
+        <w:lastRenderedPageBreak/>
+        <w:t>di validazione in un server chiamato “ValidationServer”</w:t>
       </w:r>
       <w:r>
         <w:t xml:space="preserve"> </w:t>
@@ -16805,7 +18270,6 @@
         <w:spacing w:after="240"/>
       </w:pPr>
       <w:r>
-        <w:lastRenderedPageBreak/>
         <w:t xml:space="preserve">Un DAO (Data Access Object) è un pattern che offre un’interfaccia astratta per alcuni tipi di database. Mappando le chiamate dell’applicazione allo stato persistente, il DAO fornisce alcune operazioni specifiche sui dati senza esporre i dettagli del database. I DAO sono utilizzabili nella maggior parte dei linguaggi e la maggior parte dei software con </w:t>
       </w:r>
       <w:r>
@@ -21690,6 +23154,220 @@
       <w:szCs w:val="20"/>
     </w:rPr>
   </w:style>
+  <w:style w:type="table" w:customStyle="1" w:styleId="Tabellagriglia5scura-colore11">
+    <w:name w:val="Tabella griglia 5 scura - colore 11"/>
+    <w:basedOn w:val="Tabellanormale"/>
+    <w:next w:val="Tabellagriglia5scura-colore1"/>
+    <w:uiPriority w:val="50"/>
+    <w:rsid w:val="00DE5D60"/>
+    <w:pPr>
+      <w:spacing w:after="0" w:line="240" w:lineRule="auto"/>
+    </w:pPr>
+    <w:tblPr>
+      <w:tblStyleRowBandSize w:val="1"/>
+      <w:tblStyleColBandSize w:val="1"/>
+      <w:tblBorders>
+        <w:top w:val="single" w:sz="4" w:space="0" w:color="FFFFFF"/>
+        <w:left w:val="single" w:sz="4" w:space="0" w:color="FFFFFF"/>
+        <w:bottom w:val="single" w:sz="4" w:space="0" w:color="FFFFFF"/>
+        <w:right w:val="single" w:sz="4" w:space="0" w:color="FFFFFF"/>
+        <w:insideH w:val="single" w:sz="4" w:space="0" w:color="FFFFFF"/>
+        <w:insideV w:val="single" w:sz="4" w:space="0" w:color="FFFFFF"/>
+      </w:tblBorders>
+    </w:tblPr>
+    <w:tcPr>
+      <w:shd w:val="clear" w:color="auto" w:fill="DAEFD3"/>
+    </w:tcPr>
+    <w:tblStylePr w:type="firstRow">
+      <w:rPr>
+        <w:b/>
+        <w:bCs/>
+        <w:color w:val="FFFFFF"/>
+      </w:rPr>
+      <w:tblPr/>
+      <w:tcPr>
+        <w:tcBorders>
+          <w:top w:val="single" w:sz="4" w:space="0" w:color="FFFFFF"/>
+          <w:left w:val="single" w:sz="4" w:space="0" w:color="FFFFFF"/>
+          <w:right w:val="single" w:sz="4" w:space="0" w:color="FFFFFF"/>
+          <w:insideH w:val="nil"/>
+          <w:insideV w:val="nil"/>
+        </w:tcBorders>
+        <w:shd w:val="clear" w:color="auto" w:fill="549E39"/>
+      </w:tcPr>
+    </w:tblStylePr>
+    <w:tblStylePr w:type="lastRow">
+      <w:rPr>
+        <w:b/>
+        <w:bCs/>
+        <w:color w:val="FFFFFF"/>
+      </w:rPr>
+      <w:tblPr/>
+      <w:tcPr>
+        <w:tcBorders>
+          <w:left w:val="single" w:sz="4" w:space="0" w:color="FFFFFF"/>
+          <w:bottom w:val="single" w:sz="4" w:space="0" w:color="FFFFFF"/>
+          <w:right w:val="single" w:sz="4" w:space="0" w:color="FFFFFF"/>
+          <w:insideH w:val="nil"/>
+          <w:insideV w:val="nil"/>
+        </w:tcBorders>
+        <w:shd w:val="clear" w:color="auto" w:fill="549E39"/>
+      </w:tcPr>
+    </w:tblStylePr>
+    <w:tblStylePr w:type="firstCol">
+      <w:rPr>
+        <w:b/>
+        <w:bCs/>
+        <w:color w:val="FFFFFF"/>
+      </w:rPr>
+      <w:tblPr/>
+      <w:tcPr>
+        <w:tcBorders>
+          <w:top w:val="single" w:sz="4" w:space="0" w:color="FFFFFF"/>
+          <w:left w:val="single" w:sz="4" w:space="0" w:color="FFFFFF"/>
+          <w:bottom w:val="single" w:sz="4" w:space="0" w:color="FFFFFF"/>
+          <w:insideV w:val="nil"/>
+        </w:tcBorders>
+        <w:shd w:val="clear" w:color="auto" w:fill="549E39"/>
+      </w:tcPr>
+    </w:tblStylePr>
+    <w:tblStylePr w:type="lastCol">
+      <w:rPr>
+        <w:b/>
+        <w:bCs/>
+        <w:color w:val="FFFFFF"/>
+      </w:rPr>
+      <w:tblPr/>
+      <w:tcPr>
+        <w:tcBorders>
+          <w:top w:val="single" w:sz="4" w:space="0" w:color="FFFFFF"/>
+          <w:bottom w:val="single" w:sz="4" w:space="0" w:color="FFFFFF"/>
+          <w:right w:val="single" w:sz="4" w:space="0" w:color="FFFFFF"/>
+          <w:insideV w:val="nil"/>
+        </w:tcBorders>
+        <w:shd w:val="clear" w:color="auto" w:fill="549E39"/>
+      </w:tcPr>
+    </w:tblStylePr>
+    <w:tblStylePr w:type="band1Vert">
+      <w:tblPr/>
+      <w:tcPr>
+        <w:shd w:val="clear" w:color="auto" w:fill="B7DFA8"/>
+      </w:tcPr>
+    </w:tblStylePr>
+    <w:tblStylePr w:type="band1Horz">
+      <w:tblPr/>
+      <w:tcPr>
+        <w:shd w:val="clear" w:color="auto" w:fill="B7DFA8"/>
+      </w:tcPr>
+    </w:tblStylePr>
+  </w:style>
+  <w:style w:type="table" w:customStyle="1" w:styleId="Tabellagriglia5scura-colore12">
+    <w:name w:val="Tabella griglia 5 scura - colore 12"/>
+    <w:basedOn w:val="Tabellanormale"/>
+    <w:next w:val="Tabellagriglia5scura-colore1"/>
+    <w:uiPriority w:val="50"/>
+    <w:rsid w:val="00DE5D60"/>
+    <w:pPr>
+      <w:spacing w:after="0" w:line="240" w:lineRule="auto"/>
+    </w:pPr>
+    <w:tblPr>
+      <w:tblStyleRowBandSize w:val="1"/>
+      <w:tblStyleColBandSize w:val="1"/>
+      <w:tblBorders>
+        <w:top w:val="single" w:sz="4" w:space="0" w:color="FFFFFF"/>
+        <w:left w:val="single" w:sz="4" w:space="0" w:color="FFFFFF"/>
+        <w:bottom w:val="single" w:sz="4" w:space="0" w:color="FFFFFF"/>
+        <w:right w:val="single" w:sz="4" w:space="0" w:color="FFFFFF"/>
+        <w:insideH w:val="single" w:sz="4" w:space="0" w:color="FFFFFF"/>
+        <w:insideV w:val="single" w:sz="4" w:space="0" w:color="FFFFFF"/>
+      </w:tblBorders>
+    </w:tblPr>
+    <w:tcPr>
+      <w:shd w:val="clear" w:color="auto" w:fill="DAEFD3"/>
+    </w:tcPr>
+    <w:tblStylePr w:type="firstRow">
+      <w:rPr>
+        <w:b/>
+        <w:bCs/>
+        <w:color w:val="FFFFFF"/>
+      </w:rPr>
+      <w:tblPr/>
+      <w:tcPr>
+        <w:tcBorders>
+          <w:top w:val="single" w:sz="4" w:space="0" w:color="FFFFFF"/>
+          <w:left w:val="single" w:sz="4" w:space="0" w:color="FFFFFF"/>
+          <w:right w:val="single" w:sz="4" w:space="0" w:color="FFFFFF"/>
+          <w:insideH w:val="nil"/>
+          <w:insideV w:val="nil"/>
+        </w:tcBorders>
+        <w:shd w:val="clear" w:color="auto" w:fill="549E39"/>
+      </w:tcPr>
+    </w:tblStylePr>
+    <w:tblStylePr w:type="lastRow">
+      <w:rPr>
+        <w:b/>
+        <w:bCs/>
+        <w:color w:val="FFFFFF"/>
+      </w:rPr>
+      <w:tblPr/>
+      <w:tcPr>
+        <w:tcBorders>
+          <w:left w:val="single" w:sz="4" w:space="0" w:color="FFFFFF"/>
+          <w:bottom w:val="single" w:sz="4" w:space="0" w:color="FFFFFF"/>
+          <w:right w:val="single" w:sz="4" w:space="0" w:color="FFFFFF"/>
+          <w:insideH w:val="nil"/>
+          <w:insideV w:val="nil"/>
+        </w:tcBorders>
+        <w:shd w:val="clear" w:color="auto" w:fill="549E39"/>
+      </w:tcPr>
+    </w:tblStylePr>
+    <w:tblStylePr w:type="firstCol">
+      <w:rPr>
+        <w:b/>
+        <w:bCs/>
+        <w:color w:val="FFFFFF"/>
+      </w:rPr>
+      <w:tblPr/>
+      <w:tcPr>
+        <w:tcBorders>
+          <w:top w:val="single" w:sz="4" w:space="0" w:color="FFFFFF"/>
+          <w:left w:val="single" w:sz="4" w:space="0" w:color="FFFFFF"/>
+          <w:bottom w:val="single" w:sz="4" w:space="0" w:color="FFFFFF"/>
+          <w:insideV w:val="nil"/>
+        </w:tcBorders>
+        <w:shd w:val="clear" w:color="auto" w:fill="549E39"/>
+      </w:tcPr>
+    </w:tblStylePr>
+    <w:tblStylePr w:type="lastCol">
+      <w:rPr>
+        <w:b/>
+        <w:bCs/>
+        <w:color w:val="FFFFFF"/>
+      </w:rPr>
+      <w:tblPr/>
+      <w:tcPr>
+        <w:tcBorders>
+          <w:top w:val="single" w:sz="4" w:space="0" w:color="FFFFFF"/>
+          <w:bottom w:val="single" w:sz="4" w:space="0" w:color="FFFFFF"/>
+          <w:right w:val="single" w:sz="4" w:space="0" w:color="FFFFFF"/>
+          <w:insideV w:val="nil"/>
+        </w:tcBorders>
+        <w:shd w:val="clear" w:color="auto" w:fill="549E39"/>
+      </w:tcPr>
+    </w:tblStylePr>
+    <w:tblStylePr w:type="band1Vert">
+      <w:tblPr/>
+      <w:tcPr>
+        <w:shd w:val="clear" w:color="auto" w:fill="B7DFA8"/>
+      </w:tcPr>
+    </w:tblStylePr>
+    <w:tblStylePr w:type="band1Horz">
+      <w:tblPr/>
+      <w:tcPr>
+        <w:shd w:val="clear" w:color="auto" w:fill="B7DFA8"/>
+      </w:tcPr>
+    </w:tblStylePr>
+  </w:style>
 </w:styles>
 </file>
 

</xml_diff>